<commit_message>
Estruturação de vários tópicos no relatório
</commit_message>
<xml_diff>
--- a/Projeto/BD2_Relatório.docx
+++ b/Projeto/BD2_Relatório.docx
@@ -341,7 +341,7 @@
         <w:rPr>
           <w:rFonts w:ascii="Arial" w:hAnsi="Arial" w:cs="Arial"/>
         </w:rPr>
-        <w:t>Pedro Coelho Nº</w:t>
+        <w:t>João Teixeira Nº</w:t>
       </w:r>
     </w:p>
     <w:p>
@@ -352,12 +352,6 @@
           <w:rFonts w:ascii="Arial" w:hAnsi="Arial" w:cs="Arial"/>
         </w:rPr>
       </w:pPr>
-      <w:r>
-        <w:rPr>
-          <w:rFonts w:ascii="Arial" w:hAnsi="Arial" w:cs="Arial"/>
-        </w:rPr>
-        <w:t>João Teixeira Nº</w:t>
-      </w:r>
     </w:p>
     <w:p>
       <w:pPr>
@@ -697,22 +691,19 @@
       <w:pPr>
         <w:keepNext/>
         <w:spacing w:line="240" w:lineRule="atLeast"/>
-        <w:rPr>
-          <w:u w:val="single"/>
-        </w:rPr>
-      </w:pPr>
-      <w:r>
-        <w:t xml:space="preserve">Pedro Coelho Nº </w:t>
+      </w:pPr>
+      <w:r>
+        <w:t>João Teixeira Nº</w:t>
       </w:r>
     </w:p>
     <w:p>
       <w:pPr>
         <w:keepNext/>
         <w:spacing w:line="240" w:lineRule="atLeast"/>
-      </w:pPr>
-      <w:r>
-        <w:t>João Teixeira Nº</w:t>
-      </w:r>
+        <w:rPr>
+          <w:highlight w:val="yellow"/>
+        </w:rPr>
+      </w:pPr>
     </w:p>
     <w:p>
       <w:pPr>
@@ -720,6 +711,7 @@
         <w:spacing w:line="240" w:lineRule="atLeast"/>
         <w:rPr>
           <w:highlight w:val="yellow"/>
+          <w:u w:val="single"/>
         </w:rPr>
       </w:pPr>
     </w:p>
@@ -832,7 +824,7 @@
         </w:rPr>
         <w:fldChar w:fldCharType="separate"/>
       </w:r>
-      <w:hyperlink w:anchor="_Toc173163358" w:history="1">
+      <w:hyperlink w:anchor="_Toc175322600" w:history="1">
         <w:r>
           <w:rPr>
             <w:rStyle w:val="Hiperligao"/>
@@ -859,7 +851,7 @@
             <w:noProof/>
             <w:webHidden/>
           </w:rPr>
-          <w:instrText xml:space="preserve"> PAGEREF _Toc173163358 \h </w:instrText>
+          <w:instrText xml:space="preserve"> PAGEREF _Toc175322600 \h </w:instrText>
         </w:r>
         <w:r>
           <w:rPr>
@@ -907,13 +899,13 @@
           <w14:ligatures w14:val="standardContextual"/>
         </w:rPr>
       </w:pPr>
-      <w:hyperlink w:anchor="_Toc173163359" w:history="1">
+      <w:hyperlink w:anchor="_Toc175322601" w:history="1">
         <w:r>
           <w:rPr>
             <w:rStyle w:val="Hiperligao"/>
             <w:noProof/>
           </w:rPr>
-          <w:t>2. Desenvolvimento</w:t>
+          <w:t>2. Análise e planeamento</w:t>
         </w:r>
         <w:r>
           <w:rPr>
@@ -934,7 +926,7 @@
             <w:noProof/>
             <w:webHidden/>
           </w:rPr>
-          <w:instrText xml:space="preserve"> PAGEREF _Toc173163359 \h </w:instrText>
+          <w:instrText xml:space="preserve"> PAGEREF _Toc175322601 \h </w:instrText>
         </w:r>
         <w:r>
           <w:rPr>
@@ -955,6 +947,302 @@
             <w:webHidden/>
           </w:rPr>
           <w:t>5</w:t>
+        </w:r>
+        <w:r>
+          <w:rPr>
+            <w:noProof/>
+            <w:webHidden/>
+          </w:rPr>
+          <w:fldChar w:fldCharType="end"/>
+        </w:r>
+      </w:hyperlink>
+    </w:p>
+    <w:p>
+      <w:pPr>
+        <w:pStyle w:val="ndice2"/>
+        <w:tabs>
+          <w:tab w:val="right" w:leader="dot" w:pos="9062"/>
+        </w:tabs>
+        <w:rPr>
+          <w:rFonts w:asciiTheme="minorHAnsi" w:eastAsiaTheme="minorEastAsia" w:hAnsiTheme="minorHAnsi" w:cstheme="minorBidi"/>
+          <w:bCs w:val="0"/>
+          <w:noProof/>
+          <w:kern w:val="2"/>
+          <w:szCs w:val="24"/>
+          <w:lang w:eastAsia="pt-PT"/>
+          <w14:ligatures w14:val="standardContextual"/>
+        </w:rPr>
+      </w:pPr>
+      <w:hyperlink w:anchor="_Toc175322602" w:history="1">
+        <w:r>
+          <w:rPr>
+            <w:rStyle w:val="Hiperligao"/>
+            <w:noProof/>
+          </w:rPr>
+          <w:t>2.1. Definição do grupo de trabalho</w:t>
+        </w:r>
+        <w:r>
+          <w:rPr>
+            <w:noProof/>
+            <w:webHidden/>
+          </w:rPr>
+          <w:tab/>
+        </w:r>
+        <w:r>
+          <w:rPr>
+            <w:noProof/>
+            <w:webHidden/>
+          </w:rPr>
+          <w:fldChar w:fldCharType="begin"/>
+        </w:r>
+        <w:r>
+          <w:rPr>
+            <w:noProof/>
+            <w:webHidden/>
+          </w:rPr>
+          <w:instrText xml:space="preserve"> PAGEREF _Toc175322602 \h </w:instrText>
+        </w:r>
+        <w:r>
+          <w:rPr>
+            <w:noProof/>
+            <w:webHidden/>
+          </w:rPr>
+        </w:r>
+        <w:r>
+          <w:rPr>
+            <w:noProof/>
+            <w:webHidden/>
+          </w:rPr>
+          <w:fldChar w:fldCharType="separate"/>
+        </w:r>
+        <w:r>
+          <w:rPr>
+            <w:noProof/>
+            <w:webHidden/>
+          </w:rPr>
+          <w:t>5</w:t>
+        </w:r>
+        <w:r>
+          <w:rPr>
+            <w:noProof/>
+            <w:webHidden/>
+          </w:rPr>
+          <w:fldChar w:fldCharType="end"/>
+        </w:r>
+      </w:hyperlink>
+    </w:p>
+    <w:p>
+      <w:pPr>
+        <w:pStyle w:val="ndice2"/>
+        <w:tabs>
+          <w:tab w:val="right" w:leader="dot" w:pos="9062"/>
+        </w:tabs>
+        <w:rPr>
+          <w:rFonts w:asciiTheme="minorHAnsi" w:eastAsiaTheme="minorEastAsia" w:hAnsiTheme="minorHAnsi" w:cstheme="minorBidi"/>
+          <w:bCs w:val="0"/>
+          <w:noProof/>
+          <w:kern w:val="2"/>
+          <w:szCs w:val="24"/>
+          <w:lang w:eastAsia="pt-PT"/>
+          <w14:ligatures w14:val="standardContextual"/>
+        </w:rPr>
+      </w:pPr>
+      <w:hyperlink w:anchor="_Toc175322603" w:history="1">
+        <w:r>
+          <w:rPr>
+            <w:rStyle w:val="Hiperligao"/>
+            <w:noProof/>
+          </w:rPr>
+          <w:t>2.2. Atividades do projeto</w:t>
+        </w:r>
+        <w:r>
+          <w:rPr>
+            <w:noProof/>
+            <w:webHidden/>
+          </w:rPr>
+          <w:tab/>
+        </w:r>
+        <w:r>
+          <w:rPr>
+            <w:noProof/>
+            <w:webHidden/>
+          </w:rPr>
+          <w:fldChar w:fldCharType="begin"/>
+        </w:r>
+        <w:r>
+          <w:rPr>
+            <w:noProof/>
+            <w:webHidden/>
+          </w:rPr>
+          <w:instrText xml:space="preserve"> PAGEREF _Toc175322603 \h </w:instrText>
+        </w:r>
+        <w:r>
+          <w:rPr>
+            <w:noProof/>
+            <w:webHidden/>
+          </w:rPr>
+        </w:r>
+        <w:r>
+          <w:rPr>
+            <w:noProof/>
+            <w:webHidden/>
+          </w:rPr>
+          <w:fldChar w:fldCharType="separate"/>
+        </w:r>
+        <w:r>
+          <w:rPr>
+            <w:noProof/>
+            <w:webHidden/>
+          </w:rPr>
+          <w:t>5</w:t>
+        </w:r>
+        <w:r>
+          <w:rPr>
+            <w:noProof/>
+            <w:webHidden/>
+          </w:rPr>
+          <w:fldChar w:fldCharType="end"/>
+        </w:r>
+      </w:hyperlink>
+    </w:p>
+    <w:p>
+      <w:pPr>
+        <w:pStyle w:val="ndice2"/>
+        <w:tabs>
+          <w:tab w:val="right" w:leader="dot" w:pos="9062"/>
+        </w:tabs>
+        <w:rPr>
+          <w:rFonts w:asciiTheme="minorHAnsi" w:eastAsiaTheme="minorEastAsia" w:hAnsiTheme="minorHAnsi" w:cstheme="minorBidi"/>
+          <w:bCs w:val="0"/>
+          <w:noProof/>
+          <w:kern w:val="2"/>
+          <w:szCs w:val="24"/>
+          <w:lang w:eastAsia="pt-PT"/>
+          <w14:ligatures w14:val="standardContextual"/>
+        </w:rPr>
+      </w:pPr>
+      <w:hyperlink w:anchor="_Toc175322604" w:history="1">
+        <w:r>
+          <w:rPr>
+            <w:rStyle w:val="Hiperligao"/>
+            <w:noProof/>
+          </w:rPr>
+          <w:t>2.3. Gestão das tarefas com Excel</w:t>
+        </w:r>
+        <w:r>
+          <w:rPr>
+            <w:noProof/>
+            <w:webHidden/>
+          </w:rPr>
+          <w:tab/>
+        </w:r>
+        <w:r>
+          <w:rPr>
+            <w:noProof/>
+            <w:webHidden/>
+          </w:rPr>
+          <w:fldChar w:fldCharType="begin"/>
+        </w:r>
+        <w:r>
+          <w:rPr>
+            <w:noProof/>
+            <w:webHidden/>
+          </w:rPr>
+          <w:instrText xml:space="preserve"> PAGEREF _Toc175322604 \h </w:instrText>
+        </w:r>
+        <w:r>
+          <w:rPr>
+            <w:noProof/>
+            <w:webHidden/>
+          </w:rPr>
+        </w:r>
+        <w:r>
+          <w:rPr>
+            <w:noProof/>
+            <w:webHidden/>
+          </w:rPr>
+          <w:fldChar w:fldCharType="separate"/>
+        </w:r>
+        <w:r>
+          <w:rPr>
+            <w:noProof/>
+            <w:webHidden/>
+          </w:rPr>
+          <w:t>6</w:t>
+        </w:r>
+        <w:r>
+          <w:rPr>
+            <w:noProof/>
+            <w:webHidden/>
+          </w:rPr>
+          <w:fldChar w:fldCharType="end"/>
+        </w:r>
+      </w:hyperlink>
+    </w:p>
+    <w:p>
+      <w:pPr>
+        <w:pStyle w:val="ndice2"/>
+        <w:tabs>
+          <w:tab w:val="right" w:leader="dot" w:pos="9062"/>
+        </w:tabs>
+        <w:rPr>
+          <w:rFonts w:asciiTheme="minorHAnsi" w:eastAsiaTheme="minorEastAsia" w:hAnsiTheme="minorHAnsi" w:cstheme="minorBidi"/>
+          <w:bCs w:val="0"/>
+          <w:noProof/>
+          <w:kern w:val="2"/>
+          <w:szCs w:val="24"/>
+          <w:lang w:eastAsia="pt-PT"/>
+          <w14:ligatures w14:val="standardContextual"/>
+        </w:rPr>
+      </w:pPr>
+      <w:hyperlink w:anchor="_Toc175322605" w:history="1">
+        <w:r>
+          <w:rPr>
+            <w:rStyle w:val="Hiperligao"/>
+            <w:noProof/>
+          </w:rPr>
+          <w:t>2.4. Identificação do trabalho individual</w:t>
+        </w:r>
+        <w:r>
+          <w:rPr>
+            <w:noProof/>
+            <w:webHidden/>
+          </w:rPr>
+          <w:tab/>
+        </w:r>
+        <w:r>
+          <w:rPr>
+            <w:noProof/>
+            <w:webHidden/>
+          </w:rPr>
+          <w:fldChar w:fldCharType="begin"/>
+        </w:r>
+        <w:r>
+          <w:rPr>
+            <w:noProof/>
+            <w:webHidden/>
+          </w:rPr>
+          <w:instrText xml:space="preserve"> PAGEREF _Toc175322605 \h </w:instrText>
+        </w:r>
+        <w:r>
+          <w:rPr>
+            <w:noProof/>
+            <w:webHidden/>
+          </w:rPr>
+        </w:r>
+        <w:r>
+          <w:rPr>
+            <w:noProof/>
+            <w:webHidden/>
+          </w:rPr>
+          <w:fldChar w:fldCharType="separate"/>
+        </w:r>
+        <w:r>
+          <w:rPr>
+            <w:noProof/>
+            <w:webHidden/>
+          </w:rPr>
+          <w:t>6</w:t>
         </w:r>
         <w:r>
           <w:rPr>
@@ -982,13 +1270,13 @@
           <w14:ligatures w14:val="standardContextual"/>
         </w:rPr>
       </w:pPr>
-      <w:hyperlink w:anchor="_Toc173163360" w:history="1">
+      <w:hyperlink w:anchor="_Toc175322606" w:history="1">
         <w:r>
           <w:rPr>
             <w:rStyle w:val="Hiperligao"/>
             <w:noProof/>
           </w:rPr>
-          <w:t>3. Conclusão</w:t>
+          <w:t>3. Modelo de dados</w:t>
         </w:r>
         <w:r>
           <w:rPr>
@@ -1009,7 +1297,7 @@
             <w:noProof/>
             <w:webHidden/>
           </w:rPr>
-          <w:instrText xml:space="preserve"> PAGEREF _Toc173163360 \h </w:instrText>
+          <w:instrText xml:space="preserve"> PAGEREF _Toc175322606 \h </w:instrText>
         </w:r>
         <w:r>
           <w:rPr>
@@ -1029,7 +1317,528 @@
             <w:noProof/>
             <w:webHidden/>
           </w:rPr>
-          <w:t>6</w:t>
+          <w:t>7</w:t>
+        </w:r>
+        <w:r>
+          <w:rPr>
+            <w:noProof/>
+            <w:webHidden/>
+          </w:rPr>
+          <w:fldChar w:fldCharType="end"/>
+        </w:r>
+      </w:hyperlink>
+    </w:p>
+    <w:p>
+      <w:pPr>
+        <w:pStyle w:val="ndice2"/>
+        <w:tabs>
+          <w:tab w:val="right" w:leader="dot" w:pos="9062"/>
+        </w:tabs>
+        <w:rPr>
+          <w:rFonts w:asciiTheme="minorHAnsi" w:eastAsiaTheme="minorEastAsia" w:hAnsiTheme="minorHAnsi" w:cstheme="minorBidi"/>
+          <w:bCs w:val="0"/>
+          <w:noProof/>
+          <w:kern w:val="2"/>
+          <w:szCs w:val="24"/>
+          <w:lang w:eastAsia="pt-PT"/>
+          <w14:ligatures w14:val="standardContextual"/>
+        </w:rPr>
+      </w:pPr>
+      <w:hyperlink w:anchor="_Toc175322607" w:history="1">
+        <w:r>
+          <w:rPr>
+            <w:rStyle w:val="Hiperligao"/>
+            <w:noProof/>
+          </w:rPr>
+          <w:t>3.1. Modelo Físico de dados – Power Designer</w:t>
+        </w:r>
+        <w:r>
+          <w:rPr>
+            <w:noProof/>
+            <w:webHidden/>
+          </w:rPr>
+          <w:tab/>
+        </w:r>
+        <w:r>
+          <w:rPr>
+            <w:noProof/>
+            <w:webHidden/>
+          </w:rPr>
+          <w:fldChar w:fldCharType="begin"/>
+        </w:r>
+        <w:r>
+          <w:rPr>
+            <w:noProof/>
+            <w:webHidden/>
+          </w:rPr>
+          <w:instrText xml:space="preserve"> PAGEREF _Toc175322607 \h </w:instrText>
+        </w:r>
+        <w:r>
+          <w:rPr>
+            <w:noProof/>
+            <w:webHidden/>
+          </w:rPr>
+        </w:r>
+        <w:r>
+          <w:rPr>
+            <w:noProof/>
+            <w:webHidden/>
+          </w:rPr>
+          <w:fldChar w:fldCharType="separate"/>
+        </w:r>
+        <w:r>
+          <w:rPr>
+            <w:noProof/>
+            <w:webHidden/>
+          </w:rPr>
+          <w:t>7</w:t>
+        </w:r>
+        <w:r>
+          <w:rPr>
+            <w:noProof/>
+            <w:webHidden/>
+          </w:rPr>
+          <w:fldChar w:fldCharType="end"/>
+        </w:r>
+      </w:hyperlink>
+    </w:p>
+    <w:p>
+      <w:pPr>
+        <w:pStyle w:val="ndice2"/>
+        <w:tabs>
+          <w:tab w:val="right" w:leader="dot" w:pos="9062"/>
+        </w:tabs>
+        <w:rPr>
+          <w:rFonts w:asciiTheme="minorHAnsi" w:eastAsiaTheme="minorEastAsia" w:hAnsiTheme="minorHAnsi" w:cstheme="minorBidi"/>
+          <w:bCs w:val="0"/>
+          <w:noProof/>
+          <w:kern w:val="2"/>
+          <w:szCs w:val="24"/>
+          <w:lang w:eastAsia="pt-PT"/>
+          <w14:ligatures w14:val="standardContextual"/>
+        </w:rPr>
+      </w:pPr>
+      <w:hyperlink w:anchor="_Toc175322608" w:history="1">
+        <w:r>
+          <w:rPr>
+            <w:rStyle w:val="Hiperligao"/>
+            <w:noProof/>
+          </w:rPr>
+          <w:t>3.2. Diagrama – PgAdmin</w:t>
+        </w:r>
+        <w:r>
+          <w:rPr>
+            <w:noProof/>
+            <w:webHidden/>
+          </w:rPr>
+          <w:tab/>
+        </w:r>
+        <w:r>
+          <w:rPr>
+            <w:noProof/>
+            <w:webHidden/>
+          </w:rPr>
+          <w:fldChar w:fldCharType="begin"/>
+        </w:r>
+        <w:r>
+          <w:rPr>
+            <w:noProof/>
+            <w:webHidden/>
+          </w:rPr>
+          <w:instrText xml:space="preserve"> PAGEREF _Toc175322608 \h </w:instrText>
+        </w:r>
+        <w:r>
+          <w:rPr>
+            <w:noProof/>
+            <w:webHidden/>
+          </w:rPr>
+        </w:r>
+        <w:r>
+          <w:rPr>
+            <w:noProof/>
+            <w:webHidden/>
+          </w:rPr>
+          <w:fldChar w:fldCharType="separate"/>
+        </w:r>
+        <w:r>
+          <w:rPr>
+            <w:noProof/>
+            <w:webHidden/>
+          </w:rPr>
+          <w:t>7</w:t>
+        </w:r>
+        <w:r>
+          <w:rPr>
+            <w:noProof/>
+            <w:webHidden/>
+          </w:rPr>
+          <w:fldChar w:fldCharType="end"/>
+        </w:r>
+      </w:hyperlink>
+    </w:p>
+    <w:p>
+      <w:pPr>
+        <w:pStyle w:val="ndice2"/>
+        <w:tabs>
+          <w:tab w:val="right" w:leader="dot" w:pos="9062"/>
+        </w:tabs>
+        <w:rPr>
+          <w:rFonts w:asciiTheme="minorHAnsi" w:eastAsiaTheme="minorEastAsia" w:hAnsiTheme="minorHAnsi" w:cstheme="minorBidi"/>
+          <w:bCs w:val="0"/>
+          <w:noProof/>
+          <w:kern w:val="2"/>
+          <w:szCs w:val="24"/>
+          <w:lang w:eastAsia="pt-PT"/>
+          <w14:ligatures w14:val="standardContextual"/>
+        </w:rPr>
+      </w:pPr>
+      <w:hyperlink w:anchor="_Toc175322609" w:history="1">
+        <w:r>
+          <w:rPr>
+            <w:rStyle w:val="Hiperligao"/>
+            <w:noProof/>
+          </w:rPr>
+          <w:t>3.3. Diferenças entre os modelos</w:t>
+        </w:r>
+        <w:r>
+          <w:rPr>
+            <w:noProof/>
+            <w:webHidden/>
+          </w:rPr>
+          <w:tab/>
+        </w:r>
+        <w:r>
+          <w:rPr>
+            <w:noProof/>
+            <w:webHidden/>
+          </w:rPr>
+          <w:fldChar w:fldCharType="begin"/>
+        </w:r>
+        <w:r>
+          <w:rPr>
+            <w:noProof/>
+            <w:webHidden/>
+          </w:rPr>
+          <w:instrText xml:space="preserve"> PAGEREF _Toc175322609 \h </w:instrText>
+        </w:r>
+        <w:r>
+          <w:rPr>
+            <w:noProof/>
+            <w:webHidden/>
+          </w:rPr>
+        </w:r>
+        <w:r>
+          <w:rPr>
+            <w:noProof/>
+            <w:webHidden/>
+          </w:rPr>
+          <w:fldChar w:fldCharType="separate"/>
+        </w:r>
+        <w:r>
+          <w:rPr>
+            <w:noProof/>
+            <w:webHidden/>
+          </w:rPr>
+          <w:t>7</w:t>
+        </w:r>
+        <w:r>
+          <w:rPr>
+            <w:noProof/>
+            <w:webHidden/>
+          </w:rPr>
+          <w:fldChar w:fldCharType="end"/>
+        </w:r>
+      </w:hyperlink>
+    </w:p>
+    <w:p>
+      <w:pPr>
+        <w:pStyle w:val="ndice1"/>
+        <w:tabs>
+          <w:tab w:val="right" w:leader="dot" w:pos="9062"/>
+        </w:tabs>
+        <w:rPr>
+          <w:rFonts w:asciiTheme="minorHAnsi" w:eastAsiaTheme="minorEastAsia" w:hAnsiTheme="minorHAnsi" w:cstheme="minorBidi"/>
+          <w:b w:val="0"/>
+          <w:bCs w:val="0"/>
+          <w:iCs w:val="0"/>
+          <w:noProof/>
+          <w:kern w:val="2"/>
+          <w:lang w:eastAsia="pt-PT"/>
+          <w14:ligatures w14:val="standardContextual"/>
+        </w:rPr>
+      </w:pPr>
+      <w:hyperlink w:anchor="_Toc175322610" w:history="1">
+        <w:r>
+          <w:rPr>
+            <w:rStyle w:val="Hiperligao"/>
+            <w:noProof/>
+          </w:rPr>
+          <w:t>4. Desenvolvimento</w:t>
+        </w:r>
+        <w:r>
+          <w:rPr>
+            <w:noProof/>
+            <w:webHidden/>
+          </w:rPr>
+          <w:tab/>
+        </w:r>
+        <w:r>
+          <w:rPr>
+            <w:noProof/>
+            <w:webHidden/>
+          </w:rPr>
+          <w:fldChar w:fldCharType="begin"/>
+        </w:r>
+        <w:r>
+          <w:rPr>
+            <w:noProof/>
+            <w:webHidden/>
+          </w:rPr>
+          <w:instrText xml:space="preserve"> PAGEREF _Toc175322610 \h </w:instrText>
+        </w:r>
+        <w:r>
+          <w:rPr>
+            <w:noProof/>
+            <w:webHidden/>
+          </w:rPr>
+        </w:r>
+        <w:r>
+          <w:rPr>
+            <w:noProof/>
+            <w:webHidden/>
+          </w:rPr>
+          <w:fldChar w:fldCharType="separate"/>
+        </w:r>
+        <w:r>
+          <w:rPr>
+            <w:noProof/>
+            <w:webHidden/>
+          </w:rPr>
+          <w:t>8</w:t>
+        </w:r>
+        <w:r>
+          <w:rPr>
+            <w:noProof/>
+            <w:webHidden/>
+          </w:rPr>
+          <w:fldChar w:fldCharType="end"/>
+        </w:r>
+      </w:hyperlink>
+    </w:p>
+    <w:p>
+      <w:pPr>
+        <w:pStyle w:val="ndice2"/>
+        <w:tabs>
+          <w:tab w:val="right" w:leader="dot" w:pos="9062"/>
+        </w:tabs>
+        <w:rPr>
+          <w:rFonts w:asciiTheme="minorHAnsi" w:eastAsiaTheme="minorEastAsia" w:hAnsiTheme="minorHAnsi" w:cstheme="minorBidi"/>
+          <w:bCs w:val="0"/>
+          <w:noProof/>
+          <w:kern w:val="2"/>
+          <w:szCs w:val="24"/>
+          <w:lang w:eastAsia="pt-PT"/>
+          <w14:ligatures w14:val="standardContextual"/>
+        </w:rPr>
+      </w:pPr>
+      <w:hyperlink w:anchor="_Toc175322611" w:history="1">
+        <w:r>
+          <w:rPr>
+            <w:rStyle w:val="Hiperligao"/>
+            <w:noProof/>
+          </w:rPr>
+          <w:t>4.1. Login</w:t>
+        </w:r>
+        <w:r>
+          <w:rPr>
+            <w:noProof/>
+            <w:webHidden/>
+          </w:rPr>
+          <w:tab/>
+        </w:r>
+        <w:r>
+          <w:rPr>
+            <w:noProof/>
+            <w:webHidden/>
+          </w:rPr>
+          <w:fldChar w:fldCharType="begin"/>
+        </w:r>
+        <w:r>
+          <w:rPr>
+            <w:noProof/>
+            <w:webHidden/>
+          </w:rPr>
+          <w:instrText xml:space="preserve"> PAGEREF _Toc175322611 \h </w:instrText>
+        </w:r>
+        <w:r>
+          <w:rPr>
+            <w:noProof/>
+            <w:webHidden/>
+          </w:rPr>
+        </w:r>
+        <w:r>
+          <w:rPr>
+            <w:noProof/>
+            <w:webHidden/>
+          </w:rPr>
+          <w:fldChar w:fldCharType="separate"/>
+        </w:r>
+        <w:r>
+          <w:rPr>
+            <w:noProof/>
+            <w:webHidden/>
+          </w:rPr>
+          <w:t>8</w:t>
+        </w:r>
+        <w:r>
+          <w:rPr>
+            <w:noProof/>
+            <w:webHidden/>
+          </w:rPr>
+          <w:fldChar w:fldCharType="end"/>
+        </w:r>
+      </w:hyperlink>
+    </w:p>
+    <w:p>
+      <w:pPr>
+        <w:pStyle w:val="ndice1"/>
+        <w:tabs>
+          <w:tab w:val="right" w:leader="dot" w:pos="9062"/>
+        </w:tabs>
+        <w:rPr>
+          <w:rFonts w:asciiTheme="minorHAnsi" w:eastAsiaTheme="minorEastAsia" w:hAnsiTheme="minorHAnsi" w:cstheme="minorBidi"/>
+          <w:b w:val="0"/>
+          <w:bCs w:val="0"/>
+          <w:iCs w:val="0"/>
+          <w:noProof/>
+          <w:kern w:val="2"/>
+          <w:lang w:eastAsia="pt-PT"/>
+          <w14:ligatures w14:val="standardContextual"/>
+        </w:rPr>
+      </w:pPr>
+      <w:hyperlink w:anchor="_Toc175322612" w:history="1">
+        <w:r>
+          <w:rPr>
+            <w:rStyle w:val="Hiperligao"/>
+            <w:noProof/>
+          </w:rPr>
+          <w:t>5. Conclusão</w:t>
+        </w:r>
+        <w:r>
+          <w:rPr>
+            <w:noProof/>
+            <w:webHidden/>
+          </w:rPr>
+          <w:tab/>
+        </w:r>
+        <w:r>
+          <w:rPr>
+            <w:noProof/>
+            <w:webHidden/>
+          </w:rPr>
+          <w:fldChar w:fldCharType="begin"/>
+        </w:r>
+        <w:r>
+          <w:rPr>
+            <w:noProof/>
+            <w:webHidden/>
+          </w:rPr>
+          <w:instrText xml:space="preserve"> PAGEREF _Toc175322612 \h </w:instrText>
+        </w:r>
+        <w:r>
+          <w:rPr>
+            <w:noProof/>
+            <w:webHidden/>
+          </w:rPr>
+        </w:r>
+        <w:r>
+          <w:rPr>
+            <w:noProof/>
+            <w:webHidden/>
+          </w:rPr>
+          <w:fldChar w:fldCharType="separate"/>
+        </w:r>
+        <w:r>
+          <w:rPr>
+            <w:noProof/>
+            <w:webHidden/>
+          </w:rPr>
+          <w:t>9</w:t>
+        </w:r>
+        <w:r>
+          <w:rPr>
+            <w:noProof/>
+            <w:webHidden/>
+          </w:rPr>
+          <w:fldChar w:fldCharType="end"/>
+        </w:r>
+      </w:hyperlink>
+    </w:p>
+    <w:p>
+      <w:pPr>
+        <w:pStyle w:val="ndice1"/>
+        <w:tabs>
+          <w:tab w:val="right" w:leader="dot" w:pos="9062"/>
+        </w:tabs>
+        <w:rPr>
+          <w:rFonts w:asciiTheme="minorHAnsi" w:eastAsiaTheme="minorEastAsia" w:hAnsiTheme="minorHAnsi" w:cstheme="minorBidi"/>
+          <w:b w:val="0"/>
+          <w:bCs w:val="0"/>
+          <w:iCs w:val="0"/>
+          <w:noProof/>
+          <w:kern w:val="2"/>
+          <w:lang w:eastAsia="pt-PT"/>
+          <w14:ligatures w14:val="standardContextual"/>
+        </w:rPr>
+      </w:pPr>
+      <w:hyperlink w:anchor="_Toc175322613" w:history="1">
+        <w:r>
+          <w:rPr>
+            <w:rStyle w:val="Hiperligao"/>
+            <w:noProof/>
+          </w:rPr>
+          <w:t>6. Bibliografia</w:t>
+        </w:r>
+        <w:r>
+          <w:rPr>
+            <w:noProof/>
+            <w:webHidden/>
+          </w:rPr>
+          <w:tab/>
+        </w:r>
+        <w:r>
+          <w:rPr>
+            <w:noProof/>
+            <w:webHidden/>
+          </w:rPr>
+          <w:fldChar w:fldCharType="begin"/>
+        </w:r>
+        <w:r>
+          <w:rPr>
+            <w:noProof/>
+            <w:webHidden/>
+          </w:rPr>
+          <w:instrText xml:space="preserve"> PAGEREF _Toc175322613 \h </w:instrText>
+        </w:r>
+        <w:r>
+          <w:rPr>
+            <w:noProof/>
+            <w:webHidden/>
+          </w:rPr>
+        </w:r>
+        <w:r>
+          <w:rPr>
+            <w:noProof/>
+            <w:webHidden/>
+          </w:rPr>
+          <w:fldChar w:fldCharType="separate"/>
+        </w:r>
+        <w:r>
+          <w:rPr>
+            <w:noProof/>
+            <w:webHidden/>
+          </w:rPr>
+          <w:t>10</w:t>
         </w:r>
         <w:r>
           <w:rPr>
@@ -1107,6 +1916,119 @@
           <w:sz w:val="32"/>
         </w:rPr>
         <w:t>ndice de tabelas</w:t>
+      </w:r>
+    </w:p>
+    <w:p>
+      <w:pPr>
+        <w:pStyle w:val="ndicedeilustraes"/>
+        <w:tabs>
+          <w:tab w:val="right" w:leader="dot" w:pos="9062"/>
+        </w:tabs>
+        <w:rPr>
+          <w:rFonts w:asciiTheme="minorHAnsi" w:eastAsiaTheme="minorEastAsia" w:hAnsiTheme="minorHAnsi" w:cstheme="minorBidi"/>
+          <w:noProof/>
+          <w:kern w:val="2"/>
+          <w:lang w:eastAsia="pt-PT"/>
+          <w14:ligatures w14:val="standardContextual"/>
+        </w:rPr>
+      </w:pPr>
+      <w:r>
+        <w:rPr>
+          <w:b/>
+          <w:bCs/>
+          <w:sz w:val="32"/>
+        </w:rPr>
+        <w:fldChar w:fldCharType="begin"/>
+      </w:r>
+      <w:r>
+        <w:rPr>
+          <w:b/>
+          <w:bCs/>
+          <w:sz w:val="32"/>
+        </w:rPr>
+        <w:instrText xml:space="preserve"> TOC \h \z \c "Tabela" </w:instrText>
+      </w:r>
+      <w:r>
+        <w:rPr>
+          <w:b/>
+          <w:bCs/>
+          <w:sz w:val="32"/>
+        </w:rPr>
+        <w:fldChar w:fldCharType="separate"/>
+      </w:r>
+      <w:hyperlink w:anchor="_Toc175323053" w:history="1">
+        <w:r>
+          <w:rPr>
+            <w:rStyle w:val="Hiperligao"/>
+            <w:noProof/>
+          </w:rPr>
+          <w:t>Tabela 1 - Grupo de trabalho</w:t>
+        </w:r>
+        <w:r>
+          <w:rPr>
+            <w:noProof/>
+            <w:webHidden/>
+          </w:rPr>
+          <w:tab/>
+        </w:r>
+        <w:r>
+          <w:rPr>
+            <w:noProof/>
+            <w:webHidden/>
+          </w:rPr>
+          <w:fldChar w:fldCharType="begin"/>
+        </w:r>
+        <w:r>
+          <w:rPr>
+            <w:noProof/>
+            <w:webHidden/>
+          </w:rPr>
+          <w:instrText xml:space="preserve"> PAGEREF _Toc175323053 \h </w:instrText>
+        </w:r>
+        <w:r>
+          <w:rPr>
+            <w:noProof/>
+            <w:webHidden/>
+          </w:rPr>
+        </w:r>
+        <w:r>
+          <w:rPr>
+            <w:noProof/>
+            <w:webHidden/>
+          </w:rPr>
+          <w:fldChar w:fldCharType="separate"/>
+        </w:r>
+        <w:r>
+          <w:rPr>
+            <w:noProof/>
+            <w:webHidden/>
+          </w:rPr>
+          <w:t>5</w:t>
+        </w:r>
+        <w:r>
+          <w:rPr>
+            <w:noProof/>
+            <w:webHidden/>
+          </w:rPr>
+          <w:fldChar w:fldCharType="end"/>
+        </w:r>
+      </w:hyperlink>
+    </w:p>
+    <w:p>
+      <w:pPr>
+        <w:rPr>
+          <w:b/>
+          <w:bCs/>
+          <w:sz w:val="32"/>
+        </w:rPr>
+      </w:pPr>
+      <w:r>
+        <w:rPr>
+          <w:b/>
+          <w:bCs/>
+          <w:sz w:val="32"/>
+        </w:rPr>
+        <w:fldChar w:fldCharType="end"/>
       </w:r>
     </w:p>
     <w:p>
@@ -1248,7 +2170,7 @@
       <w:pPr>
         <w:pStyle w:val="Ttulo1"/>
       </w:pPr>
-      <w:bookmarkStart w:id="0" w:name="_Toc173163358"/>
+      <w:bookmarkStart w:id="0" w:name="_Toc175322600"/>
       <w:r>
         <w:lastRenderedPageBreak/>
         <w:t>Introdução</w:t>
@@ -1257,7 +2179,36 @@
     </w:p>
     <w:p>
       <w:r>
-        <w:t>O presente relatório tem como objetivo descrever o desenvolvimento e a implementação de uma plataforma de gestão para oficinas de restauro de veículos, realizada no âmbito da unidade curricular Bases de Dados 2 do curso de Engenharia Informática no Instituto Politécnico de Viseu.</w:t>
+        <w:t>O presente relatório documenta o desenvolvimento de funcionalidades específicas no âmbito de um sistema de gestão de reparações automóveis, focando-se na implementação de módulos relacionados com o login, gestão de registos e listagem dos mesmos. O trabalho foi desenvolvido com o objetivo de criar uma plataforma robusta e eficiente que permite a gestão de utilizadores, registo de reparações e emissão de faturas, entre outras funcionalidades.</w:t>
+      </w:r>
+    </w:p>
+    <w:p>
+      <w:r>
+        <w:t xml:space="preserve">Ao longo do desenvolvimento, foram aplicados diversos conceitos de programação, integrando a utilização da base de dados relacional chamada </w:t>
+      </w:r>
+      <w:proofErr w:type="spellStart"/>
+      <w:r>
+        <w:t>PostgreSQL</w:t>
+      </w:r>
+      <w:proofErr w:type="spellEnd"/>
+      <w:r>
+        <w:t xml:space="preserve"> e não relacional, </w:t>
+      </w:r>
+      <w:proofErr w:type="spellStart"/>
+      <w:r>
+        <w:t>MongoDB</w:t>
+      </w:r>
+      <w:proofErr w:type="spellEnd"/>
+      <w:r>
+        <w:t xml:space="preserve">, bem como a implementação de interfaces de utilizador intuitivas e seguras fazendo uso da Framework </w:t>
+      </w:r>
+      <w:proofErr w:type="spellStart"/>
+      <w:r>
+        <w:t>Django</w:t>
+      </w:r>
+      <w:proofErr w:type="spellEnd"/>
+      <w:r>
+        <w:t xml:space="preserve">. </w:t>
       </w:r>
     </w:p>
     <w:p>
@@ -1267,72 +2218,878 @@
         </w:rPr>
       </w:pPr>
       <w:r>
-        <w:t>Este projeto foi concebido para resolver desafios práticos relacionados com a gestão de veículos e o acompanhamento de tarefas de restauro, bem como a faturação dos serviços prestados</w:t>
-      </w:r>
-      <w:r>
-        <w:t xml:space="preserve"> baseado na mão de obra</w:t>
-      </w:r>
-      <w:r>
-        <w:t xml:space="preserve">. Utilizando a </w:t>
+        <w:t xml:space="preserve">O relatório a seguir detalha o processo de desenvolvimento, desde a </w:t>
       </w:r>
       <w:proofErr w:type="spellStart"/>
       <w:r>
-        <w:t>framework</w:t>
+        <w:t>concepção</w:t>
       </w:r>
       <w:proofErr w:type="spellEnd"/>
       <w:r>
+        <w:t xml:space="preserve"> e </w:t>
+      </w:r>
+      <w:r>
+        <w:t>planeamento</w:t>
+      </w:r>
+      <w:r>
+        <w:t xml:space="preserve"> até a implementação e testes, destacando as soluções adotadas para atender aos requisitos estabelecidos e os </w:t>
+      </w:r>
+      <w:r>
+        <w:t>resultados</w:t>
+      </w:r>
+      <w:r>
         <w:t xml:space="preserve"> </w:t>
       </w:r>
+      <w:r>
+        <w:t>alcançados</w:t>
+      </w:r>
+      <w:r>
+        <w:t>.</w:t>
+      </w:r>
+    </w:p>
+    <w:p>
+      <w:pPr>
+        <w:pStyle w:val="Ttulo1"/>
+      </w:pPr>
+      <w:bookmarkStart w:id="1" w:name="_Toc175322601"/>
+      <w:r>
+        <w:lastRenderedPageBreak/>
+        <w:t>Análise e planeamento</w:t>
+      </w:r>
+      <w:bookmarkEnd w:id="1"/>
+    </w:p>
+    <w:p>
+      <w:r>
+        <w:t>Neste capítulo, abordamos a estruturação do grupo de trabalho, as atividades desenvolvidas e a identificação do trabalho individual. Para garantir uma gestão eficiente e organizada, todas as tarefas foram geridas através do Microsoft Excel, permitindo um acompanhamento detalhado e em tempo real do progresso do projeto.</w:t>
+      </w:r>
+    </w:p>
+    <w:p>
+      <w:pPr>
+        <w:pStyle w:val="Ttulo2"/>
+      </w:pPr>
+      <w:bookmarkStart w:id="2" w:name="_Toc175322602"/>
+      <w:r>
+        <w:t>Definição do grupo de trabalho</w:t>
+      </w:r>
+      <w:bookmarkEnd w:id="2"/>
+    </w:p>
+    <w:p>
+      <w:r>
+        <w:t>Para o desenvolvimento deste projeto, foi constituído o grupo de trabalho seguinte:</w:t>
+      </w:r>
+    </w:p>
+    <w:tbl>
+      <w:tblPr>
+        <w:tblStyle w:val="TabeladeGrelha1Clara"/>
+        <w:tblW w:w="0" w:type="auto"/>
+        <w:tblLook w:val="04A0" w:firstRow="1" w:lastRow="0" w:firstColumn="1" w:lastColumn="0" w:noHBand="0" w:noVBand="1"/>
+      </w:tblPr>
+      <w:tblGrid>
+        <w:gridCol w:w="4518"/>
+        <w:gridCol w:w="4544"/>
+      </w:tblGrid>
+      <w:tr>
+        <w:trPr>
+          <w:cnfStyle w:val="100000000000" w:firstRow="1" w:lastRow="0" w:firstColumn="0" w:lastColumn="0" w:oddVBand="0" w:evenVBand="0" w:oddHBand="0" w:evenHBand="0" w:firstRowFirstColumn="0" w:firstRowLastColumn="0" w:lastRowFirstColumn="0" w:lastRowLastColumn="0"/>
+        </w:trPr>
+        <w:tc>
+          <w:tcPr>
+            <w:cnfStyle w:val="001000000000" w:firstRow="0" w:lastRow="0" w:firstColumn="1" w:lastColumn="0" w:oddVBand="0" w:evenVBand="0" w:oddHBand="0" w:evenHBand="0" w:firstRowFirstColumn="0" w:firstRowLastColumn="0" w:lastRowFirstColumn="0" w:lastRowLastColumn="0"/>
+            <w:tcW w:w="4675" w:type="dxa"/>
+          </w:tcPr>
+          <w:p>
+            <w:pPr>
+              <w:jc w:val="center"/>
+              <w:rPr>
+                <w:lang w:val="pt-PT"/>
+              </w:rPr>
+            </w:pPr>
+            <w:r>
+              <w:rPr>
+                <w:lang w:val="pt-PT"/>
+              </w:rPr>
+              <w:t>Nome</w:t>
+            </w:r>
+          </w:p>
+        </w:tc>
+        <w:tc>
+          <w:tcPr>
+            <w:tcW w:w="4675" w:type="dxa"/>
+          </w:tcPr>
+          <w:p>
+            <w:pPr>
+              <w:jc w:val="center"/>
+              <w:cnfStyle w:val="100000000000" w:firstRow="1" w:lastRow="0" w:firstColumn="0" w:lastColumn="0" w:oddVBand="0" w:evenVBand="0" w:oddHBand="0" w:evenHBand="0" w:firstRowFirstColumn="0" w:firstRowLastColumn="0" w:lastRowFirstColumn="0" w:lastRowLastColumn="0"/>
+              <w:rPr>
+                <w:lang w:val="pt-PT"/>
+              </w:rPr>
+            </w:pPr>
+            <w:r>
+              <w:rPr>
+                <w:lang w:val="pt-PT"/>
+              </w:rPr>
+              <w:t>Número Mecanográfico</w:t>
+            </w:r>
+          </w:p>
+        </w:tc>
+      </w:tr>
+      <w:tr>
+        <w:tc>
+          <w:tcPr>
+            <w:cnfStyle w:val="001000000000" w:firstRow="0" w:lastRow="0" w:firstColumn="1" w:lastColumn="0" w:oddVBand="0" w:evenVBand="0" w:oddHBand="0" w:evenHBand="0" w:firstRowFirstColumn="0" w:firstRowLastColumn="0" w:lastRowFirstColumn="0" w:lastRowLastColumn="0"/>
+            <w:tcW w:w="4675" w:type="dxa"/>
+          </w:tcPr>
+          <w:p>
+            <w:pPr>
+              <w:rPr>
+                <w:lang w:val="pt-PT"/>
+              </w:rPr>
+            </w:pPr>
+            <w:r>
+              <w:rPr>
+                <w:lang w:val="pt-PT"/>
+              </w:rPr>
+              <w:t>Fábio Oliveira</w:t>
+            </w:r>
+          </w:p>
+        </w:tc>
+        <w:tc>
+          <w:tcPr>
+            <w:tcW w:w="4675" w:type="dxa"/>
+          </w:tcPr>
+          <w:p>
+            <w:pPr>
+              <w:cnfStyle w:val="000000000000" w:firstRow="0" w:lastRow="0" w:firstColumn="0" w:lastColumn="0" w:oddVBand="0" w:evenVBand="0" w:oddHBand="0" w:evenHBand="0" w:firstRowFirstColumn="0" w:firstRowLastColumn="0" w:lastRowFirstColumn="0" w:lastRowLastColumn="0"/>
+              <w:rPr>
+                <w:lang w:val="pt-PT"/>
+              </w:rPr>
+            </w:pPr>
+            <w:r>
+              <w:rPr>
+                <w:lang w:val="pt-PT"/>
+              </w:rPr>
+              <w:t>14028</w:t>
+            </w:r>
+          </w:p>
+        </w:tc>
+      </w:tr>
+      <w:tr>
+        <w:tc>
+          <w:tcPr>
+            <w:cnfStyle w:val="001000000000" w:firstRow="0" w:lastRow="0" w:firstColumn="1" w:lastColumn="0" w:oddVBand="0" w:evenVBand="0" w:oddHBand="0" w:evenHBand="0" w:firstRowFirstColumn="0" w:firstRowLastColumn="0" w:lastRowFirstColumn="0" w:lastRowLastColumn="0"/>
+            <w:tcW w:w="4675" w:type="dxa"/>
+          </w:tcPr>
+          <w:p>
+            <w:pPr>
+              <w:keepNext/>
+              <w:spacing w:line="240" w:lineRule="atLeast"/>
+              <w:rPr>
+                <w:rFonts w:cstheme="minorHAnsi"/>
+              </w:rPr>
+            </w:pPr>
+            <w:r>
+              <w:rPr>
+                <w:rFonts w:cstheme="minorHAnsi"/>
+              </w:rPr>
+              <w:t xml:space="preserve">Gabriel </w:t>
+            </w:r>
+            <w:proofErr w:type="spellStart"/>
+            <w:r>
+              <w:rPr>
+                <w:rFonts w:cstheme="minorHAnsi"/>
+              </w:rPr>
+              <w:t>Raperger</w:t>
+            </w:r>
+            <w:proofErr w:type="spellEnd"/>
+            <w:r>
+              <w:rPr>
+                <w:rFonts w:cstheme="minorHAnsi"/>
+              </w:rPr>
+              <w:t xml:space="preserve"> </w:t>
+            </w:r>
+          </w:p>
+        </w:tc>
+        <w:tc>
+          <w:tcPr>
+            <w:tcW w:w="4675" w:type="dxa"/>
+          </w:tcPr>
+          <w:p>
+            <w:pPr>
+              <w:cnfStyle w:val="000000000000" w:firstRow="0" w:lastRow="0" w:firstColumn="0" w:lastColumn="0" w:oddVBand="0" w:evenVBand="0" w:oddHBand="0" w:evenHBand="0" w:firstRowFirstColumn="0" w:firstRowLastColumn="0" w:lastRowFirstColumn="0" w:lastRowLastColumn="0"/>
+              <w:rPr>
+                <w:lang w:val="pt-PT"/>
+              </w:rPr>
+            </w:pPr>
+          </w:p>
+        </w:tc>
+      </w:tr>
+      <w:tr>
+        <w:trPr>
+          <w:trHeight w:val="566"/>
+        </w:trPr>
+        <w:tc>
+          <w:tcPr>
+            <w:cnfStyle w:val="001000000000" w:firstRow="0" w:lastRow="0" w:firstColumn="1" w:lastColumn="0" w:oddVBand="0" w:evenVBand="0" w:oddHBand="0" w:evenHBand="0" w:firstRowFirstColumn="0" w:firstRowLastColumn="0" w:lastRowFirstColumn="0" w:lastRowLastColumn="0"/>
+            <w:tcW w:w="4675" w:type="dxa"/>
+          </w:tcPr>
+          <w:p>
+            <w:pPr>
+              <w:keepNext/>
+              <w:spacing w:line="240" w:lineRule="atLeast"/>
+              <w:rPr>
+                <w:rFonts w:cstheme="minorHAnsi"/>
+              </w:rPr>
+            </w:pPr>
+            <w:r>
+              <w:rPr>
+                <w:rFonts w:cstheme="minorHAnsi"/>
+              </w:rPr>
+              <w:t xml:space="preserve">João Teixeira </w:t>
+            </w:r>
+          </w:p>
+        </w:tc>
+        <w:tc>
+          <w:tcPr>
+            <w:tcW w:w="4675" w:type="dxa"/>
+          </w:tcPr>
+          <w:p>
+            <w:pPr>
+              <w:keepNext/>
+              <w:cnfStyle w:val="000000000000" w:firstRow="0" w:lastRow="0" w:firstColumn="0" w:lastColumn="0" w:oddVBand="0" w:evenVBand="0" w:oddHBand="0" w:evenHBand="0" w:firstRowFirstColumn="0" w:firstRowLastColumn="0" w:lastRowFirstColumn="0" w:lastRowLastColumn="0"/>
+              <w:rPr>
+                <w:lang w:val="pt-PT"/>
+              </w:rPr>
+            </w:pPr>
+          </w:p>
+        </w:tc>
+      </w:tr>
+    </w:tbl>
+    <w:p>
+      <w:pPr>
+        <w:pStyle w:val="Legenda"/>
+        <w:jc w:val="center"/>
+        <w:rPr>
+          <w:u w:val="single"/>
+        </w:rPr>
+      </w:pPr>
+      <w:bookmarkStart w:id="3" w:name="_Toc175323053"/>
+      <w:r>
+        <w:t xml:space="preserve">Tabela </w:t>
+      </w:r>
+      <w:r>
+        <w:fldChar w:fldCharType="begin"/>
+      </w:r>
+      <w:r>
+        <w:instrText xml:space="preserve"> SEQ Tabela \* ARABIC </w:instrText>
+      </w:r>
+      <w:r>
+        <w:fldChar w:fldCharType="separate"/>
+      </w:r>
+      <w:r>
+        <w:rPr>
+          <w:noProof/>
+        </w:rPr>
+        <w:t>1</w:t>
+      </w:r>
+      <w:r>
+        <w:fldChar w:fldCharType="end"/>
+      </w:r>
+      <w:r>
+        <w:t xml:space="preserve"> - Grupo de trabalho</w:t>
+      </w:r>
+      <w:bookmarkEnd w:id="3"/>
+    </w:p>
+    <w:p>
+      <w:pPr>
+        <w:pStyle w:val="Ttulo2"/>
+      </w:pPr>
+      <w:bookmarkStart w:id="4" w:name="_Toc175322603"/>
+      <w:r>
+        <w:t>Atividades do projeto</w:t>
+      </w:r>
+      <w:bookmarkEnd w:id="4"/>
+    </w:p>
+    <w:p>
+      <w:r>
+        <w:t>Ao longo do projeto, foram desenvolvidas diversas atividades, organizadas em fases distintas:</w:t>
+      </w:r>
+    </w:p>
+    <w:p>
+      <w:pPr>
+        <w:pStyle w:val="PargrafodaLista"/>
+        <w:numPr>
+          <w:ilvl w:val="0"/>
+          <w:numId w:val="7"/>
+        </w:numPr>
+      </w:pPr>
+      <w:r>
+        <w:rPr>
+          <w:b/>
+          <w:bCs/>
+        </w:rPr>
+        <w:t>Planeamento Inicial</w:t>
+      </w:r>
+      <w:r>
+        <w:t>: Nesta fase, foram definidos os objetivos do projeto, os recursos necessários e o cronograma de atividades</w:t>
+      </w:r>
+      <w:r>
+        <w:t xml:space="preserve"> em Excel</w:t>
+      </w:r>
+      <w:r>
+        <w:t>.</w:t>
+      </w:r>
+    </w:p>
+    <w:p>
+      <w:pPr>
+        <w:pStyle w:val="PargrafodaLista"/>
+        <w:numPr>
+          <w:ilvl w:val="0"/>
+          <w:numId w:val="7"/>
+        </w:numPr>
+      </w:pPr>
+      <w:r>
+        <w:rPr>
+          <w:b/>
+          <w:bCs/>
+        </w:rPr>
+        <w:t>Pesquisa e Análise</w:t>
+      </w:r>
+      <w:r>
+        <w:t>: Realizou-se uma pesquisa detalhada</w:t>
+      </w:r>
+      <w:r>
+        <w:t>, seguida</w:t>
+      </w:r>
+      <w:r>
+        <w:t xml:space="preserve"> de uma análise dos dados recolhidos.</w:t>
+      </w:r>
+    </w:p>
+    <w:p>
+      <w:pPr>
+        <w:pStyle w:val="PargrafodaLista"/>
+        <w:numPr>
+          <w:ilvl w:val="0"/>
+          <w:numId w:val="7"/>
+        </w:numPr>
+      </w:pPr>
+      <w:r>
+        <w:rPr>
+          <w:b/>
+          <w:bCs/>
+        </w:rPr>
+        <w:t>Desenvolvimento e Implementação</w:t>
+      </w:r>
+      <w:r>
+        <w:t>: Com base na análise, foram desenvolvidas e implementadas as soluções propostas.</w:t>
+      </w:r>
+    </w:p>
+    <w:p>
+      <w:pPr>
+        <w:pStyle w:val="PargrafodaLista"/>
+        <w:numPr>
+          <w:ilvl w:val="0"/>
+          <w:numId w:val="7"/>
+        </w:numPr>
+      </w:pPr>
+      <w:r>
+        <w:rPr>
+          <w:b/>
+          <w:bCs/>
+        </w:rPr>
+        <w:t>Avaliação e Ajustes</w:t>
+      </w:r>
+      <w:r>
+        <w:t>: Após a implementação, as soluções foram avaliadas e ajustadas conforme necessário para garantir a sua eficácia.</w:t>
+      </w:r>
+    </w:p>
+    <w:p>
+      <w:pPr>
+        <w:pStyle w:val="Ttulo2"/>
+      </w:pPr>
+      <w:bookmarkStart w:id="5" w:name="_Toc175322604"/>
+      <w:r>
+        <w:lastRenderedPageBreak/>
+        <w:t>Gestão das tarefas com Excel</w:t>
+      </w:r>
+      <w:bookmarkEnd w:id="5"/>
+    </w:p>
+    <w:p>
+      <w:r>
+        <w:t xml:space="preserve">Para assegurar uma gestão eficiente das tarefas, utilizámos o Microsoft Excel como ferramenta principal. Através </w:t>
+      </w:r>
+      <w:r>
+        <w:t>da planilha</w:t>
+      </w:r>
+      <w:r>
+        <w:t>, foi possível:</w:t>
+      </w:r>
+    </w:p>
+    <w:p>
+      <w:pPr>
+        <w:pStyle w:val="PargrafodaLista"/>
+        <w:numPr>
+          <w:ilvl w:val="0"/>
+          <w:numId w:val="9"/>
+        </w:numPr>
+      </w:pPr>
+      <w:r>
+        <w:rPr>
+          <w:b/>
+          <w:bCs/>
+        </w:rPr>
+        <w:t>Atribuir Tarefas</w:t>
+      </w:r>
+      <w:r>
+        <w:t>: Cada tarefa foi atribuída a um membro específico do grupo, com prazos e prioridades claramente definidos.</w:t>
+      </w:r>
+    </w:p>
+    <w:p>
+      <w:pPr>
+        <w:pStyle w:val="PargrafodaLista"/>
+        <w:numPr>
+          <w:ilvl w:val="0"/>
+          <w:numId w:val="9"/>
+        </w:numPr>
+      </w:pPr>
+      <w:r>
+        <w:rPr>
+          <w:b/>
+          <w:bCs/>
+        </w:rPr>
+        <w:t>Monitorar o Progresso</w:t>
+      </w:r>
+      <w:r>
+        <w:t>: Utilizando gráficos e tabelas, acompanhámos o progresso de cada tarefa, identificando possíveis atrasos e ajustando o cronograma conforme necessário.</w:t>
+      </w:r>
+    </w:p>
+    <w:p>
+      <w:pPr>
+        <w:pStyle w:val="PargrafodaLista"/>
+        <w:numPr>
+          <w:ilvl w:val="0"/>
+          <w:numId w:val="9"/>
+        </w:numPr>
+      </w:pPr>
+      <w:r>
+        <w:rPr>
+          <w:b/>
+          <w:bCs/>
+        </w:rPr>
+        <w:t>Gerir Recursos</w:t>
+      </w:r>
+      <w:r>
+        <w:t>: A planilha permitiu uma gestão eficaz dos recursos</w:t>
+      </w:r>
+      <w:r>
+        <w:t>.</w:t>
+      </w:r>
+    </w:p>
+    <w:p>
+      <w:pPr>
+        <w:pStyle w:val="Ttulo2"/>
+      </w:pPr>
+      <w:bookmarkStart w:id="6" w:name="_Toc175322605"/>
+      <w:r>
+        <w:t>Identificação do trabalho individual</w:t>
+      </w:r>
+      <w:bookmarkEnd w:id="6"/>
+    </w:p>
+    <w:p>
+      <w:r>
+        <w:t>Cada membro do grupo de trabalho teve responsabilidades específicas, conforme detalhado abaixo:</w:t>
+      </w:r>
+    </w:p>
+    <w:p>
+      <w:pPr>
+        <w:jc w:val="center"/>
+        <w:rPr>
+          <w:color w:val="FF0000"/>
+        </w:rPr>
+      </w:pPr>
+      <w:r>
+        <w:rPr>
+          <w:color w:val="FF0000"/>
+        </w:rPr>
+        <w:t>COLOCAR IMAGEM DO EXCEL</w:t>
+      </w:r>
+    </w:p>
+    <w:p>
+      <w:r>
+        <w:t>Esta estrutura permitiu uma clara divisão de responsabilidades, facilitando a gestão do projeto e assegurando que todas as tarefas fossem realizadas de forma eficiente e dentro dos prazos estabelecidos.</w:t>
+      </w:r>
+    </w:p>
+    <w:p/>
+    <w:p/>
+    <w:p>
+      <w:pPr>
+        <w:pStyle w:val="Ttulo1"/>
+      </w:pPr>
+      <w:bookmarkStart w:id="7" w:name="_Toc175322606"/>
+      <w:r>
+        <w:lastRenderedPageBreak/>
+        <w:t>Modelo de dados</w:t>
+      </w:r>
+      <w:bookmarkEnd w:id="7"/>
+    </w:p>
+    <w:p>
+      <w:r>
+        <w:t xml:space="preserve">Nesta secção, apresentamos o modelo de dados utilizado no projeto, destacando as diferenças entre o modelo inicial, criado no </w:t>
+      </w:r>
       <w:proofErr w:type="spellStart"/>
       <w:r>
+        <w:t>PowerDesigner</w:t>
+      </w:r>
+      <w:proofErr w:type="spellEnd"/>
+      <w:r>
+        <w:t xml:space="preserve"> e o modelo atual, gerado pelo </w:t>
+      </w:r>
+      <w:proofErr w:type="spellStart"/>
+      <w:r>
+        <w:t>PgAdmin</w:t>
+      </w:r>
+      <w:proofErr w:type="spellEnd"/>
+      <w:r>
+        <w:t xml:space="preserve">. As alterações no modelo de dados ocorreram devido à migração de tabelas do </w:t>
+      </w:r>
+      <w:proofErr w:type="spellStart"/>
+      <w:r>
         <w:t>Django</w:t>
       </w:r>
       <w:proofErr w:type="spellEnd"/>
       <w:r>
-        <w:t xml:space="preserve"> para a criação das interfaces web e combinando os Sistemas de Gestão de Bases de Dados </w:t>
+        <w:t xml:space="preserve"> para a nossa base de dados, especialmente pela adoção do sistema de login do </w:t>
       </w:r>
       <w:proofErr w:type="spellStart"/>
       <w:r>
+        <w:t>Django</w:t>
+      </w:r>
+      <w:proofErr w:type="spellEnd"/>
+      <w:r>
+        <w:t>, o que resultou na inclusão de tabelas adicionais.</w:t>
+      </w:r>
+    </w:p>
+    <w:p>
+      <w:pPr>
+        <w:pStyle w:val="Ttulo2"/>
+      </w:pPr>
+      <w:bookmarkStart w:id="8" w:name="_Toc175322607"/>
+      <w:r>
+        <w:t xml:space="preserve">Modelo Físico de dados – </w:t>
+      </w:r>
+      <w:proofErr w:type="spellStart"/>
+      <w:r>
+        <w:t>Power</w:t>
+      </w:r>
+      <w:proofErr w:type="spellEnd"/>
+      <w:r>
+        <w:t xml:space="preserve"> Designer</w:t>
+      </w:r>
+      <w:bookmarkEnd w:id="8"/>
+    </w:p>
+    <w:p>
+      <w:pPr>
+        <w:jc w:val="center"/>
+        <w:rPr>
+          <w:color w:val="FF0000"/>
+          <w:u w:val="single"/>
+        </w:rPr>
+      </w:pPr>
+      <w:r>
+        <w:rPr>
+          <w:color w:val="FF0000"/>
+        </w:rPr>
+        <w:t xml:space="preserve">COLOCAR IMAGEM DO </w:t>
+      </w:r>
+      <w:r>
+        <w:rPr>
+          <w:color w:val="FF0000"/>
+        </w:rPr>
+        <w:t>MFD</w:t>
+      </w:r>
+    </w:p>
+    <w:p>
+      <w:pPr>
+        <w:pStyle w:val="Ttulo2"/>
+      </w:pPr>
+      <w:bookmarkStart w:id="9" w:name="_Toc175322608"/>
+      <w:r>
+        <w:t xml:space="preserve">Diagrama – </w:t>
+      </w:r>
+      <w:proofErr w:type="spellStart"/>
+      <w:r>
+        <w:t>PgAdmin</w:t>
+      </w:r>
+      <w:bookmarkEnd w:id="9"/>
+      <w:proofErr w:type="spellEnd"/>
+    </w:p>
+    <w:p>
+      <w:r>
+        <w:t xml:space="preserve">O diagrama de dados gerado pelo </w:t>
+      </w:r>
+      <w:proofErr w:type="spellStart"/>
+      <w:r>
+        <w:t>PgAdmin</w:t>
+      </w:r>
+      <w:proofErr w:type="spellEnd"/>
+      <w:r>
+        <w:t xml:space="preserve"> reflete a estrutura atual da nossa base de dados. Este diagrama inclui todas as tabelas e relações que foram adicionadas durante a migração das tabelas do </w:t>
+      </w:r>
+      <w:proofErr w:type="spellStart"/>
+      <w:r>
+        <w:t>Django</w:t>
+      </w:r>
+      <w:proofErr w:type="spellEnd"/>
+      <w:r>
+        <w:t>. Abaixo, apresentamos o diagrama atualizado:</w:t>
+      </w:r>
+    </w:p>
+    <w:p>
+      <w:pPr>
+        <w:jc w:val="center"/>
+        <w:rPr>
+          <w:color w:val="FF0000"/>
+        </w:rPr>
+      </w:pPr>
+      <w:r>
+        <w:rPr>
+          <w:color w:val="FF0000"/>
+        </w:rPr>
+        <w:t xml:space="preserve">COLOCAR IMAGEM DO </w:t>
+      </w:r>
+      <w:r>
+        <w:rPr>
+          <w:color w:val="FF0000"/>
+        </w:rPr>
+        <w:t>DIAGRAMA</w:t>
+      </w:r>
+    </w:p>
+    <w:p>
+      <w:pPr>
+        <w:pStyle w:val="Ttulo2"/>
+      </w:pPr>
+      <w:bookmarkStart w:id="10" w:name="_Toc175322609"/>
+      <w:r>
+        <w:t>Diferenças entre os modelos</w:t>
+      </w:r>
+      <w:bookmarkEnd w:id="10"/>
+      <w:r>
+        <w:t xml:space="preserve"> </w:t>
+      </w:r>
+    </w:p>
+    <w:p>
+      <w:pPr>
+        <w:pStyle w:val="Ttulo3"/>
+      </w:pPr>
+      <w:r>
+        <w:t xml:space="preserve">Modelo inicial – </w:t>
+      </w:r>
+      <w:proofErr w:type="spellStart"/>
+      <w:r>
+        <w:t>Power</w:t>
+      </w:r>
+      <w:proofErr w:type="spellEnd"/>
+      <w:r>
+        <w:t xml:space="preserve"> Designer</w:t>
+      </w:r>
+    </w:p>
+    <w:p>
+      <w:r>
+        <w:t xml:space="preserve">O modelo inicial, criado no </w:t>
+      </w:r>
+      <w:proofErr w:type="spellStart"/>
+      <w:r>
+        <w:t>PowerDesigner</w:t>
+      </w:r>
+      <w:proofErr w:type="spellEnd"/>
+      <w:r>
+        <w:t xml:space="preserve">, foi concebido com base nos requisitos originais do projeto. Este modelo incluía as tabelas e relações necessárias para suportar as funcionalidades básicas do sistema, sem considerar a integração com o </w:t>
+      </w:r>
+      <w:proofErr w:type="spellStart"/>
+      <w:r>
+        <w:t>Django</w:t>
+      </w:r>
+      <w:proofErr w:type="spellEnd"/>
+      <w:r>
+        <w:t>.</w:t>
+      </w:r>
+    </w:p>
+    <w:p>
+      <w:pPr>
+        <w:pStyle w:val="Ttulo3"/>
+      </w:pPr>
+      <w:r>
+        <w:t xml:space="preserve">Modelo atual – </w:t>
+      </w:r>
+      <w:proofErr w:type="spellStart"/>
+      <w:r>
         <w:t>PostgreSQL</w:t>
       </w:r>
       <w:proofErr w:type="spellEnd"/>
-      <w:r>
-        <w:t xml:space="preserve"> e </w:t>
+    </w:p>
+    <w:p>
+      <w:r>
+        <w:t xml:space="preserve">Com a decisão de utilizar o sistema de login do </w:t>
       </w:r>
       <w:proofErr w:type="spellStart"/>
       <w:r>
-        <w:t>MongoDB</w:t>
+        <w:t>Django</w:t>
       </w:r>
       <w:proofErr w:type="spellEnd"/>
       <w:r>
-        <w:t>, o projeto visa integrar e otimizar os processos internos de oficinas especializadas.</w:t>
-      </w:r>
-    </w:p>
-    <w:p>
-      <w:r>
-        <w:t xml:space="preserve">O trabalho foi desenvolvido com foco em requisitos funcionais e não funcionais específicos, incluindo a gestão de veículos e clientes, o controle das tarefas de restauro, e a emissão de faturas. A plataforma também incorpora requisitos técnicos como </w:t>
-      </w:r>
-      <w:r>
-        <w:t xml:space="preserve">o armazenamento </w:t>
-      </w:r>
-      <w:r>
-        <w:t xml:space="preserve">de dados transacionais no </w:t>
+        <w:t>, foi necessário migrar várias tabelas para a nossa base de dados. Esta migração resultou na inclusão de tabelas adicionais, que não estavam presentes no modelo inicial. As principais diferenças incluem:</w:t>
+      </w:r>
+    </w:p>
+    <w:p>
+      <w:pPr>
+        <w:numPr>
+          <w:ilvl w:val="0"/>
+          <w:numId w:val="10"/>
+        </w:numPr>
+        <w:spacing w:before="0" w:after="160" w:line="259" w:lineRule="auto"/>
+        <w:jc w:val="left"/>
+      </w:pPr>
+      <w:r>
+        <w:rPr>
+          <w:b/>
+          <w:bCs/>
+        </w:rPr>
+        <w:lastRenderedPageBreak/>
+        <w:t>Tabelas de Autenticação</w:t>
+      </w:r>
+      <w:r>
+        <w:t xml:space="preserve">: Tabelas relacionadas ao sistema de login e gestão de utilizadores do </w:t>
       </w:r>
       <w:proofErr w:type="spellStart"/>
       <w:r>
-        <w:t>PostgreSQL</w:t>
+        <w:t>Django</w:t>
       </w:r>
       <w:proofErr w:type="spellEnd"/>
       <w:r>
-        <w:t xml:space="preserve"> e dados dinâmicos no </w:t>
+        <w:t>, como </w:t>
       </w:r>
       <w:proofErr w:type="spellStart"/>
       <w:r>
-        <w:t>MongoDB</w:t>
+        <w:t>auth_user</w:t>
       </w:r>
       <w:proofErr w:type="spellEnd"/>
       <w:r>
-        <w:t>, além da criação de uma interface gráfica intuitiva e atraente.</w:t>
+        <w:t>, </w:t>
+      </w:r>
+      <w:proofErr w:type="spellStart"/>
+      <w:r>
+        <w:t>auth_group</w:t>
+      </w:r>
+      <w:proofErr w:type="spellEnd"/>
+      <w:r>
+        <w:t>, e </w:t>
+      </w:r>
+      <w:proofErr w:type="spellStart"/>
+      <w:r>
+        <w:t>auth_permission</w:t>
+      </w:r>
+      <w:proofErr w:type="spellEnd"/>
+      <w:r>
+        <w:t>.</w:t>
+      </w:r>
+    </w:p>
+    <w:p>
+      <w:pPr>
+        <w:numPr>
+          <w:ilvl w:val="0"/>
+          <w:numId w:val="10"/>
+        </w:numPr>
+        <w:spacing w:before="0" w:after="160" w:line="259" w:lineRule="auto"/>
+        <w:jc w:val="left"/>
+      </w:pPr>
+      <w:r>
+        <w:rPr>
+          <w:b/>
+          <w:bCs/>
+        </w:rPr>
+        <w:t>Tabelas de Sessão</w:t>
+      </w:r>
+      <w:r>
+        <w:t xml:space="preserve">: Tabelas utilizadas pelo </w:t>
+      </w:r>
+      <w:proofErr w:type="spellStart"/>
+      <w:r>
+        <w:t>Django</w:t>
+      </w:r>
+      <w:proofErr w:type="spellEnd"/>
+      <w:r>
+        <w:t xml:space="preserve"> para gerir sessões de utilizadores, como </w:t>
+      </w:r>
+      <w:proofErr w:type="spellStart"/>
+      <w:r>
+        <w:t>django_session</w:t>
+      </w:r>
+      <w:proofErr w:type="spellEnd"/>
+      <w:r>
+        <w:t>.</w:t>
+      </w:r>
+    </w:p>
+    <w:p>
+      <w:pPr>
+        <w:numPr>
+          <w:ilvl w:val="0"/>
+          <w:numId w:val="10"/>
+        </w:numPr>
+        <w:spacing w:before="0" w:after="160" w:line="259" w:lineRule="auto"/>
+        <w:jc w:val="left"/>
+      </w:pPr>
+      <w:r>
+        <w:rPr>
+          <w:b/>
+          <w:bCs/>
+        </w:rPr>
+        <w:t>Outras Tabelas</w:t>
+      </w:r>
+      <w:r>
+        <w:t xml:space="preserve">: Tabelas adicionais que suportam funcionalidades específicas do </w:t>
+      </w:r>
+      <w:proofErr w:type="spellStart"/>
+      <w:r>
+        <w:t>Django</w:t>
+      </w:r>
+      <w:proofErr w:type="spellEnd"/>
+      <w:r>
+        <w:t>, como </w:t>
+      </w:r>
+      <w:proofErr w:type="spellStart"/>
+      <w:r>
+        <w:t>django_migrations</w:t>
+      </w:r>
+      <w:proofErr w:type="spellEnd"/>
+      <w:r>
+        <w:t>.</w:t>
+      </w:r>
+    </w:p>
+    <w:p>
+      <w:pPr>
+        <w:spacing w:before="0" w:after="160" w:line="259" w:lineRule="auto"/>
+        <w:ind w:left="720"/>
+        <w:jc w:val="left"/>
+      </w:pPr>
+    </w:p>
+    <w:p>
+      <w:r>
+        <w:t xml:space="preserve">A migração das tabelas do </w:t>
+      </w:r>
+      <w:proofErr w:type="spellStart"/>
+      <w:r>
+        <w:t>Django</w:t>
+      </w:r>
+      <w:proofErr w:type="spellEnd"/>
+      <w:r>
+        <w:t xml:space="preserve"> para a nossa base de dados foi uma decisão estratégica para aproveitar as funcionalidades robustas de autenticação e gestão de utilizadores oferecidas pelo </w:t>
+      </w:r>
+      <w:proofErr w:type="spellStart"/>
+      <w:r>
+        <w:t>Django</w:t>
+      </w:r>
+      <w:proofErr w:type="spellEnd"/>
+      <w:r>
+        <w:t>. Embora isso tenha resultado em um modelo de dados mais complexo, acreditamos que os benefícios superam as desvantagens, proporcionando uma base de dados mais segura e eficiente.</w:t>
       </w:r>
     </w:p>
     <w:p>
@@ -1341,65 +3098,237 @@
           <w:u w:val="single"/>
         </w:rPr>
       </w:pPr>
-      <w:r>
-        <w:t xml:space="preserve">O relatório a seguir detalha o processo de desenvolvimento, desde a </w:t>
-      </w:r>
-      <w:proofErr w:type="spellStart"/>
-      <w:r>
-        <w:t>concepção</w:t>
-      </w:r>
-      <w:proofErr w:type="spellEnd"/>
-      <w:r>
-        <w:t xml:space="preserve"> e </w:t>
-      </w:r>
-      <w:r>
-        <w:t>planeamento</w:t>
-      </w:r>
-      <w:r>
-        <w:t xml:space="preserve"> até a implementação e testes, destacando as soluções adotadas para atender aos requisitos estabelecidos e os </w:t>
-      </w:r>
-      <w:r>
-        <w:t>resultados</w:t>
-      </w:r>
-      <w:r>
-        <w:t xml:space="preserve"> </w:t>
-      </w:r>
-      <w:r>
-        <w:t>alcançados</w:t>
-      </w:r>
-      <w:r>
-        <w:t>.</w:t>
-      </w:r>
     </w:p>
     <w:p>
       <w:pPr>
         <w:pStyle w:val="Ttulo1"/>
       </w:pPr>
-      <w:bookmarkStart w:id="1" w:name="_Toc173163359"/>
+      <w:bookmarkStart w:id="11" w:name="_Toc175322610"/>
       <w:r>
         <w:lastRenderedPageBreak/>
         <w:t>Desenvolvimento</w:t>
       </w:r>
-      <w:bookmarkEnd w:id="1"/>
+      <w:bookmarkEnd w:id="11"/>
+    </w:p>
+    <w:p>
+      <w:r>
+        <w:t>Nesta secção, vamos detalhar cada funcionalidade desenvolvida. As imagens da aplicação serão inseridas após a explicação de cada funcionalidade, para facilitar a compreensão.</w:t>
+      </w:r>
     </w:p>
     <w:p>
       <w:pPr>
         <w:pStyle w:val="Ttulo2"/>
       </w:pPr>
+      <w:bookmarkStart w:id="12" w:name="_Toc175322611"/>
       <w:r>
         <w:t>Login</w:t>
       </w:r>
     </w:p>
     <w:p>
+      <w:r>
+        <w:t>O sistema de login foi desenvolvido para garantir a segurança e a integridade dos dados dos utilizadores. Este módulo permite que utilizadores, divididos em diferentes grupos acedam às funcionalidades da plataforma de acordo com as suas permissões.</w:t>
+      </w:r>
+      <w:r>
+        <w:t xml:space="preserve"> Os grupos são:</w:t>
+      </w:r>
+    </w:p>
+    <w:p>
+      <w:pPr>
+        <w:pStyle w:val="PargrafodaLista"/>
+        <w:numPr>
+          <w:ilvl w:val="0"/>
+          <w:numId w:val="11"/>
+        </w:numPr>
+      </w:pPr>
+      <w:r>
+        <w:t>Administrador</w:t>
+      </w:r>
+    </w:p>
+    <w:p>
+      <w:pPr>
+        <w:pStyle w:val="PargrafodaLista"/>
+        <w:numPr>
+          <w:ilvl w:val="0"/>
+          <w:numId w:val="11"/>
+        </w:numPr>
+      </w:pPr>
+      <w:r>
+        <w:t>Cliente</w:t>
+      </w:r>
+    </w:p>
+    <w:p>
+      <w:pPr>
+        <w:pStyle w:val="PargrafodaLista"/>
+        <w:numPr>
+          <w:ilvl w:val="0"/>
+          <w:numId w:val="11"/>
+        </w:numPr>
+      </w:pPr>
+      <w:r>
+        <w:t>Trabalhador</w:t>
+      </w:r>
+    </w:p>
+    <w:p>
+      <w:pPr>
+        <w:rPr>
+          <w:u w:val="single"/>
+        </w:rPr>
+      </w:pPr>
+      <w:r>
+        <w:t xml:space="preserve">O sistema foi concebido para gerir as credenciais dos utilizadores através da tabela </w:t>
+      </w:r>
+      <w:proofErr w:type="spellStart"/>
+      <w:r>
+        <w:rPr>
+          <w:i/>
+          <w:iCs/>
+        </w:rPr>
+        <w:t>auth_user</w:t>
+      </w:r>
+      <w:proofErr w:type="spellEnd"/>
+      <w:r>
+        <w:t xml:space="preserve">, integrada na base de dados </w:t>
+      </w:r>
+      <w:proofErr w:type="spellStart"/>
+      <w:r>
+        <w:t>PostgreSQL</w:t>
+      </w:r>
+      <w:proofErr w:type="spellEnd"/>
+      <w:r>
+        <w:t xml:space="preserve">. Além disso, foi implementado um script para migração de dados e criação automática dos grupos de utilizadores, facilitando a gestão de permissões e simplificando a atribuição de </w:t>
+      </w:r>
+      <w:r>
+        <w:t>grupos</w:t>
+      </w:r>
+      <w:r>
+        <w:t xml:space="preserve"> aos novos utilizadores.</w:t>
+      </w:r>
+    </w:p>
+    <w:p>
+      <w:r>
+        <w:t>A criação de grupos no sistema visa a organização dos utilizadores, permitindo que cada grupo tenha acesso exclusivo a determinadas funcionalidades. Por exemplo, os administradores têm acesso total à plataforma, enquanto os encarregados e clientes têm acessos limitados às funcionalidades relacionadas com as suas responsabilidades e necessidades.</w:t>
+      </w:r>
+    </w:p>
+    <w:p>
+      <w:pPr>
+        <w:rPr>
+          <w:u w:val="single"/>
+        </w:rPr>
+      </w:pPr>
+      <w:r>
+        <w:t>Para exemplificar, foi criado um script que, ao ser executado, cria automaticamente os grupos necessários e atribui as permissões adequadas a cada grupo. Este processo de configuração inicial é fundamental para a correta operação do sistema.</w:t>
+      </w:r>
+    </w:p>
+    <w:p>
+      <w:pPr>
+        <w:jc w:val="center"/>
+        <w:rPr>
+          <w:b/>
+          <w:bCs/>
+          <w:color w:val="FF0000"/>
+        </w:rPr>
+      </w:pPr>
+      <w:r>
+        <w:rPr>
+          <w:b/>
+          <w:bCs/>
+          <w:color w:val="FF0000"/>
+        </w:rPr>
+        <w:t>Mostrar a página de login</w:t>
+      </w:r>
+    </w:p>
+    <w:bookmarkEnd w:id="12"/>
+    <w:p>
+      <w:pPr>
+        <w:pStyle w:val="Ttulo2"/>
+      </w:pPr>
+      <w:r>
+        <w:t>Clientes</w:t>
+      </w:r>
+    </w:p>
+    <w:p>
+      <w:pPr>
+        <w:pStyle w:val="Ttulo2"/>
+      </w:pPr>
+      <w:r>
+        <w:t>Encarregados</w:t>
+      </w:r>
+    </w:p>
+    <w:p>
       <w:pPr>
         <w:pStyle w:val="Ttulo1"/>
       </w:pPr>
-      <w:bookmarkStart w:id="2" w:name="_Toc173163360"/>
+      <w:bookmarkStart w:id="13" w:name="_Toc175322612"/>
+      <w:r>
+        <w:lastRenderedPageBreak/>
+        <w:t>Testes</w:t>
+      </w:r>
+    </w:p>
+    <w:p>
+      <w:pPr>
+        <w:pStyle w:val="Ttulo1"/>
+      </w:pPr>
       <w:r>
         <w:lastRenderedPageBreak/>
         <w:t>Conclusão</w:t>
       </w:r>
-      <w:bookmarkEnd w:id="2"/>
+      <w:bookmarkEnd w:id="13"/>
+    </w:p>
+    <w:p>
+      <w:r>
+        <w:t>O desenvolvimento das funcionalidades descritas neste relatório contribuiu significativamente para a criação de uma plataforma eficiente e robusta para a gestão de reparações automóveis. As funcionalidades de login, gestão de clientes e encarregados</w:t>
+      </w:r>
+      <w:r>
+        <w:t xml:space="preserve"> feitas com recurso a </w:t>
+      </w:r>
+      <w:proofErr w:type="spellStart"/>
+      <w:r>
+        <w:t>Django</w:t>
+      </w:r>
+      <w:proofErr w:type="spellEnd"/>
+      <w:r>
+        <w:t xml:space="preserve"> e a integração com bases de dados </w:t>
+      </w:r>
+      <w:proofErr w:type="spellStart"/>
+      <w:r>
+        <w:t>PostgreSQL</w:t>
+      </w:r>
+      <w:proofErr w:type="spellEnd"/>
+      <w:r>
+        <w:t xml:space="preserve"> e </w:t>
+      </w:r>
+      <w:proofErr w:type="spellStart"/>
+      <w:r>
+        <w:t>MongoDB</w:t>
+      </w:r>
+      <w:proofErr w:type="spellEnd"/>
+      <w:r>
+        <w:t>, demonstraram ser essenciais para o bom funcionamento do sistema.</w:t>
+      </w:r>
+    </w:p>
+    <w:p>
+      <w:r>
+        <w:t xml:space="preserve">Durante o desenvolvimento, foram enfrentados desafios técnicos relacionados com a integridade referencial, a gestão de permissões de utilizadores, e a integração entre diferentes tecnologias de bases de dados. No entanto, através de uma abordagem estruturada e detalhada, foi possível superar esses desafios, resultando num sistema funcional e preparado para ser utilizado </w:t>
+      </w:r>
+      <w:r>
+        <w:t>na prática</w:t>
+      </w:r>
+      <w:r>
+        <w:t>.</w:t>
+      </w:r>
+    </w:p>
+    <w:p>
+      <w:r>
+        <w:t xml:space="preserve">A realização dos testes aos objetos lógicos confirmou a robustez das implementações e assegurou que todas as funcionalidades operam conforme esperado. O </w:t>
+      </w:r>
+      <w:proofErr w:type="gramStart"/>
+      <w:r>
+        <w:t>resultado final</w:t>
+      </w:r>
+      <w:proofErr w:type="gramEnd"/>
+      <w:r>
+        <w:t xml:space="preserve"> é uma aplicação que não só atende às necessidades dos utilizadores, como também está preparada para futuras expansões e melhorias.</w:t>
+      </w:r>
     </w:p>
     <w:p/>
     <w:p>
@@ -1423,10 +3352,12 @@
       <w:pPr>
         <w:pStyle w:val="Ttulo1"/>
       </w:pPr>
+      <w:bookmarkStart w:id="14" w:name="_Toc175322613"/>
       <w:r>
         <w:lastRenderedPageBreak/>
         <w:t>Bibliografia</w:t>
       </w:r>
+      <w:bookmarkEnd w:id="14"/>
     </w:p>
     <w:sectPr>
       <w:headerReference w:type="default" r:id="rId15"/>
@@ -1789,7 +3720,7 @@
         <w:sz w:val="20"/>
         <w:szCs w:val="20"/>
       </w:rPr>
-      <w:t>2</w:t>
+      <w:t>5</w:t>
     </w:r>
     <w:r>
       <w:rPr>
@@ -1838,7 +3769,7 @@
         <w:sz w:val="20"/>
         <w:szCs w:val="20"/>
       </w:rPr>
-      <w:t>Desenvolvimento</w:t>
+      <w:t>Testes</w:t>
     </w:r>
     <w:r>
       <w:rPr>
@@ -1855,6 +3786,119 @@
 <file path=word/numbering.xml><?xml version="1.0" encoding="utf-8"?>
 <w:numbering xmlns:wpc="http://schemas.microsoft.com/office/word/2010/wordprocessingCanvas" xmlns:cx="http://schemas.microsoft.com/office/drawing/2014/chartex" xmlns:cx1="http://schemas.microsoft.com/office/drawing/2015/9/8/chartex" xmlns:cx2="http://schemas.microsoft.com/office/drawing/2015/10/21/chartex" xmlns:cx3="http://schemas.microsoft.com/office/drawing/2016/5/9/chartex" xmlns:cx4="http://schemas.microsoft.com/office/drawing/2016/5/10/chartex" xmlns:cx5="http://schemas.microsoft.com/office/drawing/2016/5/11/chartex" xmlns:cx6="http://schemas.microsoft.com/office/drawing/2016/5/12/chartex" xmlns:cx7="http://schemas.microsoft.com/office/drawing/2016/5/13/chartex" xmlns:cx8="http://schemas.microsoft.com/office/drawing/2016/5/14/chartex" xmlns:mc="http://schemas.openxmlformats.org/markup-compatibility/2006" xmlns:aink="http://schemas.microsoft.com/office/drawing/2016/ink" xmlns:am3d="http://schemas.microsoft.com/office/drawing/2017/model3d" xmlns:o="urn:schemas-microsoft-com:office:office" xmlns:oel="http://schemas.microsoft.com/office/2019/extlst" xmlns:r="http://schemas.openxmlformats.org/officeDocument/2006/relationships" xmlns:m="http://schemas.openxmlformats.org/officeDocument/2006/math" xmlns:v="urn:schemas-microsoft-com:vml" xmlns:wp14="http://schemas.microsoft.com/office/word/2010/wordprocessingDrawing" xmlns:wp="http://schemas.openxmlformats.org/drawingml/2006/wordprocessingDrawing" xmlns:w10="urn:schemas-microsoft-com:office:word" xmlns:w="http://schemas.openxmlformats.org/wordprocessingml/2006/main" xmlns:w14="http://schemas.microsoft.com/office/word/2010/wordml" xmlns:w15="http://schemas.microsoft.com/office/word/2012/wordml" xmlns:w16cex="http://schemas.microsoft.com/office/word/2018/wordml/cex" xmlns:w16cid="http://schemas.microsoft.com/office/word/2016/wordml/cid" xmlns:w16="http://schemas.microsoft.com/office/word/2018/wordml" xmlns:w16du="http://schemas.microsoft.com/office/word/2023/wordml/word16du" xmlns:w16sdtdh="http://schemas.microsoft.com/office/word/2020/wordml/sdtdatahash" xmlns:w16se="http://schemas.microsoft.com/office/word/2015/wordml/symex" xmlns:wpg="http://schemas.microsoft.com/office/word/2010/wordprocessingGroup" xmlns:wpi="http://schemas.microsoft.com/office/word/2010/wordprocessingInk" xmlns:wne="http://schemas.microsoft.com/office/word/2006/wordml" xmlns:wps="http://schemas.microsoft.com/office/word/2010/wordprocessingShape" mc:Ignorable="w14 w15 w16se w16cid w16 w16cex w16sdtdh w16du wp14">
   <w:abstractNum w:abstractNumId="0" w15:restartNumberingAfterBreak="0">
+    <w:nsid w:val="057D3F9C"/>
+    <w:multiLevelType w:val="multilevel"/>
+    <w:tmpl w:val="0FD24A2E"/>
+    <w:lvl w:ilvl="0">
+      <w:start w:val="1"/>
+      <w:numFmt w:val="decimal"/>
+      <w:lvlText w:val="%1."/>
+      <w:lvlJc w:val="left"/>
+      <w:pPr>
+        <w:tabs>
+          <w:tab w:val="num" w:pos="720"/>
+        </w:tabs>
+        <w:ind w:left="720" w:hanging="360"/>
+      </w:pPr>
+    </w:lvl>
+    <w:lvl w:ilvl="1" w:tentative="1">
+      <w:start w:val="1"/>
+      <w:numFmt w:val="decimal"/>
+      <w:lvlText w:val="%2."/>
+      <w:lvlJc w:val="left"/>
+      <w:pPr>
+        <w:tabs>
+          <w:tab w:val="num" w:pos="1440"/>
+        </w:tabs>
+        <w:ind w:left="1440" w:hanging="360"/>
+      </w:pPr>
+    </w:lvl>
+    <w:lvl w:ilvl="2" w:tentative="1">
+      <w:start w:val="1"/>
+      <w:numFmt w:val="decimal"/>
+      <w:lvlText w:val="%3."/>
+      <w:lvlJc w:val="left"/>
+      <w:pPr>
+        <w:tabs>
+          <w:tab w:val="num" w:pos="2160"/>
+        </w:tabs>
+        <w:ind w:left="2160" w:hanging="360"/>
+      </w:pPr>
+    </w:lvl>
+    <w:lvl w:ilvl="3" w:tentative="1">
+      <w:start w:val="1"/>
+      <w:numFmt w:val="decimal"/>
+      <w:lvlText w:val="%4."/>
+      <w:lvlJc w:val="left"/>
+      <w:pPr>
+        <w:tabs>
+          <w:tab w:val="num" w:pos="2880"/>
+        </w:tabs>
+        <w:ind w:left="2880" w:hanging="360"/>
+      </w:pPr>
+    </w:lvl>
+    <w:lvl w:ilvl="4" w:tentative="1">
+      <w:start w:val="1"/>
+      <w:numFmt w:val="decimal"/>
+      <w:lvlText w:val="%5."/>
+      <w:lvlJc w:val="left"/>
+      <w:pPr>
+        <w:tabs>
+          <w:tab w:val="num" w:pos="3600"/>
+        </w:tabs>
+        <w:ind w:left="3600" w:hanging="360"/>
+      </w:pPr>
+    </w:lvl>
+    <w:lvl w:ilvl="5" w:tentative="1">
+      <w:start w:val="1"/>
+      <w:numFmt w:val="decimal"/>
+      <w:lvlText w:val="%6."/>
+      <w:lvlJc w:val="left"/>
+      <w:pPr>
+        <w:tabs>
+          <w:tab w:val="num" w:pos="4320"/>
+        </w:tabs>
+        <w:ind w:left="4320" w:hanging="360"/>
+      </w:pPr>
+    </w:lvl>
+    <w:lvl w:ilvl="6" w:tentative="1">
+      <w:start w:val="1"/>
+      <w:numFmt w:val="decimal"/>
+      <w:lvlText w:val="%7."/>
+      <w:lvlJc w:val="left"/>
+      <w:pPr>
+        <w:tabs>
+          <w:tab w:val="num" w:pos="5040"/>
+        </w:tabs>
+        <w:ind w:left="5040" w:hanging="360"/>
+      </w:pPr>
+    </w:lvl>
+    <w:lvl w:ilvl="7" w:tentative="1">
+      <w:start w:val="1"/>
+      <w:numFmt w:val="decimal"/>
+      <w:lvlText w:val="%8."/>
+      <w:lvlJc w:val="left"/>
+      <w:pPr>
+        <w:tabs>
+          <w:tab w:val="num" w:pos="5760"/>
+        </w:tabs>
+        <w:ind w:left="5760" w:hanging="360"/>
+      </w:pPr>
+    </w:lvl>
+    <w:lvl w:ilvl="8" w:tentative="1">
+      <w:start w:val="1"/>
+      <w:numFmt w:val="decimal"/>
+      <w:lvlText w:val="%9."/>
+      <w:lvlJc w:val="left"/>
+      <w:pPr>
+        <w:tabs>
+          <w:tab w:val="num" w:pos="6480"/>
+        </w:tabs>
+        <w:ind w:left="6480" w:hanging="360"/>
+      </w:pPr>
+    </w:lvl>
+  </w:abstractNum>
+  <w:abstractNum w:abstractNumId="1" w15:restartNumberingAfterBreak="0">
     <w:nsid w:val="070B5849"/>
     <w:multiLevelType w:val="hybridMultilevel"/>
     <w:tmpl w:val="6966F93C"/>
@@ -1967,7 +4011,235 @@
       </w:rPr>
     </w:lvl>
   </w:abstractNum>
-  <w:abstractNum w:abstractNumId="1" w15:restartNumberingAfterBreak="0">
+  <w:abstractNum w:abstractNumId="2" w15:restartNumberingAfterBreak="0">
+    <w:nsid w:val="13920631"/>
+    <w:multiLevelType w:val="hybridMultilevel"/>
+    <w:tmpl w:val="5740CEB2"/>
+    <w:lvl w:ilvl="0" w:tplc="ACD61FA0">
+      <w:start w:val="4"/>
+      <w:numFmt w:val="bullet"/>
+      <w:lvlText w:val=""/>
+      <w:lvlJc w:val="left"/>
+      <w:pPr>
+        <w:ind w:left="720" w:hanging="360"/>
+      </w:pPr>
+      <w:rPr>
+        <w:rFonts w:ascii="Symbol" w:eastAsia="Times New Roman" w:hAnsi="Symbol" w:cs="Times New Roman" w:hint="default"/>
+        <w:b/>
+      </w:rPr>
+    </w:lvl>
+    <w:lvl w:ilvl="1" w:tplc="08160003" w:tentative="1">
+      <w:start w:val="1"/>
+      <w:numFmt w:val="bullet"/>
+      <w:lvlText w:val="o"/>
+      <w:lvlJc w:val="left"/>
+      <w:pPr>
+        <w:ind w:left="1440" w:hanging="360"/>
+      </w:pPr>
+      <w:rPr>
+        <w:rFonts w:ascii="Courier New" w:hAnsi="Courier New" w:cs="Courier New" w:hint="default"/>
+      </w:rPr>
+    </w:lvl>
+    <w:lvl w:ilvl="2" w:tplc="08160005" w:tentative="1">
+      <w:start w:val="1"/>
+      <w:numFmt w:val="bullet"/>
+      <w:lvlText w:val=""/>
+      <w:lvlJc w:val="left"/>
+      <w:pPr>
+        <w:ind w:left="2160" w:hanging="360"/>
+      </w:pPr>
+      <w:rPr>
+        <w:rFonts w:ascii="Wingdings" w:hAnsi="Wingdings" w:hint="default"/>
+      </w:rPr>
+    </w:lvl>
+    <w:lvl w:ilvl="3" w:tplc="08160001" w:tentative="1">
+      <w:start w:val="1"/>
+      <w:numFmt w:val="bullet"/>
+      <w:lvlText w:val=""/>
+      <w:lvlJc w:val="left"/>
+      <w:pPr>
+        <w:ind w:left="2880" w:hanging="360"/>
+      </w:pPr>
+      <w:rPr>
+        <w:rFonts w:ascii="Symbol" w:hAnsi="Symbol" w:hint="default"/>
+      </w:rPr>
+    </w:lvl>
+    <w:lvl w:ilvl="4" w:tplc="08160003" w:tentative="1">
+      <w:start w:val="1"/>
+      <w:numFmt w:val="bullet"/>
+      <w:lvlText w:val="o"/>
+      <w:lvlJc w:val="left"/>
+      <w:pPr>
+        <w:ind w:left="3600" w:hanging="360"/>
+      </w:pPr>
+      <w:rPr>
+        <w:rFonts w:ascii="Courier New" w:hAnsi="Courier New" w:cs="Courier New" w:hint="default"/>
+      </w:rPr>
+    </w:lvl>
+    <w:lvl w:ilvl="5" w:tplc="08160005" w:tentative="1">
+      <w:start w:val="1"/>
+      <w:numFmt w:val="bullet"/>
+      <w:lvlText w:val=""/>
+      <w:lvlJc w:val="left"/>
+      <w:pPr>
+        <w:ind w:left="4320" w:hanging="360"/>
+      </w:pPr>
+      <w:rPr>
+        <w:rFonts w:ascii="Wingdings" w:hAnsi="Wingdings" w:hint="default"/>
+      </w:rPr>
+    </w:lvl>
+    <w:lvl w:ilvl="6" w:tplc="08160001" w:tentative="1">
+      <w:start w:val="1"/>
+      <w:numFmt w:val="bullet"/>
+      <w:lvlText w:val=""/>
+      <w:lvlJc w:val="left"/>
+      <w:pPr>
+        <w:ind w:left="5040" w:hanging="360"/>
+      </w:pPr>
+      <w:rPr>
+        <w:rFonts w:ascii="Symbol" w:hAnsi="Symbol" w:hint="default"/>
+      </w:rPr>
+    </w:lvl>
+    <w:lvl w:ilvl="7" w:tplc="08160003" w:tentative="1">
+      <w:start w:val="1"/>
+      <w:numFmt w:val="bullet"/>
+      <w:lvlText w:val="o"/>
+      <w:lvlJc w:val="left"/>
+      <w:pPr>
+        <w:ind w:left="5760" w:hanging="360"/>
+      </w:pPr>
+      <w:rPr>
+        <w:rFonts w:ascii="Courier New" w:hAnsi="Courier New" w:cs="Courier New" w:hint="default"/>
+      </w:rPr>
+    </w:lvl>
+    <w:lvl w:ilvl="8" w:tplc="08160005" w:tentative="1">
+      <w:start w:val="1"/>
+      <w:numFmt w:val="bullet"/>
+      <w:lvlText w:val=""/>
+      <w:lvlJc w:val="left"/>
+      <w:pPr>
+        <w:ind w:left="6480" w:hanging="360"/>
+      </w:pPr>
+      <w:rPr>
+        <w:rFonts w:ascii="Wingdings" w:hAnsi="Wingdings" w:hint="default"/>
+      </w:rPr>
+    </w:lvl>
+  </w:abstractNum>
+  <w:abstractNum w:abstractNumId="3" w15:restartNumberingAfterBreak="0">
+    <w:nsid w:val="24A04568"/>
+    <w:multiLevelType w:val="hybridMultilevel"/>
+    <w:tmpl w:val="87844F20"/>
+    <w:lvl w:ilvl="0" w:tplc="ACD61FA0">
+      <w:start w:val="4"/>
+      <w:numFmt w:val="bullet"/>
+      <w:lvlText w:val=""/>
+      <w:lvlJc w:val="left"/>
+      <w:pPr>
+        <w:ind w:left="720" w:hanging="360"/>
+      </w:pPr>
+      <w:rPr>
+        <w:rFonts w:ascii="Symbol" w:eastAsia="Times New Roman" w:hAnsi="Symbol" w:cs="Times New Roman" w:hint="default"/>
+        <w:b/>
+      </w:rPr>
+    </w:lvl>
+    <w:lvl w:ilvl="1" w:tplc="08160003" w:tentative="1">
+      <w:start w:val="1"/>
+      <w:numFmt w:val="bullet"/>
+      <w:lvlText w:val="o"/>
+      <w:lvlJc w:val="left"/>
+      <w:pPr>
+        <w:ind w:left="1440" w:hanging="360"/>
+      </w:pPr>
+      <w:rPr>
+        <w:rFonts w:ascii="Courier New" w:hAnsi="Courier New" w:cs="Courier New" w:hint="default"/>
+      </w:rPr>
+    </w:lvl>
+    <w:lvl w:ilvl="2" w:tplc="08160005" w:tentative="1">
+      <w:start w:val="1"/>
+      <w:numFmt w:val="bullet"/>
+      <w:lvlText w:val=""/>
+      <w:lvlJc w:val="left"/>
+      <w:pPr>
+        <w:ind w:left="2160" w:hanging="360"/>
+      </w:pPr>
+      <w:rPr>
+        <w:rFonts w:ascii="Wingdings" w:hAnsi="Wingdings" w:hint="default"/>
+      </w:rPr>
+    </w:lvl>
+    <w:lvl w:ilvl="3" w:tplc="08160001" w:tentative="1">
+      <w:start w:val="1"/>
+      <w:numFmt w:val="bullet"/>
+      <w:lvlText w:val=""/>
+      <w:lvlJc w:val="left"/>
+      <w:pPr>
+        <w:ind w:left="2880" w:hanging="360"/>
+      </w:pPr>
+      <w:rPr>
+        <w:rFonts w:ascii="Symbol" w:hAnsi="Symbol" w:hint="default"/>
+      </w:rPr>
+    </w:lvl>
+    <w:lvl w:ilvl="4" w:tplc="08160003" w:tentative="1">
+      <w:start w:val="1"/>
+      <w:numFmt w:val="bullet"/>
+      <w:lvlText w:val="o"/>
+      <w:lvlJc w:val="left"/>
+      <w:pPr>
+        <w:ind w:left="3600" w:hanging="360"/>
+      </w:pPr>
+      <w:rPr>
+        <w:rFonts w:ascii="Courier New" w:hAnsi="Courier New" w:cs="Courier New" w:hint="default"/>
+      </w:rPr>
+    </w:lvl>
+    <w:lvl w:ilvl="5" w:tplc="08160005" w:tentative="1">
+      <w:start w:val="1"/>
+      <w:numFmt w:val="bullet"/>
+      <w:lvlText w:val=""/>
+      <w:lvlJc w:val="left"/>
+      <w:pPr>
+        <w:ind w:left="4320" w:hanging="360"/>
+      </w:pPr>
+      <w:rPr>
+        <w:rFonts w:ascii="Wingdings" w:hAnsi="Wingdings" w:hint="default"/>
+      </w:rPr>
+    </w:lvl>
+    <w:lvl w:ilvl="6" w:tplc="08160001" w:tentative="1">
+      <w:start w:val="1"/>
+      <w:numFmt w:val="bullet"/>
+      <w:lvlText w:val=""/>
+      <w:lvlJc w:val="left"/>
+      <w:pPr>
+        <w:ind w:left="5040" w:hanging="360"/>
+      </w:pPr>
+      <w:rPr>
+        <w:rFonts w:ascii="Symbol" w:hAnsi="Symbol" w:hint="default"/>
+      </w:rPr>
+    </w:lvl>
+    <w:lvl w:ilvl="7" w:tplc="08160003" w:tentative="1">
+      <w:start w:val="1"/>
+      <w:numFmt w:val="bullet"/>
+      <w:lvlText w:val="o"/>
+      <w:lvlJc w:val="left"/>
+      <w:pPr>
+        <w:ind w:left="5760" w:hanging="360"/>
+      </w:pPr>
+      <w:rPr>
+        <w:rFonts w:ascii="Courier New" w:hAnsi="Courier New" w:cs="Courier New" w:hint="default"/>
+      </w:rPr>
+    </w:lvl>
+    <w:lvl w:ilvl="8" w:tplc="08160005" w:tentative="1">
+      <w:start w:val="1"/>
+      <w:numFmt w:val="bullet"/>
+      <w:lvlText w:val=""/>
+      <w:lvlJc w:val="left"/>
+      <w:pPr>
+        <w:ind w:left="6480" w:hanging="360"/>
+      </w:pPr>
+      <w:rPr>
+        <w:rFonts w:ascii="Wingdings" w:hAnsi="Wingdings" w:hint="default"/>
+      </w:rPr>
+    </w:lvl>
+  </w:abstractNum>
+  <w:abstractNum w:abstractNumId="4" w15:restartNumberingAfterBreak="0">
     <w:nsid w:val="34CF2661"/>
     <w:multiLevelType w:val="hybridMultilevel"/>
     <w:tmpl w:val="1C08AF6A"/>
@@ -2107,7 +4379,156 @@
       </w:rPr>
     </w:lvl>
   </w:abstractNum>
-  <w:abstractNum w:abstractNumId="2" w15:restartNumberingAfterBreak="0">
+  <w:abstractNum w:abstractNumId="5" w15:restartNumberingAfterBreak="0">
+    <w:nsid w:val="53B934A0"/>
+    <w:multiLevelType w:val="multilevel"/>
+    <w:tmpl w:val="3A460AC8"/>
+    <w:lvl w:ilvl="0">
+      <w:start w:val="1"/>
+      <w:numFmt w:val="bullet"/>
+      <w:lvlText w:val=""/>
+      <w:lvlJc w:val="left"/>
+      <w:pPr>
+        <w:tabs>
+          <w:tab w:val="num" w:pos="720"/>
+        </w:tabs>
+        <w:ind w:left="720" w:hanging="360"/>
+      </w:pPr>
+      <w:rPr>
+        <w:rFonts w:ascii="Symbol" w:hAnsi="Symbol" w:hint="default"/>
+        <w:sz w:val="20"/>
+      </w:rPr>
+    </w:lvl>
+    <w:lvl w:ilvl="1" w:tentative="1">
+      <w:start w:val="1"/>
+      <w:numFmt w:val="bullet"/>
+      <w:lvlText w:val="o"/>
+      <w:lvlJc w:val="left"/>
+      <w:pPr>
+        <w:tabs>
+          <w:tab w:val="num" w:pos="1440"/>
+        </w:tabs>
+        <w:ind w:left="1440" w:hanging="360"/>
+      </w:pPr>
+      <w:rPr>
+        <w:rFonts w:ascii="Courier New" w:hAnsi="Courier New" w:hint="default"/>
+        <w:sz w:val="20"/>
+      </w:rPr>
+    </w:lvl>
+    <w:lvl w:ilvl="2" w:tentative="1">
+      <w:start w:val="1"/>
+      <w:numFmt w:val="bullet"/>
+      <w:lvlText w:val=""/>
+      <w:lvlJc w:val="left"/>
+      <w:pPr>
+        <w:tabs>
+          <w:tab w:val="num" w:pos="2160"/>
+        </w:tabs>
+        <w:ind w:left="2160" w:hanging="360"/>
+      </w:pPr>
+      <w:rPr>
+        <w:rFonts w:ascii="Wingdings" w:hAnsi="Wingdings" w:hint="default"/>
+        <w:sz w:val="20"/>
+      </w:rPr>
+    </w:lvl>
+    <w:lvl w:ilvl="3" w:tentative="1">
+      <w:start w:val="1"/>
+      <w:numFmt w:val="bullet"/>
+      <w:lvlText w:val=""/>
+      <w:lvlJc w:val="left"/>
+      <w:pPr>
+        <w:tabs>
+          <w:tab w:val="num" w:pos="2880"/>
+        </w:tabs>
+        <w:ind w:left="2880" w:hanging="360"/>
+      </w:pPr>
+      <w:rPr>
+        <w:rFonts w:ascii="Wingdings" w:hAnsi="Wingdings" w:hint="default"/>
+        <w:sz w:val="20"/>
+      </w:rPr>
+    </w:lvl>
+    <w:lvl w:ilvl="4" w:tentative="1">
+      <w:start w:val="1"/>
+      <w:numFmt w:val="bullet"/>
+      <w:lvlText w:val=""/>
+      <w:lvlJc w:val="left"/>
+      <w:pPr>
+        <w:tabs>
+          <w:tab w:val="num" w:pos="3600"/>
+        </w:tabs>
+        <w:ind w:left="3600" w:hanging="360"/>
+      </w:pPr>
+      <w:rPr>
+        <w:rFonts w:ascii="Wingdings" w:hAnsi="Wingdings" w:hint="default"/>
+        <w:sz w:val="20"/>
+      </w:rPr>
+    </w:lvl>
+    <w:lvl w:ilvl="5" w:tentative="1">
+      <w:start w:val="1"/>
+      <w:numFmt w:val="bullet"/>
+      <w:lvlText w:val=""/>
+      <w:lvlJc w:val="left"/>
+      <w:pPr>
+        <w:tabs>
+          <w:tab w:val="num" w:pos="4320"/>
+        </w:tabs>
+        <w:ind w:left="4320" w:hanging="360"/>
+      </w:pPr>
+      <w:rPr>
+        <w:rFonts w:ascii="Wingdings" w:hAnsi="Wingdings" w:hint="default"/>
+        <w:sz w:val="20"/>
+      </w:rPr>
+    </w:lvl>
+    <w:lvl w:ilvl="6" w:tentative="1">
+      <w:start w:val="1"/>
+      <w:numFmt w:val="bullet"/>
+      <w:lvlText w:val=""/>
+      <w:lvlJc w:val="left"/>
+      <w:pPr>
+        <w:tabs>
+          <w:tab w:val="num" w:pos="5040"/>
+        </w:tabs>
+        <w:ind w:left="5040" w:hanging="360"/>
+      </w:pPr>
+      <w:rPr>
+        <w:rFonts w:ascii="Wingdings" w:hAnsi="Wingdings" w:hint="default"/>
+        <w:sz w:val="20"/>
+      </w:rPr>
+    </w:lvl>
+    <w:lvl w:ilvl="7" w:tentative="1">
+      <w:start w:val="1"/>
+      <w:numFmt w:val="bullet"/>
+      <w:lvlText w:val=""/>
+      <w:lvlJc w:val="left"/>
+      <w:pPr>
+        <w:tabs>
+          <w:tab w:val="num" w:pos="5760"/>
+        </w:tabs>
+        <w:ind w:left="5760" w:hanging="360"/>
+      </w:pPr>
+      <w:rPr>
+        <w:rFonts w:ascii="Wingdings" w:hAnsi="Wingdings" w:hint="default"/>
+        <w:sz w:val="20"/>
+      </w:rPr>
+    </w:lvl>
+    <w:lvl w:ilvl="8" w:tentative="1">
+      <w:start w:val="1"/>
+      <w:numFmt w:val="bullet"/>
+      <w:lvlText w:val=""/>
+      <w:lvlJc w:val="left"/>
+      <w:pPr>
+        <w:tabs>
+          <w:tab w:val="num" w:pos="6480"/>
+        </w:tabs>
+        <w:ind w:left="6480" w:hanging="360"/>
+      </w:pPr>
+      <w:rPr>
+        <w:rFonts w:ascii="Wingdings" w:hAnsi="Wingdings" w:hint="default"/>
+        <w:sz w:val="20"/>
+      </w:rPr>
+    </w:lvl>
+  </w:abstractNum>
+  <w:abstractNum w:abstractNumId="6" w15:restartNumberingAfterBreak="0">
     <w:nsid w:val="5403435F"/>
     <w:multiLevelType w:val="hybridMultilevel"/>
     <w:tmpl w:val="AD308AC8"/>
@@ -2247,7 +4668,97 @@
       </w:rPr>
     </w:lvl>
   </w:abstractNum>
-  <w:abstractNum w:abstractNumId="3" w15:restartNumberingAfterBreak="0">
+  <w:abstractNum w:abstractNumId="7" w15:restartNumberingAfterBreak="0">
+    <w:nsid w:val="598B752D"/>
+    <w:multiLevelType w:val="hybridMultilevel"/>
+    <w:tmpl w:val="52807648"/>
+    <w:lvl w:ilvl="0" w:tplc="3E2690A4">
+      <w:start w:val="1"/>
+      <w:numFmt w:val="decimal"/>
+      <w:lvlText w:val="%1."/>
+      <w:lvlJc w:val="left"/>
+      <w:pPr>
+        <w:ind w:left="720" w:hanging="360"/>
+      </w:pPr>
+      <w:rPr>
+        <w:rFonts w:hint="default"/>
+        <w:b/>
+      </w:rPr>
+    </w:lvl>
+    <w:lvl w:ilvl="1" w:tplc="08160019" w:tentative="1">
+      <w:start w:val="1"/>
+      <w:numFmt w:val="lowerLetter"/>
+      <w:lvlText w:val="%2."/>
+      <w:lvlJc w:val="left"/>
+      <w:pPr>
+        <w:ind w:left="1440" w:hanging="360"/>
+      </w:pPr>
+    </w:lvl>
+    <w:lvl w:ilvl="2" w:tplc="0816001B" w:tentative="1">
+      <w:start w:val="1"/>
+      <w:numFmt w:val="lowerRoman"/>
+      <w:lvlText w:val="%3."/>
+      <w:lvlJc w:val="right"/>
+      <w:pPr>
+        <w:ind w:left="2160" w:hanging="180"/>
+      </w:pPr>
+    </w:lvl>
+    <w:lvl w:ilvl="3" w:tplc="0816000F" w:tentative="1">
+      <w:start w:val="1"/>
+      <w:numFmt w:val="decimal"/>
+      <w:lvlText w:val="%4."/>
+      <w:lvlJc w:val="left"/>
+      <w:pPr>
+        <w:ind w:left="2880" w:hanging="360"/>
+      </w:pPr>
+    </w:lvl>
+    <w:lvl w:ilvl="4" w:tplc="08160019" w:tentative="1">
+      <w:start w:val="1"/>
+      <w:numFmt w:val="lowerLetter"/>
+      <w:lvlText w:val="%5."/>
+      <w:lvlJc w:val="left"/>
+      <w:pPr>
+        <w:ind w:left="3600" w:hanging="360"/>
+      </w:pPr>
+    </w:lvl>
+    <w:lvl w:ilvl="5" w:tplc="0816001B" w:tentative="1">
+      <w:start w:val="1"/>
+      <w:numFmt w:val="lowerRoman"/>
+      <w:lvlText w:val="%6."/>
+      <w:lvlJc w:val="right"/>
+      <w:pPr>
+        <w:ind w:left="4320" w:hanging="180"/>
+      </w:pPr>
+    </w:lvl>
+    <w:lvl w:ilvl="6" w:tplc="0816000F" w:tentative="1">
+      <w:start w:val="1"/>
+      <w:numFmt w:val="decimal"/>
+      <w:lvlText w:val="%7."/>
+      <w:lvlJc w:val="left"/>
+      <w:pPr>
+        <w:ind w:left="5040" w:hanging="360"/>
+      </w:pPr>
+    </w:lvl>
+    <w:lvl w:ilvl="7" w:tplc="08160019" w:tentative="1">
+      <w:start w:val="1"/>
+      <w:numFmt w:val="lowerLetter"/>
+      <w:lvlText w:val="%8."/>
+      <w:lvlJc w:val="left"/>
+      <w:pPr>
+        <w:ind w:left="5760" w:hanging="360"/>
+      </w:pPr>
+    </w:lvl>
+    <w:lvl w:ilvl="8" w:tplc="0816001B" w:tentative="1">
+      <w:start w:val="1"/>
+      <w:numFmt w:val="lowerRoman"/>
+      <w:lvlText w:val="%9."/>
+      <w:lvlJc w:val="right"/>
+      <w:pPr>
+        <w:ind w:left="6480" w:hanging="180"/>
+      </w:pPr>
+    </w:lvl>
+  </w:abstractNum>
+  <w:abstractNum w:abstractNumId="8" w15:restartNumberingAfterBreak="0">
     <w:nsid w:val="64107DBA"/>
     <w:multiLevelType w:val="hybridMultilevel"/>
     <w:tmpl w:val="A0205FA6"/>
@@ -2388,7 +4899,7 @@
       </w:rPr>
     </w:lvl>
   </w:abstractNum>
-  <w:abstractNum w:abstractNumId="4" w15:restartNumberingAfterBreak="0">
+  <w:abstractNum w:abstractNumId="9" w15:restartNumberingAfterBreak="0">
     <w:nsid w:val="6BD50EBF"/>
     <w:multiLevelType w:val="multilevel"/>
     <w:tmpl w:val="5680BF78"/>
@@ -2531,20 +5042,187 @@
       </w:rPr>
     </w:lvl>
   </w:abstractNum>
+  <w:abstractNum w:abstractNumId="10" w15:restartNumberingAfterBreak="0">
+    <w:nsid w:val="799B73D0"/>
+    <w:multiLevelType w:val="multilevel"/>
+    <w:tmpl w:val="A8AC4184"/>
+    <w:lvl w:ilvl="0">
+      <w:start w:val="1"/>
+      <w:numFmt w:val="bullet"/>
+      <w:lvlText w:val=""/>
+      <w:lvlJc w:val="left"/>
+      <w:pPr>
+        <w:tabs>
+          <w:tab w:val="num" w:pos="720"/>
+        </w:tabs>
+        <w:ind w:left="720" w:hanging="360"/>
+      </w:pPr>
+      <w:rPr>
+        <w:rFonts w:ascii="Symbol" w:hAnsi="Symbol" w:hint="default"/>
+        <w:sz w:val="20"/>
+      </w:rPr>
+    </w:lvl>
+    <w:lvl w:ilvl="1" w:tentative="1">
+      <w:start w:val="1"/>
+      <w:numFmt w:val="bullet"/>
+      <w:lvlText w:val="o"/>
+      <w:lvlJc w:val="left"/>
+      <w:pPr>
+        <w:tabs>
+          <w:tab w:val="num" w:pos="1440"/>
+        </w:tabs>
+        <w:ind w:left="1440" w:hanging="360"/>
+      </w:pPr>
+      <w:rPr>
+        <w:rFonts w:ascii="Courier New" w:hAnsi="Courier New" w:hint="default"/>
+        <w:sz w:val="20"/>
+      </w:rPr>
+    </w:lvl>
+    <w:lvl w:ilvl="2" w:tentative="1">
+      <w:start w:val="1"/>
+      <w:numFmt w:val="bullet"/>
+      <w:lvlText w:val=""/>
+      <w:lvlJc w:val="left"/>
+      <w:pPr>
+        <w:tabs>
+          <w:tab w:val="num" w:pos="2160"/>
+        </w:tabs>
+        <w:ind w:left="2160" w:hanging="360"/>
+      </w:pPr>
+      <w:rPr>
+        <w:rFonts w:ascii="Wingdings" w:hAnsi="Wingdings" w:hint="default"/>
+        <w:sz w:val="20"/>
+      </w:rPr>
+    </w:lvl>
+    <w:lvl w:ilvl="3" w:tentative="1">
+      <w:start w:val="1"/>
+      <w:numFmt w:val="bullet"/>
+      <w:lvlText w:val=""/>
+      <w:lvlJc w:val="left"/>
+      <w:pPr>
+        <w:tabs>
+          <w:tab w:val="num" w:pos="2880"/>
+        </w:tabs>
+        <w:ind w:left="2880" w:hanging="360"/>
+      </w:pPr>
+      <w:rPr>
+        <w:rFonts w:ascii="Wingdings" w:hAnsi="Wingdings" w:hint="default"/>
+        <w:sz w:val="20"/>
+      </w:rPr>
+    </w:lvl>
+    <w:lvl w:ilvl="4" w:tentative="1">
+      <w:start w:val="1"/>
+      <w:numFmt w:val="bullet"/>
+      <w:lvlText w:val=""/>
+      <w:lvlJc w:val="left"/>
+      <w:pPr>
+        <w:tabs>
+          <w:tab w:val="num" w:pos="3600"/>
+        </w:tabs>
+        <w:ind w:left="3600" w:hanging="360"/>
+      </w:pPr>
+      <w:rPr>
+        <w:rFonts w:ascii="Wingdings" w:hAnsi="Wingdings" w:hint="default"/>
+        <w:sz w:val="20"/>
+      </w:rPr>
+    </w:lvl>
+    <w:lvl w:ilvl="5" w:tentative="1">
+      <w:start w:val="1"/>
+      <w:numFmt w:val="bullet"/>
+      <w:lvlText w:val=""/>
+      <w:lvlJc w:val="left"/>
+      <w:pPr>
+        <w:tabs>
+          <w:tab w:val="num" w:pos="4320"/>
+        </w:tabs>
+        <w:ind w:left="4320" w:hanging="360"/>
+      </w:pPr>
+      <w:rPr>
+        <w:rFonts w:ascii="Wingdings" w:hAnsi="Wingdings" w:hint="default"/>
+        <w:sz w:val="20"/>
+      </w:rPr>
+    </w:lvl>
+    <w:lvl w:ilvl="6" w:tentative="1">
+      <w:start w:val="1"/>
+      <w:numFmt w:val="bullet"/>
+      <w:lvlText w:val=""/>
+      <w:lvlJc w:val="left"/>
+      <w:pPr>
+        <w:tabs>
+          <w:tab w:val="num" w:pos="5040"/>
+        </w:tabs>
+        <w:ind w:left="5040" w:hanging="360"/>
+      </w:pPr>
+      <w:rPr>
+        <w:rFonts w:ascii="Wingdings" w:hAnsi="Wingdings" w:hint="default"/>
+        <w:sz w:val="20"/>
+      </w:rPr>
+    </w:lvl>
+    <w:lvl w:ilvl="7" w:tentative="1">
+      <w:start w:val="1"/>
+      <w:numFmt w:val="bullet"/>
+      <w:lvlText w:val=""/>
+      <w:lvlJc w:val="left"/>
+      <w:pPr>
+        <w:tabs>
+          <w:tab w:val="num" w:pos="5760"/>
+        </w:tabs>
+        <w:ind w:left="5760" w:hanging="360"/>
+      </w:pPr>
+      <w:rPr>
+        <w:rFonts w:ascii="Wingdings" w:hAnsi="Wingdings" w:hint="default"/>
+        <w:sz w:val="20"/>
+      </w:rPr>
+    </w:lvl>
+    <w:lvl w:ilvl="8" w:tentative="1">
+      <w:start w:val="1"/>
+      <w:numFmt w:val="bullet"/>
+      <w:lvlText w:val=""/>
+      <w:lvlJc w:val="left"/>
+      <w:pPr>
+        <w:tabs>
+          <w:tab w:val="num" w:pos="6480"/>
+        </w:tabs>
+        <w:ind w:left="6480" w:hanging="360"/>
+      </w:pPr>
+      <w:rPr>
+        <w:rFonts w:ascii="Wingdings" w:hAnsi="Wingdings" w:hint="default"/>
+        <w:sz w:val="20"/>
+      </w:rPr>
+    </w:lvl>
+  </w:abstractNum>
   <w:num w:numId="1" w16cid:durableId="1320189113">
+    <w:abstractNumId w:val="9"/>
+  </w:num>
+  <w:num w:numId="2" w16cid:durableId="1563324345">
+    <w:abstractNumId w:val="8"/>
+  </w:num>
+  <w:num w:numId="3" w16cid:durableId="650720374">
+    <w:abstractNumId w:val="6"/>
+  </w:num>
+  <w:num w:numId="4" w16cid:durableId="114251363">
     <w:abstractNumId w:val="4"/>
   </w:num>
-  <w:num w:numId="2" w16cid:durableId="1563324345">
+  <w:num w:numId="5" w16cid:durableId="950479478">
+    <w:abstractNumId w:val="1"/>
+  </w:num>
+  <w:num w:numId="6" w16cid:durableId="488518558">
+    <w:abstractNumId w:val="0"/>
+  </w:num>
+  <w:num w:numId="7" w16cid:durableId="1860577946">
+    <w:abstractNumId w:val="7"/>
+  </w:num>
+  <w:num w:numId="8" w16cid:durableId="2100053364">
+    <w:abstractNumId w:val="5"/>
+  </w:num>
+  <w:num w:numId="9" w16cid:durableId="783888559">
     <w:abstractNumId w:val="3"/>
   </w:num>
-  <w:num w:numId="3" w16cid:durableId="650720374">
+  <w:num w:numId="10" w16cid:durableId="1685015712">
+    <w:abstractNumId w:val="10"/>
+  </w:num>
+  <w:num w:numId="11" w16cid:durableId="756442686">
     <w:abstractNumId w:val="2"/>
-  </w:num>
-  <w:num w:numId="4" w16cid:durableId="114251363">
-    <w:abstractNumId w:val="1"/>
-  </w:num>
-  <w:num w:numId="5" w16cid:durableId="950479478">
-    <w:abstractNumId w:val="0"/>
   </w:num>
   <w:numIdMacAtCleanup w:val="5"/>
 </w:numbering>
@@ -3594,6 +6272,68 @@
       <w:u w:val="single"/>
     </w:rPr>
   </w:style>
+  <w:style w:type="table" w:styleId="TabeladeGrelha1Clara">
+    <w:name w:val="Grid Table 1 Light"/>
+    <w:basedOn w:val="Tabelanormal"/>
+    <w:uiPriority w:val="46"/>
+    <w:rsid w:val="00B277F6"/>
+    <w:rPr>
+      <w:rFonts w:asciiTheme="minorHAnsi" w:eastAsiaTheme="minorHAnsi" w:hAnsiTheme="minorHAnsi" w:cstheme="minorBidi"/>
+      <w:kern w:val="2"/>
+      <w:sz w:val="22"/>
+      <w:szCs w:val="22"/>
+      <w:lang w:val="en-US" w:eastAsia="en-US"/>
+      <w14:ligatures w14:val="standardContextual"/>
+    </w:rPr>
+    <w:tblPr>
+      <w:tblStyleRowBandSize w:val="1"/>
+      <w:tblStyleColBandSize w:val="1"/>
+      <w:tblBorders>
+        <w:top w:val="single" w:sz="4" w:space="0" w:color="999999" w:themeColor="text1" w:themeTint="66"/>
+        <w:left w:val="single" w:sz="4" w:space="0" w:color="999999" w:themeColor="text1" w:themeTint="66"/>
+        <w:bottom w:val="single" w:sz="4" w:space="0" w:color="999999" w:themeColor="text1" w:themeTint="66"/>
+        <w:right w:val="single" w:sz="4" w:space="0" w:color="999999" w:themeColor="text1" w:themeTint="66"/>
+        <w:insideH w:val="single" w:sz="4" w:space="0" w:color="999999" w:themeColor="text1" w:themeTint="66"/>
+        <w:insideV w:val="single" w:sz="4" w:space="0" w:color="999999" w:themeColor="text1" w:themeTint="66"/>
+      </w:tblBorders>
+    </w:tblPr>
+    <w:tblStylePr w:type="firstRow">
+      <w:rPr>
+        <w:b/>
+        <w:bCs/>
+      </w:rPr>
+      <w:tblPr/>
+      <w:tcPr>
+        <w:tcBorders>
+          <w:bottom w:val="single" w:sz="12" w:space="0" w:color="666666" w:themeColor="text1" w:themeTint="99"/>
+        </w:tcBorders>
+      </w:tcPr>
+    </w:tblStylePr>
+    <w:tblStylePr w:type="lastRow">
+      <w:rPr>
+        <w:b/>
+        <w:bCs/>
+      </w:rPr>
+      <w:tblPr/>
+      <w:tcPr>
+        <w:tcBorders>
+          <w:top w:val="double" w:sz="2" w:space="0" w:color="666666" w:themeColor="text1" w:themeTint="99"/>
+        </w:tcBorders>
+      </w:tcPr>
+    </w:tblStylePr>
+    <w:tblStylePr w:type="firstCol">
+      <w:rPr>
+        <w:b/>
+        <w:bCs/>
+      </w:rPr>
+    </w:tblStylePr>
+    <w:tblStylePr w:type="lastCol">
+      <w:rPr>
+        <w:b/>
+        <w:bCs/>
+      </w:rPr>
+    </w:tblStylePr>
+  </w:style>
 </w:styles>
 </file>
 

</xml_diff>

<commit_message>
Correção dos scripts de criar e inserir
</commit_message>
<xml_diff>
--- a/Projeto/BD2_Relatório.docx
+++ b/Projeto/BD2_Relatório.docx
@@ -328,6 +328,12 @@
         </w:rPr>
         <w:t xml:space="preserve"> Nº </w:t>
       </w:r>
+      <w:r>
+        <w:rPr>
+          <w:rFonts w:ascii="Arial" w:hAnsi="Arial" w:cs="Arial"/>
+        </w:rPr>
+        <w:t>18509</w:t>
+      </w:r>
     </w:p>
     <w:p>
       <w:pPr>
@@ -685,6 +691,9 @@
       <w:proofErr w:type="spellEnd"/>
       <w:r>
         <w:t xml:space="preserve"> Nº </w:t>
+      </w:r>
+      <w:r>
+        <w:t>18509</w:t>
       </w:r>
     </w:p>
     <w:p>
@@ -2420,6 +2429,12 @@
                 <w:lang w:val="pt-PT"/>
               </w:rPr>
             </w:pPr>
+            <w:r>
+              <w:rPr>
+                <w:lang w:val="pt-PT"/>
+              </w:rPr>
+              <w:t>18509</w:t>
+            </w:r>
           </w:p>
         </w:tc>
       </w:tr>
@@ -2476,24 +2491,14 @@
       <w:r>
         <w:t xml:space="preserve">Tabela </w:t>
       </w:r>
-      <w:r>
-        <w:fldChar w:fldCharType="begin"/>
-      </w:r>
-      <w:r>
-        <w:instrText xml:space="preserve"> SEQ Tabela \* ARABIC </w:instrText>
-      </w:r>
-      <w:r>
-        <w:fldChar w:fldCharType="separate"/>
-      </w:r>
-      <w:r>
-        <w:rPr>
-          <w:noProof/>
-        </w:rPr>
-        <w:t>1</w:t>
-      </w:r>
-      <w:r>
-        <w:fldChar w:fldCharType="end"/>
-      </w:r>
+      <w:fldSimple w:instr=" SEQ Tabela \* ARABIC ">
+        <w:r>
+          <w:rPr>
+            <w:noProof/>
+          </w:rPr>
+          <w:t>1</w:t>
+        </w:r>
+      </w:fldSimple>
       <w:r>
         <w:t xml:space="preserve"> - Grupo de trabalho</w:t>
       </w:r>
@@ -3210,31 +3215,89 @@
       </w:r>
     </w:p>
     <w:p>
-      <w:pPr>
+      <w:r>
+        <w:t>Para exemplificar, foi criado um script que, ao ser executado, cria automaticamente os grupos necessários e atribui as permissões adequadas a cada grupo. Este processo de configuração inicial é fundamental para a correta operação do sistema.</w:t>
+      </w:r>
+    </w:p>
+    <w:p>
+      <w:pPr>
+        <w:keepNext/>
+        <w:jc w:val="center"/>
+      </w:pPr>
+      <w:r>
         <w:rPr>
           <w:u w:val="single"/>
         </w:rPr>
-      </w:pPr>
-      <w:r>
-        <w:t>Para exemplificar, foi criado um script que, ao ser executado, cria automaticamente os grupos necessários e atribui as permissões adequadas a cada grupo. Este processo de configuração inicial é fundamental para a correta operação do sistema.</w:t>
-      </w:r>
-    </w:p>
-    <w:p>
-      <w:pPr>
+        <w:lastRenderedPageBreak/>
+        <w:drawing>
+          <wp:inline distT="0" distB="0" distL="0" distR="0" wp14:anchorId="20E5202B" wp14:editId="71F478B4">
+            <wp:extent cx="5760720" cy="2658110"/>
+            <wp:effectExtent l="0" t="0" r="0" b="8890"/>
+            <wp:docPr id="1734584033" name="Imagem 1"/>
+            <wp:cNvGraphicFramePr>
+              <a:graphicFrameLocks xmlns:a="http://schemas.openxmlformats.org/drawingml/2006/main" noChangeAspect="1"/>
+            </wp:cNvGraphicFramePr>
+            <a:graphic xmlns:a="http://schemas.openxmlformats.org/drawingml/2006/main">
+              <a:graphicData uri="http://schemas.openxmlformats.org/drawingml/2006/picture">
+                <pic:pic xmlns:pic="http://schemas.openxmlformats.org/drawingml/2006/picture">
+                  <pic:nvPicPr>
+                    <pic:cNvPr id="1734584033" name=""/>
+                    <pic:cNvPicPr/>
+                  </pic:nvPicPr>
+                  <pic:blipFill>
+                    <a:blip r:embed="rId15"/>
+                    <a:stretch>
+                      <a:fillRect/>
+                    </a:stretch>
+                  </pic:blipFill>
+                  <pic:spPr>
+                    <a:xfrm>
+                      <a:off x="0" y="0"/>
+                      <a:ext cx="5760720" cy="2658110"/>
+                    </a:xfrm>
+                    <a:prstGeom prst="rect">
+                      <a:avLst/>
+                    </a:prstGeom>
+                  </pic:spPr>
+                </pic:pic>
+              </a:graphicData>
+            </a:graphic>
+          </wp:inline>
+        </w:drawing>
+      </w:r>
+    </w:p>
+    <w:p>
+      <w:pPr>
+        <w:pStyle w:val="Legenda"/>
         <w:jc w:val="center"/>
         <w:rPr>
-          <w:b/>
-          <w:bCs/>
-          <w:color w:val="FF0000"/>
-        </w:rPr>
-      </w:pPr>
-      <w:r>
-        <w:rPr>
-          <w:b/>
-          <w:bCs/>
-          <w:color w:val="FF0000"/>
-        </w:rPr>
-        <w:t>Mostrar a página de login</w:t>
+          <w:u w:val="single"/>
+        </w:rPr>
+      </w:pPr>
+      <w:r>
+        <w:t xml:space="preserve">Figura </w:t>
+      </w:r>
+      <w:fldSimple w:instr=" STYLEREF 1 \s ">
+        <w:r>
+          <w:rPr>
+            <w:noProof/>
+          </w:rPr>
+          <w:t>4</w:t>
+        </w:r>
+      </w:fldSimple>
+      <w:r>
+        <w:noBreakHyphen/>
+      </w:r>
+      <w:fldSimple w:instr=" SEQ Figura \* ARABIC \s 1 ">
+        <w:r>
+          <w:rPr>
+            <w:noProof/>
+          </w:rPr>
+          <w:t>1</w:t>
+        </w:r>
+      </w:fldSimple>
+      <w:r>
+        <w:t xml:space="preserve"> - Página do login</w:t>
       </w:r>
     </w:p>
     <w:bookmarkEnd w:id="12"/>
@@ -3319,15 +3382,7 @@
     </w:p>
     <w:p>
       <w:r>
-        <w:t xml:space="preserve">A realização dos testes aos objetos lógicos confirmou a robustez das implementações e assegurou que todas as funcionalidades operam conforme esperado. O </w:t>
-      </w:r>
-      <w:proofErr w:type="gramStart"/>
-      <w:r>
-        <w:t>resultado final</w:t>
-      </w:r>
-      <w:proofErr w:type="gramEnd"/>
-      <w:r>
-        <w:t xml:space="preserve"> é uma aplicação que não só atende às necessidades dos utilizadores, como também está preparada para futuras expansões e melhorias.</w:t>
+        <w:t>A realização dos testes aos objetos lógicos confirmou a robustez das implementações e assegurou que todas as funcionalidades operam conforme esperado. O resultado final é uma aplicação que não só atende às necessidades dos utilizadores, como também está preparada para futuras expansões e melhorias.</w:t>
       </w:r>
     </w:p>
     <w:p/>
@@ -3360,8 +3415,8 @@
       <w:bookmarkEnd w:id="14"/>
     </w:p>
     <w:sectPr>
-      <w:headerReference w:type="default" r:id="rId15"/>
-      <w:footerReference w:type="default" r:id="rId16"/>
+      <w:headerReference w:type="default" r:id="rId16"/>
+      <w:footerReference w:type="default" r:id="rId17"/>
       <w:pgSz w:w="11907" w:h="16840" w:code="9"/>
       <w:pgMar w:top="1418" w:right="1134" w:bottom="1134" w:left="1701" w:header="709" w:footer="709" w:gutter="0"/>
       <w:cols w:space="708"/>
@@ -3720,7 +3775,7 @@
         <w:sz w:val="20"/>
         <w:szCs w:val="20"/>
       </w:rPr>
-      <w:t>5</w:t>
+      <w:t>4</w:t>
     </w:r>
     <w:r>
       <w:rPr>
@@ -3769,7 +3824,7 @@
         <w:sz w:val="20"/>
         <w:szCs w:val="20"/>
       </w:rPr>
-      <w:t>Testes</w:t>
+      <w:t>Desenvolvimento</w:t>
     </w:r>
     <w:r>
       <w:rPr>

</xml_diff>

<commit_message>
Adicionado testes no relatório
</commit_message>
<xml_diff>
--- a/Projeto/BD2_Relatório.docx
+++ b/Projeto/BD2_Relatório.docx
@@ -312,7 +312,21 @@
         <w:rPr>
           <w:rFonts w:ascii="Arial" w:hAnsi="Arial" w:cs="Arial"/>
         </w:rPr>
-        <w:t xml:space="preserve">Gabriel Raperger Nº </w:t>
+        <w:t xml:space="preserve">Gabriel </w:t>
+      </w:r>
+      <w:proofErr w:type="spellStart"/>
+      <w:r>
+        <w:rPr>
+          <w:rFonts w:ascii="Arial" w:hAnsi="Arial" w:cs="Arial"/>
+        </w:rPr>
+        <w:t>Raperger</w:t>
+      </w:r>
+      <w:proofErr w:type="spellEnd"/>
+      <w:r>
+        <w:rPr>
+          <w:rFonts w:ascii="Arial" w:hAnsi="Arial" w:cs="Arial"/>
+        </w:rPr>
+        <w:t xml:space="preserve"> Nº </w:t>
       </w:r>
       <w:r>
         <w:rPr>
@@ -683,7 +697,15 @@
         <w:spacing w:line="240" w:lineRule="atLeast"/>
       </w:pPr>
       <w:r>
-        <w:t xml:space="preserve">Gabriel Raperger Nº </w:t>
+        <w:t xml:space="preserve">Gabriel </w:t>
+      </w:r>
+      <w:proofErr w:type="spellStart"/>
+      <w:r>
+        <w:t>Raperger</w:t>
+      </w:r>
+      <w:proofErr w:type="spellEnd"/>
+      <w:r>
+        <w:t xml:space="preserve"> Nº </w:t>
       </w:r>
       <w:r>
         <w:t>18509</w:t>
@@ -7114,7 +7136,21 @@
               <w:rPr>
                 <w:rFonts w:cstheme="minorHAnsi"/>
               </w:rPr>
-              <w:t xml:space="preserve">Gabriel Raperger </w:t>
+              <w:t xml:space="preserve">Gabriel </w:t>
+            </w:r>
+            <w:proofErr w:type="spellStart"/>
+            <w:r>
+              <w:rPr>
+                <w:rFonts w:cstheme="minorHAnsi"/>
+              </w:rPr>
+              <w:t>Raperger</w:t>
+            </w:r>
+            <w:proofErr w:type="spellEnd"/>
+            <w:r>
+              <w:rPr>
+                <w:rFonts w:cstheme="minorHAnsi"/>
+              </w:rPr>
+              <w:t xml:space="preserve"> </w:t>
             </w:r>
           </w:p>
         </w:tc>
@@ -7197,27 +7233,14 @@
       <w:r>
         <w:t xml:space="preserve">Tabela </w:t>
       </w:r>
-      <w:r>
-        <w:fldChar w:fldCharType="begin"/>
-      </w:r>
-      <w:r>
-        <w:instrText xml:space="preserve"> SEQ Tabela \* ARABIC </w:instrText>
-      </w:r>
-      <w:r>
-        <w:fldChar w:fldCharType="separate"/>
-      </w:r>
-      <w:r>
-        <w:rPr>
-          <w:noProof/>
-        </w:rPr>
-        <w:t>1</w:t>
-      </w:r>
-      <w:r>
-        <w:rPr>
-          <w:noProof/>
-        </w:rPr>
-        <w:fldChar w:fldCharType="end"/>
-      </w:r>
+      <w:fldSimple w:instr=" SEQ Tabela \* ARABIC ">
+        <w:r>
+          <w:rPr>
+            <w:noProof/>
+          </w:rPr>
+          <w:t>1</w:t>
+        </w:r>
+      </w:fldSimple>
       <w:r>
         <w:t xml:space="preserve"> - Grupo de trabalho</w:t>
       </w:r>
@@ -7959,6 +7982,7 @@
           <w:noProof/>
           <w:u w:val="single"/>
         </w:rPr>
+        <w:lastRenderedPageBreak/>
         <w:drawing>
           <wp:inline distT="0" distB="0" distL="0" distR="0" wp14:anchorId="20E5202B" wp14:editId="71F478B4">
             <wp:extent cx="5760720" cy="2658110"/>
@@ -8005,45 +8029,25 @@
       <w:r>
         <w:t xml:space="preserve">Figura </w:t>
       </w:r>
-      <w:r>
-        <w:fldChar w:fldCharType="begin"/>
-      </w:r>
-      <w:r>
-        <w:instrText xml:space="preserve"> STYLEREF 1 \s </w:instrText>
-      </w:r>
-      <w:r>
-        <w:fldChar w:fldCharType="separate"/>
-      </w:r>
-      <w:r>
-        <w:rPr>
-          <w:noProof/>
-        </w:rPr>
-        <w:t>4</w:t>
-      </w:r>
-      <w:r>
-        <w:fldChar w:fldCharType="end"/>
-      </w:r>
+      <w:fldSimple w:instr=" STYLEREF 1 \s ">
+        <w:r>
+          <w:rPr>
+            <w:noProof/>
+          </w:rPr>
+          <w:t>4</w:t>
+        </w:r>
+      </w:fldSimple>
       <w:r>
         <w:noBreakHyphen/>
       </w:r>
-      <w:r>
-        <w:fldChar w:fldCharType="begin"/>
-      </w:r>
-      <w:r>
-        <w:instrText xml:space="preserve"> SEQ Figura \* ARABIC \s 1 </w:instrText>
-      </w:r>
-      <w:r>
-        <w:fldChar w:fldCharType="separate"/>
-      </w:r>
-      <w:r>
-        <w:rPr>
-          <w:noProof/>
-        </w:rPr>
-        <w:t>1</w:t>
-      </w:r>
-      <w:r>
-        <w:fldChar w:fldCharType="end"/>
-      </w:r>
+      <w:fldSimple w:instr=" SEQ Figura \* ARABIC \s 1 ">
+        <w:r>
+          <w:rPr>
+            <w:noProof/>
+          </w:rPr>
+          <w:t>1</w:t>
+        </w:r>
+      </w:fldSimple>
       <w:r>
         <w:t xml:space="preserve"> - Página do login</w:t>
       </w:r>
@@ -8141,6 +8145,7 @@
         <w:rPr>
           <w:noProof/>
         </w:rPr>
+        <w:lastRenderedPageBreak/>
         <w:drawing>
           <wp:inline distT="0" distB="0" distL="0" distR="0" wp14:anchorId="039F1F74" wp14:editId="7F0E2B2E">
             <wp:extent cx="5760720" cy="3065145"/>
@@ -8187,45 +8192,25 @@
       <w:r>
         <w:t xml:space="preserve">Figura </w:t>
       </w:r>
-      <w:r>
-        <w:fldChar w:fldCharType="begin"/>
-      </w:r>
-      <w:r>
-        <w:instrText xml:space="preserve"> STYLEREF 1 \s </w:instrText>
-      </w:r>
-      <w:r>
-        <w:fldChar w:fldCharType="separate"/>
-      </w:r>
-      <w:r>
-        <w:rPr>
-          <w:noProof/>
-        </w:rPr>
-        <w:t>4</w:t>
-      </w:r>
-      <w:r>
-        <w:fldChar w:fldCharType="end"/>
-      </w:r>
+      <w:fldSimple w:instr=" STYLEREF 1 \s ">
+        <w:r>
+          <w:rPr>
+            <w:noProof/>
+          </w:rPr>
+          <w:t>4</w:t>
+        </w:r>
+      </w:fldSimple>
       <w:r>
         <w:noBreakHyphen/>
       </w:r>
-      <w:r>
-        <w:fldChar w:fldCharType="begin"/>
-      </w:r>
-      <w:r>
-        <w:instrText xml:space="preserve"> SEQ Figura \* ARABIC \s 1 </w:instrText>
-      </w:r>
-      <w:r>
-        <w:fldChar w:fldCharType="separate"/>
-      </w:r>
-      <w:r>
-        <w:rPr>
-          <w:noProof/>
-        </w:rPr>
-        <w:t>2</w:t>
-      </w:r>
-      <w:r>
-        <w:fldChar w:fldCharType="end"/>
-      </w:r>
+      <w:fldSimple w:instr=" SEQ Figura \* ARABIC \s 1 ">
+        <w:r>
+          <w:rPr>
+            <w:noProof/>
+          </w:rPr>
+          <w:t>2</w:t>
+        </w:r>
+      </w:fldSimple>
       <w:r>
         <w:t xml:space="preserve"> - </w:t>
       </w:r>
@@ -8325,45 +8310,25 @@
       <w:r>
         <w:t xml:space="preserve">Figura </w:t>
       </w:r>
-      <w:r>
-        <w:fldChar w:fldCharType="begin"/>
-      </w:r>
-      <w:r>
-        <w:instrText xml:space="preserve"> STYLEREF 1 \s </w:instrText>
-      </w:r>
-      <w:r>
-        <w:fldChar w:fldCharType="separate"/>
-      </w:r>
-      <w:r>
-        <w:rPr>
-          <w:noProof/>
-        </w:rPr>
-        <w:t>4</w:t>
-      </w:r>
-      <w:r>
-        <w:fldChar w:fldCharType="end"/>
-      </w:r>
+      <w:fldSimple w:instr=" STYLEREF 1 \s ">
+        <w:r>
+          <w:rPr>
+            <w:noProof/>
+          </w:rPr>
+          <w:t>4</w:t>
+        </w:r>
+      </w:fldSimple>
       <w:r>
         <w:noBreakHyphen/>
       </w:r>
-      <w:r>
-        <w:fldChar w:fldCharType="begin"/>
-      </w:r>
-      <w:r>
-        <w:instrText xml:space="preserve"> SEQ Figura \* ARABIC \s 1 </w:instrText>
-      </w:r>
-      <w:r>
-        <w:fldChar w:fldCharType="separate"/>
-      </w:r>
-      <w:r>
-        <w:rPr>
-          <w:noProof/>
-        </w:rPr>
-        <w:t>3</w:t>
-      </w:r>
-      <w:r>
-        <w:fldChar w:fldCharType="end"/>
-      </w:r>
+      <w:fldSimple w:instr=" SEQ Figura \* ARABIC \s 1 ">
+        <w:r>
+          <w:rPr>
+            <w:noProof/>
+          </w:rPr>
+          <w:t>3</w:t>
+        </w:r>
+      </w:fldSimple>
       <w:r>
         <w:t xml:space="preserve"> - </w:t>
       </w:r>
@@ -8384,6 +8349,7 @@
       <w:bookmarkStart w:id="20" w:name="_Toc175822062"/>
       <w:proofErr w:type="spellStart"/>
       <w:r>
+        <w:lastRenderedPageBreak/>
         <w:t>Dashboard</w:t>
       </w:r>
       <w:proofErr w:type="spellEnd"/>
@@ -8460,45 +8426,25 @@
       <w:r>
         <w:t xml:space="preserve">Figura </w:t>
       </w:r>
-      <w:r>
-        <w:fldChar w:fldCharType="begin"/>
-      </w:r>
-      <w:r>
-        <w:instrText xml:space="preserve"> STYLEREF 1 \s </w:instrText>
-      </w:r>
-      <w:r>
-        <w:fldChar w:fldCharType="separate"/>
-      </w:r>
-      <w:r>
-        <w:rPr>
-          <w:noProof/>
-        </w:rPr>
-        <w:t>4</w:t>
-      </w:r>
-      <w:r>
-        <w:fldChar w:fldCharType="end"/>
-      </w:r>
+      <w:fldSimple w:instr=" STYLEREF 1 \s ">
+        <w:r>
+          <w:rPr>
+            <w:noProof/>
+          </w:rPr>
+          <w:t>4</w:t>
+        </w:r>
+      </w:fldSimple>
       <w:r>
         <w:noBreakHyphen/>
       </w:r>
-      <w:r>
-        <w:fldChar w:fldCharType="begin"/>
-      </w:r>
-      <w:r>
-        <w:instrText xml:space="preserve"> SEQ Figura \* ARABIC \s 1 </w:instrText>
-      </w:r>
-      <w:r>
-        <w:fldChar w:fldCharType="separate"/>
-      </w:r>
-      <w:r>
-        <w:rPr>
-          <w:noProof/>
-        </w:rPr>
-        <w:t>4</w:t>
-      </w:r>
-      <w:r>
-        <w:fldChar w:fldCharType="end"/>
-      </w:r>
+      <w:fldSimple w:instr=" SEQ Figura \* ARABIC \s 1 ">
+        <w:r>
+          <w:rPr>
+            <w:noProof/>
+          </w:rPr>
+          <w:t>4</w:t>
+        </w:r>
+      </w:fldSimple>
       <w:r>
         <w:t xml:space="preserve"> - </w:t>
       </w:r>
@@ -8696,24 +8642,25 @@
       <w:r>
         <w:t xml:space="preserve">Figura </w:t>
       </w:r>
-      <w:r>
-        <w:fldChar w:fldCharType="begin"/>
-      </w:r>
-      <w:r>
-        <w:instrText xml:space="preserve"> SEQ Figura \* ARABIC </w:instrText>
-      </w:r>
-      <w:r>
-        <w:fldChar w:fldCharType="separate"/>
-      </w:r>
-      <w:r>
-        <w:rPr>
-          <w:noProof/>
-        </w:rPr>
-        <w:t>5</w:t>
-      </w:r>
-      <w:r>
-        <w:fldChar w:fldCharType="end"/>
-      </w:r>
+      <w:fldSimple w:instr=" STYLEREF 1 \s ">
+        <w:r>
+          <w:rPr>
+            <w:noProof/>
+          </w:rPr>
+          <w:t>4</w:t>
+        </w:r>
+      </w:fldSimple>
+      <w:r>
+        <w:noBreakHyphen/>
+      </w:r>
+      <w:fldSimple w:instr=" SEQ Figura \* ARABIC \s 1 ">
+        <w:r>
+          <w:rPr>
+            <w:noProof/>
+          </w:rPr>
+          <w:t>5</w:t>
+        </w:r>
+      </w:fldSimple>
       <w:r>
         <w:t xml:space="preserve"> - </w:t>
       </w:r>
@@ -8821,24 +8768,25 @@
       <w:r>
         <w:t xml:space="preserve">Figura </w:t>
       </w:r>
-      <w:r>
-        <w:fldChar w:fldCharType="begin"/>
-      </w:r>
-      <w:r>
-        <w:instrText xml:space="preserve"> SEQ Figura \* ARABIC </w:instrText>
-      </w:r>
-      <w:r>
-        <w:fldChar w:fldCharType="separate"/>
-      </w:r>
-      <w:r>
-        <w:rPr>
-          <w:noProof/>
-        </w:rPr>
-        <w:t>7</w:t>
-      </w:r>
-      <w:r>
-        <w:fldChar w:fldCharType="end"/>
-      </w:r>
+      <w:fldSimple w:instr=" STYLEREF 1 \s ">
+        <w:r>
+          <w:rPr>
+            <w:noProof/>
+          </w:rPr>
+          <w:t>4</w:t>
+        </w:r>
+      </w:fldSimple>
+      <w:r>
+        <w:noBreakHyphen/>
+      </w:r>
+      <w:fldSimple w:instr=" SEQ Figura \* ARABIC \s 1 ">
+        <w:r>
+          <w:rPr>
+            <w:noProof/>
+          </w:rPr>
+          <w:t>6</w:t>
+        </w:r>
+      </w:fldSimple>
       <w:r>
         <w:t xml:space="preserve"> - </w:t>
       </w:r>
@@ -8926,24 +8874,25 @@
       <w:r>
         <w:t xml:space="preserve">Figura </w:t>
       </w:r>
-      <w:r>
-        <w:fldChar w:fldCharType="begin"/>
-      </w:r>
-      <w:r>
-        <w:instrText xml:space="preserve"> SEQ Figura \* ARABIC </w:instrText>
-      </w:r>
-      <w:r>
-        <w:fldChar w:fldCharType="separate"/>
-      </w:r>
-      <w:r>
-        <w:rPr>
-          <w:noProof/>
-        </w:rPr>
-        <w:t>8</w:t>
-      </w:r>
-      <w:r>
-        <w:fldChar w:fldCharType="end"/>
-      </w:r>
+      <w:fldSimple w:instr=" STYLEREF 1 \s ">
+        <w:r>
+          <w:rPr>
+            <w:noProof/>
+          </w:rPr>
+          <w:t>4</w:t>
+        </w:r>
+      </w:fldSimple>
+      <w:r>
+        <w:noBreakHyphen/>
+      </w:r>
+      <w:fldSimple w:instr=" SEQ Figura \* ARABIC \s 1 ">
+        <w:r>
+          <w:rPr>
+            <w:noProof/>
+          </w:rPr>
+          <w:t>7</w:t>
+        </w:r>
+      </w:fldSimple>
       <w:r>
         <w:t xml:space="preserve"> - </w:t>
       </w:r>
@@ -9028,24 +8977,25 @@
       <w:r>
         <w:t xml:space="preserve">Figura </w:t>
       </w:r>
-      <w:r>
-        <w:fldChar w:fldCharType="begin"/>
-      </w:r>
-      <w:r>
-        <w:instrText xml:space="preserve"> SEQ Figura \* ARABIC </w:instrText>
-      </w:r>
-      <w:r>
-        <w:fldChar w:fldCharType="separate"/>
-      </w:r>
-      <w:r>
-        <w:rPr>
-          <w:noProof/>
-        </w:rPr>
-        <w:t>9</w:t>
-      </w:r>
-      <w:r>
-        <w:fldChar w:fldCharType="end"/>
-      </w:r>
+      <w:fldSimple w:instr=" STYLEREF 1 \s ">
+        <w:r>
+          <w:rPr>
+            <w:noProof/>
+          </w:rPr>
+          <w:t>4</w:t>
+        </w:r>
+      </w:fldSimple>
+      <w:r>
+        <w:noBreakHyphen/>
+      </w:r>
+      <w:fldSimple w:instr=" SEQ Figura \* ARABIC \s 1 ">
+        <w:r>
+          <w:rPr>
+            <w:noProof/>
+          </w:rPr>
+          <w:t>8</w:t>
+        </w:r>
+      </w:fldSimple>
       <w:r>
         <w:t xml:space="preserve"> - </w:t>
       </w:r>
@@ -9127,24 +9077,25 @@
       <w:r>
         <w:t xml:space="preserve">Figura </w:t>
       </w:r>
-      <w:r>
-        <w:fldChar w:fldCharType="begin"/>
-      </w:r>
-      <w:r>
-        <w:instrText xml:space="preserve"> SEQ Figura \* ARABIC </w:instrText>
-      </w:r>
-      <w:r>
-        <w:fldChar w:fldCharType="separate"/>
-      </w:r>
-      <w:r>
-        <w:rPr>
-          <w:noProof/>
-        </w:rPr>
-        <w:t>10</w:t>
-      </w:r>
-      <w:r>
-        <w:fldChar w:fldCharType="end"/>
-      </w:r>
+      <w:fldSimple w:instr=" STYLEREF 1 \s ">
+        <w:r>
+          <w:rPr>
+            <w:noProof/>
+          </w:rPr>
+          <w:t>4</w:t>
+        </w:r>
+      </w:fldSimple>
+      <w:r>
+        <w:noBreakHyphen/>
+      </w:r>
+      <w:fldSimple w:instr=" SEQ Figura \* ARABIC \s 1 ">
+        <w:r>
+          <w:rPr>
+            <w:noProof/>
+          </w:rPr>
+          <w:t>9</w:t>
+        </w:r>
+      </w:fldSimple>
       <w:r>
         <w:t xml:space="preserve"> - </w:t>
       </w:r>
@@ -9204,6 +9155,7 @@
       </w:pPr>
       <w:bookmarkStart w:id="34" w:name="_Toc175822070"/>
       <w:r>
+        <w:lastRenderedPageBreak/>
         <w:t>Listagem de reparações</w:t>
       </w:r>
       <w:bookmarkEnd w:id="34"/>
@@ -9385,6 +9337,9 @@
         <w:jc w:val="center"/>
       </w:pPr>
       <w:r>
+        <w:rPr>
+          <w:noProof/>
+        </w:rPr>
         <w:drawing>
           <wp:inline distT="0" distB="0" distL="0" distR="0" wp14:anchorId="46EC8C0F" wp14:editId="6AEB0F0A">
             <wp:extent cx="5760720" cy="3196424"/>
@@ -9438,49 +9393,62 @@
       <w:r>
         <w:t xml:space="preserve">Figura </w:t>
       </w:r>
-      <w:r>
-        <w:fldChar w:fldCharType="begin"/>
-      </w:r>
-      <w:r>
-        <w:instrText xml:space="preserve"> SEQ Figura \* ARABIC </w:instrText>
-      </w:r>
-      <w:r>
-        <w:fldChar w:fldCharType="separate"/>
-      </w:r>
+      <w:fldSimple w:instr=" STYLEREF 1 \s ">
+        <w:r>
+          <w:rPr>
+            <w:noProof/>
+          </w:rPr>
+          <w:t>4</w:t>
+        </w:r>
+      </w:fldSimple>
+      <w:r>
+        <w:noBreakHyphen/>
+      </w:r>
+      <w:fldSimple w:instr=" SEQ Figura \* ARABIC \s 1 ">
+        <w:r>
+          <w:rPr>
+            <w:noProof/>
+          </w:rPr>
+          <w:t>10</w:t>
+        </w:r>
+      </w:fldSimple>
+      <w:r>
+        <w:t xml:space="preserve"> - Lista de Reparações</w:t>
+      </w:r>
+      <w:bookmarkEnd w:id="35"/>
+    </w:p>
+    <w:p>
+      <w:pPr>
+        <w:pStyle w:val="Ttulo3"/>
+      </w:pPr>
+      <w:bookmarkStart w:id="36" w:name="_Toc175822071"/>
+      <w:r>
+        <w:t>Adicionar Reparação</w:t>
+      </w:r>
+      <w:bookmarkEnd w:id="36"/>
+    </w:p>
+    <w:p>
+      <w:r>
+        <w:t xml:space="preserve">Para adicionar uma reparação primeiro se escolhe um cliente, em seguida irá escolher um veículo associado aquele cliente, e como </w:t>
+      </w:r>
+      <w:proofErr w:type="gramStart"/>
+      <w:r>
+        <w:t>ultimo</w:t>
+      </w:r>
+      <w:proofErr w:type="gramEnd"/>
+      <w:r>
+        <w:t xml:space="preserve"> passo, escolher qual a Mão de obra associada aquele reparo.</w:t>
+      </w:r>
+    </w:p>
+    <w:p>
+      <w:pPr>
+        <w:keepNext/>
+      </w:pPr>
       <w:r>
         <w:rPr>
           <w:noProof/>
         </w:rPr>
-        <w:t>11</w:t>
-      </w:r>
-      <w:r>
-        <w:fldChar w:fldCharType="end"/>
-      </w:r>
-      <w:r>
-        <w:t xml:space="preserve"> - Lista de Reparações</w:t>
-      </w:r>
-      <w:bookmarkEnd w:id="35"/>
-    </w:p>
-    <w:p>
-      <w:pPr>
-        <w:pStyle w:val="Ttulo3"/>
-      </w:pPr>
-      <w:bookmarkStart w:id="36" w:name="_Toc175822071"/>
-      <w:r>
-        <w:t>Adicionar Reparação</w:t>
-      </w:r>
-      <w:bookmarkEnd w:id="36"/>
-    </w:p>
-    <w:p>
-      <w:r>
-        <w:t>Para adicionar uma reparação primeiro se escolhe um cliente, em seguida irá escolher um veículo associado aquele cliente, e como ultimo passo, escolher qual a Mão de obra associada aquele reparo.</w:t>
-      </w:r>
-    </w:p>
-    <w:p>
-      <w:pPr>
-        <w:keepNext/>
-      </w:pPr>
-      <w:r>
+        <w:lastRenderedPageBreak/>
         <w:drawing>
           <wp:inline distT="0" distB="0" distL="0" distR="0" wp14:anchorId="1161D3A9" wp14:editId="24863EB0">
             <wp:extent cx="5279298" cy="3077155"/>
@@ -9534,24 +9502,25 @@
       <w:r>
         <w:t xml:space="preserve">Figura </w:t>
       </w:r>
-      <w:r>
-        <w:fldChar w:fldCharType="begin"/>
-      </w:r>
-      <w:r>
-        <w:instrText xml:space="preserve"> SEQ Figura \* ARABIC </w:instrText>
-      </w:r>
-      <w:r>
-        <w:fldChar w:fldCharType="separate"/>
-      </w:r>
-      <w:r>
-        <w:rPr>
-          <w:noProof/>
-        </w:rPr>
-        <w:t>12</w:t>
-      </w:r>
-      <w:r>
-        <w:fldChar w:fldCharType="end"/>
-      </w:r>
+      <w:fldSimple w:instr=" STYLEREF 1 \s ">
+        <w:r>
+          <w:rPr>
+            <w:noProof/>
+          </w:rPr>
+          <w:t>4</w:t>
+        </w:r>
+      </w:fldSimple>
+      <w:r>
+        <w:noBreakHyphen/>
+      </w:r>
+      <w:fldSimple w:instr=" SEQ Figura \* ARABIC \s 1 ">
+        <w:r>
+          <w:rPr>
+            <w:noProof/>
+          </w:rPr>
+          <w:t>11</w:t>
+        </w:r>
+      </w:fldSimple>
       <w:r>
         <w:t xml:space="preserve"> - Criar Restauro</w:t>
       </w:r>
@@ -9589,6 +9558,9 @@
         <w:jc w:val="center"/>
       </w:pPr>
       <w:r>
+        <w:rPr>
+          <w:noProof/>
+        </w:rPr>
         <w:drawing>
           <wp:inline distT="0" distB="0" distL="0" distR="0" wp14:anchorId="5EF68967" wp14:editId="0E2A82BB">
             <wp:extent cx="4873625" cy="2329732"/>
@@ -9642,24 +9614,25 @@
       <w:r>
         <w:t xml:space="preserve">Figura </w:t>
       </w:r>
-      <w:r>
-        <w:fldChar w:fldCharType="begin"/>
-      </w:r>
-      <w:r>
-        <w:instrText xml:space="preserve"> SEQ Figura \* ARABIC </w:instrText>
-      </w:r>
-      <w:r>
-        <w:fldChar w:fldCharType="separate"/>
-      </w:r>
-      <w:r>
-        <w:rPr>
-          <w:noProof/>
-        </w:rPr>
-        <w:t>13</w:t>
-      </w:r>
-      <w:r>
-        <w:fldChar w:fldCharType="end"/>
-      </w:r>
+      <w:fldSimple w:instr=" STYLEREF 1 \s ">
+        <w:r>
+          <w:rPr>
+            <w:noProof/>
+          </w:rPr>
+          <w:t>4</w:t>
+        </w:r>
+      </w:fldSimple>
+      <w:r>
+        <w:noBreakHyphen/>
+      </w:r>
+      <w:fldSimple w:instr=" SEQ Figura \* ARABIC \s 1 ">
+        <w:r>
+          <w:rPr>
+            <w:noProof/>
+          </w:rPr>
+          <w:t>12</w:t>
+        </w:r>
+      </w:fldSimple>
       <w:r>
         <w:t xml:space="preserve"> - </w:t>
       </w:r>
@@ -9683,13 +9656,22 @@
       </w:pPr>
       <w:bookmarkStart w:id="40" w:name="_Toc175822073"/>
       <w:r>
+        <w:lastRenderedPageBreak/>
         <w:t>Editar Reparação</w:t>
       </w:r>
       <w:bookmarkEnd w:id="40"/>
     </w:p>
     <w:p>
       <w:r>
-        <w:t>Quando o administrador clica em editar, ele é redirecionado para outra tela, onde pode editar a reparação, mas não pode alterar o cliente, apenas o veiculo e tarefas associadas aquele reparo, onde não é possível desmarcar tarefas já concluídas, apenas marcar e desmarcar tarefas ainda incompletas.</w:t>
+        <w:t xml:space="preserve">Quando o administrador clica em editar, ele é redirecionado para outra tela, onde pode editar a reparação, mas não pode alterar o cliente, apenas o </w:t>
+      </w:r>
+      <w:proofErr w:type="gramStart"/>
+      <w:r>
+        <w:t>veiculo</w:t>
+      </w:r>
+      <w:proofErr w:type="gramEnd"/>
+      <w:r>
+        <w:t xml:space="preserve"> e tarefas associadas aquele reparo, onde não é possível desmarcar tarefas já concluídas, apenas marcar e desmarcar tarefas ainda incompletas.</w:t>
       </w:r>
     </w:p>
     <w:p>
@@ -9697,6 +9679,9 @@
         <w:keepNext/>
       </w:pPr>
       <w:r>
+        <w:rPr>
+          <w:noProof/>
+        </w:rPr>
         <w:drawing>
           <wp:inline distT="0" distB="0" distL="0" distR="0" wp14:anchorId="3864C093" wp14:editId="4BFA4498">
             <wp:extent cx="5687747" cy="3482671"/>
@@ -9750,52 +9735,56 @@
       <w:r>
         <w:t xml:space="preserve">Figura </w:t>
       </w:r>
-      <w:r>
-        <w:fldChar w:fldCharType="begin"/>
-      </w:r>
-      <w:r>
-        <w:instrText xml:space="preserve"> SEQ Figura \* ARABIC </w:instrText>
-      </w:r>
-      <w:r>
-        <w:fldChar w:fldCharType="separate"/>
-      </w:r>
+      <w:fldSimple w:instr=" STYLEREF 1 \s ">
+        <w:r>
+          <w:rPr>
+            <w:noProof/>
+          </w:rPr>
+          <w:t>4</w:t>
+        </w:r>
+      </w:fldSimple>
+      <w:r>
+        <w:noBreakHyphen/>
+      </w:r>
+      <w:fldSimple w:instr=" SEQ Figura \* ARABIC \s 1 ">
+        <w:r>
+          <w:rPr>
+            <w:noProof/>
+          </w:rPr>
+          <w:t>13</w:t>
+        </w:r>
+      </w:fldSimple>
+      <w:r>
+        <w:t xml:space="preserve"> - Editar Reparação</w:t>
+      </w:r>
+      <w:bookmarkEnd w:id="41"/>
+    </w:p>
+    <w:p>
+      <w:pPr>
+        <w:pStyle w:val="Ttulo3"/>
+      </w:pPr>
+      <w:bookmarkStart w:id="42" w:name="_Toc175822074"/>
+      <w:r>
+        <w:t>Eliminar Restauro</w:t>
+      </w:r>
+      <w:bookmarkEnd w:id="42"/>
+    </w:p>
+    <w:p>
+      <w:pPr>
+        <w:keepNext/>
+      </w:pPr>
+      <w:r>
+        <w:t>Ao tentar eliminar um restauro com tarefas já concluídas, ele será direcionado a lista de reparações e a mensagem da figura 14 é apresentada, mas caso elimine um restauro sem restauros concluídos a mensagem será da figura 15.</w:t>
+      </w:r>
+    </w:p>
+    <w:p>
+      <w:pPr>
+        <w:keepNext/>
+      </w:pPr>
       <w:r>
         <w:rPr>
           <w:noProof/>
         </w:rPr>
-        <w:t>14</w:t>
-      </w:r>
-      <w:r>
-        <w:fldChar w:fldCharType="end"/>
-      </w:r>
-      <w:r>
-        <w:t xml:space="preserve"> - Editar Reparação</w:t>
-      </w:r>
-      <w:bookmarkEnd w:id="41"/>
-    </w:p>
-    <w:p>
-      <w:pPr>
-        <w:pStyle w:val="Ttulo3"/>
-      </w:pPr>
-      <w:bookmarkStart w:id="42" w:name="_Toc175822074"/>
-      <w:r>
-        <w:t>Eliminar Restauro</w:t>
-      </w:r>
-      <w:bookmarkEnd w:id="42"/>
-    </w:p>
-    <w:p>
-      <w:pPr>
-        <w:keepNext/>
-      </w:pPr>
-      <w:r>
-        <w:t>Ao tentar eliminar um restauro com tarefas já concluídas, ele será direcionado a lista de reparações e a mensagem da figura 14 é apresentada, mas caso elimine um restauro sem restauros concluídos a mensagem será da figura 15.</w:t>
-      </w:r>
-    </w:p>
-    <w:p>
-      <w:pPr>
-        <w:keepNext/>
-      </w:pPr>
-      <w:r>
         <w:drawing>
           <wp:inline distT="0" distB="0" distL="0" distR="0" wp14:anchorId="4B024395" wp14:editId="19480608">
             <wp:extent cx="5525770" cy="1033669"/>
@@ -9849,34 +9838,39 @@
       <w:r>
         <w:t xml:space="preserve">Figura </w:t>
       </w:r>
-      <w:r>
-        <w:fldChar w:fldCharType="begin"/>
-      </w:r>
-      <w:r>
-        <w:instrText xml:space="preserve"> SEQ Figura \* ARABIC </w:instrText>
-      </w:r>
-      <w:r>
-        <w:fldChar w:fldCharType="separate"/>
-      </w:r>
+      <w:fldSimple w:instr=" STYLEREF 1 \s ">
+        <w:r>
+          <w:rPr>
+            <w:noProof/>
+          </w:rPr>
+          <w:t>4</w:t>
+        </w:r>
+      </w:fldSimple>
+      <w:r>
+        <w:noBreakHyphen/>
+      </w:r>
+      <w:fldSimple w:instr=" SEQ Figura \* ARABIC \s 1 ">
+        <w:r>
+          <w:rPr>
+            <w:noProof/>
+          </w:rPr>
+          <w:t>14</w:t>
+        </w:r>
+      </w:fldSimple>
+      <w:r>
+        <w:t xml:space="preserve"> - Eliminar Restauro - erro</w:t>
+      </w:r>
+      <w:bookmarkEnd w:id="43"/>
+    </w:p>
+    <w:p>
+      <w:pPr>
+        <w:keepNext/>
+      </w:pPr>
       <w:r>
         <w:rPr>
           <w:noProof/>
         </w:rPr>
-        <w:t>15</w:t>
-      </w:r>
-      <w:r>
-        <w:fldChar w:fldCharType="end"/>
-      </w:r>
-      <w:r>
-        <w:t xml:space="preserve"> - Eliminar Restauro - erro</w:t>
-      </w:r>
-      <w:bookmarkEnd w:id="43"/>
-    </w:p>
-    <w:p>
-      <w:pPr>
-        <w:keepNext/>
-      </w:pPr>
-      <w:r>
+        <w:lastRenderedPageBreak/>
         <w:drawing>
           <wp:inline distT="0" distB="0" distL="0" distR="0" wp14:anchorId="5C9FF67B" wp14:editId="04A67BB9">
             <wp:extent cx="5760720" cy="1047115"/>
@@ -9923,24 +9917,25 @@
       <w:r>
         <w:t xml:space="preserve">Figura </w:t>
       </w:r>
-      <w:r>
-        <w:fldChar w:fldCharType="begin"/>
-      </w:r>
-      <w:r>
-        <w:instrText xml:space="preserve"> SEQ Figura \* ARABIC </w:instrText>
-      </w:r>
-      <w:r>
-        <w:fldChar w:fldCharType="separate"/>
-      </w:r>
-      <w:r>
-        <w:rPr>
-          <w:noProof/>
-        </w:rPr>
-        <w:t>16</w:t>
-      </w:r>
-      <w:r>
-        <w:fldChar w:fldCharType="end"/>
-      </w:r>
+      <w:fldSimple w:instr=" STYLEREF 1 \s ">
+        <w:r>
+          <w:rPr>
+            <w:noProof/>
+          </w:rPr>
+          <w:t>4</w:t>
+        </w:r>
+      </w:fldSimple>
+      <w:r>
+        <w:noBreakHyphen/>
+      </w:r>
+      <w:fldSimple w:instr=" SEQ Figura \* ARABIC \s 1 ">
+        <w:r>
+          <w:rPr>
+            <w:noProof/>
+          </w:rPr>
+          <w:t>15</w:t>
+        </w:r>
+      </w:fldSimple>
       <w:r>
         <w:t xml:space="preserve"> - Eliminar Restauro - certo</w:t>
       </w:r>
@@ -10026,6 +10021,7 @@
         <w:rPr>
           <w:noProof/>
         </w:rPr>
+        <w:lastRenderedPageBreak/>
         <w:drawing>
           <wp:inline distT="0" distB="0" distL="0" distR="0" wp14:anchorId="7B653FAF" wp14:editId="774ECA35">
             <wp:extent cx="5760720" cy="2705735"/>
@@ -10072,45 +10068,25 @@
       <w:r>
         <w:t xml:space="preserve">Figura </w:t>
       </w:r>
-      <w:r>
-        <w:fldChar w:fldCharType="begin"/>
-      </w:r>
-      <w:r>
-        <w:instrText xml:space="preserve"> STYLEREF 1 \s </w:instrText>
-      </w:r>
-      <w:r>
-        <w:fldChar w:fldCharType="separate"/>
-      </w:r>
-      <w:r>
-        <w:rPr>
-          <w:noProof/>
-        </w:rPr>
-        <w:t>4</w:t>
-      </w:r>
-      <w:r>
-        <w:fldChar w:fldCharType="end"/>
-      </w:r>
+      <w:fldSimple w:instr=" STYLEREF 1 \s ">
+        <w:r>
+          <w:rPr>
+            <w:noProof/>
+          </w:rPr>
+          <w:t>4</w:t>
+        </w:r>
+      </w:fldSimple>
       <w:r>
         <w:noBreakHyphen/>
       </w:r>
-      <w:r>
-        <w:fldChar w:fldCharType="begin"/>
-      </w:r>
-      <w:r>
-        <w:instrText xml:space="preserve"> SEQ Figura \* ARABIC \s 1 </w:instrText>
-      </w:r>
-      <w:r>
-        <w:fldChar w:fldCharType="separate"/>
-      </w:r>
-      <w:r>
-        <w:rPr>
-          <w:noProof/>
-        </w:rPr>
-        <w:t>17</w:t>
-      </w:r>
-      <w:r>
-        <w:fldChar w:fldCharType="end"/>
-      </w:r>
+      <w:fldSimple w:instr=" SEQ Figura \* ARABIC \s 1 ">
+        <w:r>
+          <w:rPr>
+            <w:noProof/>
+          </w:rPr>
+          <w:t>16</w:t>
+        </w:r>
+      </w:fldSimple>
       <w:r>
         <w:t xml:space="preserve"> - Listagem de clientes</w:t>
       </w:r>
@@ -10274,45 +10250,25 @@
       <w:r>
         <w:t xml:space="preserve">Figura </w:t>
       </w:r>
-      <w:r>
-        <w:fldChar w:fldCharType="begin"/>
-      </w:r>
-      <w:r>
-        <w:instrText xml:space="preserve"> STYLEREF 1 \s </w:instrText>
-      </w:r>
-      <w:r>
-        <w:fldChar w:fldCharType="separate"/>
-      </w:r>
-      <w:r>
-        <w:rPr>
-          <w:noProof/>
-        </w:rPr>
-        <w:t>4</w:t>
-      </w:r>
-      <w:r>
-        <w:fldChar w:fldCharType="end"/>
-      </w:r>
+      <w:fldSimple w:instr=" STYLEREF 1 \s ">
+        <w:r>
+          <w:rPr>
+            <w:noProof/>
+          </w:rPr>
+          <w:t>4</w:t>
+        </w:r>
+      </w:fldSimple>
       <w:r>
         <w:noBreakHyphen/>
       </w:r>
-      <w:r>
-        <w:fldChar w:fldCharType="begin"/>
-      </w:r>
-      <w:r>
-        <w:instrText xml:space="preserve"> SEQ Figura \* ARABIC \s 1 </w:instrText>
-      </w:r>
-      <w:r>
-        <w:fldChar w:fldCharType="separate"/>
-      </w:r>
-      <w:r>
-        <w:rPr>
-          <w:noProof/>
-        </w:rPr>
-        <w:t>18</w:t>
-      </w:r>
-      <w:r>
-        <w:fldChar w:fldCharType="end"/>
-      </w:r>
+      <w:fldSimple w:instr=" SEQ Figura \* ARABIC \s 1 ">
+        <w:r>
+          <w:rPr>
+            <w:noProof/>
+          </w:rPr>
+          <w:t>17</w:t>
+        </w:r>
+      </w:fldSimple>
       <w:r>
         <w:t xml:space="preserve"> - Adicionar cliente</w:t>
       </w:r>
@@ -10324,6 +10280,7 @@
       </w:pPr>
       <w:bookmarkStart w:id="50" w:name="_Toc175822078"/>
       <w:r>
+        <w:lastRenderedPageBreak/>
         <w:t>Ver, editar e eliminar cliente</w:t>
       </w:r>
       <w:bookmarkEnd w:id="50"/>
@@ -10400,45 +10357,25 @@
       <w:r>
         <w:t xml:space="preserve">Figura </w:t>
       </w:r>
-      <w:r>
-        <w:fldChar w:fldCharType="begin"/>
-      </w:r>
-      <w:r>
-        <w:instrText xml:space="preserve"> STYLEREF 1 \s </w:instrText>
-      </w:r>
-      <w:r>
-        <w:fldChar w:fldCharType="separate"/>
-      </w:r>
-      <w:r>
-        <w:rPr>
-          <w:noProof/>
-        </w:rPr>
-        <w:t>4</w:t>
-      </w:r>
-      <w:r>
-        <w:fldChar w:fldCharType="end"/>
-      </w:r>
+      <w:fldSimple w:instr=" STYLEREF 1 \s ">
+        <w:r>
+          <w:rPr>
+            <w:noProof/>
+          </w:rPr>
+          <w:t>4</w:t>
+        </w:r>
+      </w:fldSimple>
       <w:r>
         <w:noBreakHyphen/>
       </w:r>
-      <w:r>
-        <w:fldChar w:fldCharType="begin"/>
-      </w:r>
-      <w:r>
-        <w:instrText xml:space="preserve"> SEQ Figura \* ARABIC \s 1 </w:instrText>
-      </w:r>
-      <w:r>
-        <w:fldChar w:fldCharType="separate"/>
-      </w:r>
-      <w:r>
-        <w:rPr>
-          <w:noProof/>
-        </w:rPr>
-        <w:t>19</w:t>
-      </w:r>
-      <w:r>
-        <w:fldChar w:fldCharType="end"/>
-      </w:r>
+      <w:fldSimple w:instr=" SEQ Figura \* ARABIC \s 1 ">
+        <w:r>
+          <w:rPr>
+            <w:noProof/>
+          </w:rPr>
+          <w:t>18</w:t>
+        </w:r>
+      </w:fldSimple>
       <w:r>
         <w:t xml:space="preserve"> - Eliminar cliente</w:t>
       </w:r>
@@ -10450,73 +10387,73 @@
       </w:pPr>
       <w:bookmarkStart w:id="52" w:name="_Toc175822079"/>
       <w:r>
+        <w:t>Encarregados</w:t>
+      </w:r>
+      <w:bookmarkEnd w:id="52"/>
+    </w:p>
+    <w:p>
+      <w:r>
+        <w:t>A secção d</w:t>
+      </w:r>
+      <w:r>
+        <w:t xml:space="preserve">os </w:t>
+      </w:r>
+      <w:r>
+        <w:rPr>
+          <w:u w:val="single"/>
+        </w:rPr>
+        <w:t>e</w:t>
+      </w:r>
+      <w:r>
+        <w:t xml:space="preserve">ncarregados é dedicada à gestão dos profissionais responsáveis </w:t>
+      </w:r>
+      <w:r>
+        <w:t>pelas</w:t>
+      </w:r>
+      <w:r>
+        <w:t xml:space="preserve"> atividades na oficina</w:t>
+      </w:r>
+      <w:r>
+        <w:t>, como reparações</w:t>
+      </w:r>
+      <w:r>
+        <w:t>. Esta secção permite uma administração completa dos encarregados, oferecendo funcionalidades que vão desde a criação de novos registos até à visualização detalhada das suas atividades.</w:t>
+      </w:r>
+    </w:p>
+    <w:p>
+      <w:pPr>
+        <w:pStyle w:val="Ttulo3"/>
+      </w:pPr>
+      <w:bookmarkStart w:id="53" w:name="_Toc175822080"/>
+      <w:r>
+        <w:t>Lista de encarregados</w:t>
+      </w:r>
+      <w:bookmarkEnd w:id="53"/>
+    </w:p>
+    <w:p>
+      <w:pPr>
+        <w:rPr>
+          <w:lang w:eastAsia="pt-PT"/>
+        </w:rPr>
+      </w:pPr>
+      <w:r>
+        <w:rPr>
+          <w:lang w:eastAsia="pt-PT"/>
+        </w:rPr>
+        <w:t>A página principal da secção de encarregados apresenta uma tabela com a listagem de todos os encarregados registados no sistema. Esta tabela inclui informações chave, como o nome, NIF, email, e número de telemóvel de cada encarregado.</w:t>
+      </w:r>
+    </w:p>
+    <w:p>
+      <w:pPr>
+        <w:rPr>
+          <w:u w:val="single"/>
+        </w:rPr>
+      </w:pPr>
+      <w:r>
+        <w:rPr>
+          <w:lang w:eastAsia="pt-PT"/>
+        </w:rPr>
         <w:lastRenderedPageBreak/>
-        <w:t>Encarregados</w:t>
-      </w:r>
-      <w:bookmarkEnd w:id="52"/>
-    </w:p>
-    <w:p>
-      <w:r>
-        <w:t>A secção d</w:t>
-      </w:r>
-      <w:r>
-        <w:t xml:space="preserve">os </w:t>
-      </w:r>
-      <w:r>
-        <w:rPr>
-          <w:u w:val="single"/>
-        </w:rPr>
-        <w:t>e</w:t>
-      </w:r>
-      <w:r>
-        <w:t xml:space="preserve">ncarregados é dedicada à gestão dos profissionais responsáveis </w:t>
-      </w:r>
-      <w:r>
-        <w:t>pelas</w:t>
-      </w:r>
-      <w:r>
-        <w:t xml:space="preserve"> atividades na oficina</w:t>
-      </w:r>
-      <w:r>
-        <w:t>, como reparações</w:t>
-      </w:r>
-      <w:r>
-        <w:t>. Esta secção permite uma administração completa dos encarregados, oferecendo funcionalidades que vão desde a criação de novos registos até à visualização detalhada das suas atividades.</w:t>
-      </w:r>
-    </w:p>
-    <w:p>
-      <w:pPr>
-        <w:pStyle w:val="Ttulo3"/>
-      </w:pPr>
-      <w:bookmarkStart w:id="53" w:name="_Toc175822080"/>
-      <w:r>
-        <w:t>Lista de encarregados</w:t>
-      </w:r>
-      <w:bookmarkEnd w:id="53"/>
-    </w:p>
-    <w:p>
-      <w:pPr>
-        <w:rPr>
-          <w:lang w:eastAsia="pt-PT"/>
-        </w:rPr>
-      </w:pPr>
-      <w:r>
-        <w:rPr>
-          <w:lang w:eastAsia="pt-PT"/>
-        </w:rPr>
-        <w:t>A página principal da secção de encarregados apresenta uma tabela com a listagem de todos os encarregados registados no sistema. Esta tabela inclui informações chave, como o nome, NIF, email, e número de telemóvel de cada encarregado.</w:t>
-      </w:r>
-    </w:p>
-    <w:p>
-      <w:pPr>
-        <w:rPr>
-          <w:u w:val="single"/>
-        </w:rPr>
-      </w:pPr>
-      <w:r>
-        <w:rPr>
-          <w:lang w:eastAsia="pt-PT"/>
-        </w:rPr>
         <w:t xml:space="preserve">Para facilitar a navegação, existe uma barra de pesquisa que permite filtrar rapidamente os encarregados com base </w:t>
       </w:r>
       <w:r>
@@ -10581,45 +10518,25 @@
       <w:r>
         <w:t xml:space="preserve">Figura </w:t>
       </w:r>
-      <w:r>
-        <w:fldChar w:fldCharType="begin"/>
-      </w:r>
-      <w:r>
-        <w:instrText xml:space="preserve"> STYLEREF 1 \s </w:instrText>
-      </w:r>
-      <w:r>
-        <w:fldChar w:fldCharType="separate"/>
-      </w:r>
-      <w:r>
-        <w:rPr>
-          <w:noProof/>
-        </w:rPr>
-        <w:t>4</w:t>
-      </w:r>
-      <w:r>
-        <w:fldChar w:fldCharType="end"/>
-      </w:r>
+      <w:fldSimple w:instr=" STYLEREF 1 \s ">
+        <w:r>
+          <w:rPr>
+            <w:noProof/>
+          </w:rPr>
+          <w:t>4</w:t>
+        </w:r>
+      </w:fldSimple>
       <w:r>
         <w:noBreakHyphen/>
       </w:r>
-      <w:r>
-        <w:fldChar w:fldCharType="begin"/>
-      </w:r>
-      <w:r>
-        <w:instrText xml:space="preserve"> SEQ Figura \* ARABIC \s 1 </w:instrText>
-      </w:r>
-      <w:r>
-        <w:fldChar w:fldCharType="separate"/>
-      </w:r>
-      <w:r>
-        <w:rPr>
-          <w:noProof/>
-        </w:rPr>
-        <w:t>20</w:t>
-      </w:r>
-      <w:r>
-        <w:fldChar w:fldCharType="end"/>
-      </w:r>
+      <w:fldSimple w:instr=" SEQ Figura \* ARABIC \s 1 ">
+        <w:r>
+          <w:rPr>
+            <w:noProof/>
+          </w:rPr>
+          <w:t>19</w:t>
+        </w:r>
+      </w:fldSimple>
       <w:r>
         <w:t xml:space="preserve"> - Listagem de encarregados</w:t>
       </w:r>
@@ -10696,6 +10613,7 @@
       </w:pPr>
       <w:r>
         <w:rPr>
+          <w:noProof/>
           <w:u w:val="single"/>
         </w:rPr>
         <w:drawing>
@@ -10747,82 +10665,84 @@
       <w:r>
         <w:t xml:space="preserve">Figura </w:t>
       </w:r>
-      <w:r>
-        <w:fldChar w:fldCharType="begin"/>
-      </w:r>
-      <w:r>
-        <w:instrText xml:space="preserve"> SEQ Figura \* ARABIC </w:instrText>
-      </w:r>
-      <w:r>
-        <w:fldChar w:fldCharType="separate"/>
-      </w:r>
+      <w:fldSimple w:instr=" STYLEREF 1 \s ">
+        <w:r>
+          <w:rPr>
+            <w:noProof/>
+          </w:rPr>
+          <w:t>4</w:t>
+        </w:r>
+      </w:fldSimple>
+      <w:r>
+        <w:noBreakHyphen/>
+      </w:r>
+      <w:fldSimple w:instr=" SEQ Figura \* ARABIC \s 1 ">
+        <w:r>
+          <w:rPr>
+            <w:noProof/>
+          </w:rPr>
+          <w:t>20</w:t>
+        </w:r>
+      </w:fldSimple>
+      <w:r>
+        <w:t xml:space="preserve"> - Adicionar Encarregado</w:t>
+      </w:r>
+      <w:bookmarkEnd w:id="56"/>
+    </w:p>
+    <w:p>
+      <w:pPr>
+        <w:pStyle w:val="Ttulo3"/>
+      </w:pPr>
+      <w:bookmarkStart w:id="57" w:name="_Toc175822082"/>
+      <w:r>
+        <w:t>Ver, editar e eliminar encarregado</w:t>
+      </w:r>
+      <w:bookmarkEnd w:id="57"/>
+    </w:p>
+    <w:p>
+      <w:pPr>
+        <w:rPr>
+          <w:lang w:eastAsia="pt-PT"/>
+        </w:rPr>
+      </w:pPr>
+      <w:r>
+        <w:rPr>
+          <w:lang w:eastAsia="pt-PT"/>
+        </w:rPr>
+        <w:t>Ao selecionar um encarregado na listagem, o utilizador é levado para uma página de detalhes onde pode visualizar todas as informações associadas, como nome, NIF, email, telemóvel, endereço, e a especialidade do encarregado.</w:t>
+      </w:r>
+      <w:r>
+        <w:rPr>
+          <w:lang w:eastAsia="pt-PT"/>
+        </w:rPr>
+        <w:t xml:space="preserve"> </w:t>
+      </w:r>
+      <w:r>
+        <w:rPr>
+          <w:lang w:eastAsia="pt-PT"/>
+        </w:rPr>
+        <w:t>Nesta página de detalhes, o utilizador tem a possibilidade de editar os dados do encarregado. Um formulário permite modificar as informações existentes e após a submissão, os dados são atualizados na base de dados.</w:t>
+      </w:r>
+      <w:r>
+        <w:rPr>
+          <w:lang w:eastAsia="pt-PT"/>
+        </w:rPr>
+        <w:t xml:space="preserve"> </w:t>
+      </w:r>
+      <w:r>
+        <w:rPr>
+          <w:lang w:eastAsia="pt-PT"/>
+        </w:rPr>
+        <w:t>Também nesta página, existe a opção de eliminar o encarregado selecionado. Ao confirmar esta ação, o encarregado é removido da base de dados, e a listagem é atualizada para refletir essa eliminação.</w:t>
+      </w:r>
+    </w:p>
+    <w:p>
+      <w:pPr>
+        <w:keepNext/>
+      </w:pPr>
       <w:r>
         <w:rPr>
           <w:noProof/>
-        </w:rPr>
-        <w:t>21</w:t>
-      </w:r>
-      <w:r>
-        <w:fldChar w:fldCharType="end"/>
-      </w:r>
-      <w:r>
-        <w:t xml:space="preserve"> - Adicionar Encarregado</w:t>
-      </w:r>
-      <w:bookmarkEnd w:id="56"/>
-    </w:p>
-    <w:p>
-      <w:pPr>
-        <w:pStyle w:val="Ttulo3"/>
-      </w:pPr>
-      <w:bookmarkStart w:id="57" w:name="_Toc175822082"/>
-      <w:r>
-        <w:t>Ver, editar e eliminar encarregado</w:t>
-      </w:r>
-      <w:bookmarkEnd w:id="57"/>
-    </w:p>
-    <w:p>
-      <w:pPr>
-        <w:rPr>
-          <w:lang w:eastAsia="pt-PT"/>
-        </w:rPr>
-      </w:pPr>
-      <w:r>
-        <w:rPr>
-          <w:lang w:eastAsia="pt-PT"/>
-        </w:rPr>
-        <w:t>Ao selecionar um encarregado na listagem, o utilizador é levado para uma página de detalhes onde pode visualizar todas as informações associadas, como nome, NIF, email, telemóvel, endereço, e a especialidade do encarregado.</w:t>
-      </w:r>
-      <w:r>
-        <w:rPr>
-          <w:lang w:eastAsia="pt-PT"/>
-        </w:rPr>
-        <w:t xml:space="preserve"> </w:t>
-      </w:r>
-      <w:r>
-        <w:rPr>
-          <w:lang w:eastAsia="pt-PT"/>
-        </w:rPr>
-        <w:t>Nesta página de detalhes, o utilizador tem a possibilidade de editar os dados do encarregado. Um formulário permite modificar as informações existentes e após a submissão, os dados são atualizados na base de dados.</w:t>
-      </w:r>
-      <w:r>
-        <w:rPr>
-          <w:lang w:eastAsia="pt-PT"/>
-        </w:rPr>
-        <w:t xml:space="preserve"> </w:t>
-      </w:r>
-      <w:r>
-        <w:rPr>
-          <w:lang w:eastAsia="pt-PT"/>
-        </w:rPr>
-        <w:t>Também nesta página, existe a opção de eliminar o encarregado selecionado. Ao confirmar esta ação, o encarregado é removido da base de dados, e a listagem é atualizada para refletir essa eliminação.</w:t>
-      </w:r>
-    </w:p>
-    <w:p>
-      <w:pPr>
-        <w:keepNext/>
-      </w:pPr>
-      <w:r>
-        <w:rPr>
           <w:lang w:eastAsia="pt-PT"/>
         </w:rPr>
         <w:lastRenderedPageBreak/>
@@ -10875,24 +10795,25 @@
       <w:r>
         <w:t xml:space="preserve">Figura </w:t>
       </w:r>
-      <w:r>
-        <w:fldChar w:fldCharType="begin"/>
-      </w:r>
-      <w:r>
-        <w:instrText xml:space="preserve"> SEQ Figura \* ARABIC </w:instrText>
-      </w:r>
-      <w:r>
-        <w:fldChar w:fldCharType="separate"/>
-      </w:r>
-      <w:r>
-        <w:rPr>
-          <w:noProof/>
-        </w:rPr>
-        <w:t>22</w:t>
-      </w:r>
-      <w:r>
-        <w:fldChar w:fldCharType="end"/>
-      </w:r>
+      <w:fldSimple w:instr=" STYLEREF 1 \s ">
+        <w:r>
+          <w:rPr>
+            <w:noProof/>
+          </w:rPr>
+          <w:t>4</w:t>
+        </w:r>
+      </w:fldSimple>
+      <w:r>
+        <w:noBreakHyphen/>
+      </w:r>
+      <w:fldSimple w:instr=" SEQ Figura \* ARABIC \s 1 ">
+        <w:r>
+          <w:rPr>
+            <w:noProof/>
+          </w:rPr>
+          <w:t>21</w:t>
+        </w:r>
+      </w:fldSimple>
       <w:r>
         <w:t xml:space="preserve"> Editar/Ver e Eliminar Encarregado</w:t>
       </w:r>
@@ -10953,6 +10874,9 @@
         <w:jc w:val="center"/>
       </w:pPr>
       <w:r>
+        <w:rPr>
+          <w:noProof/>
+        </w:rPr>
         <w:drawing>
           <wp:inline distT="0" distB="0" distL="0" distR="0" wp14:anchorId="0037043A" wp14:editId="2E4D0C16">
             <wp:extent cx="5760720" cy="1567815"/>
@@ -10999,24 +10923,25 @@
       <w:r>
         <w:t xml:space="preserve">Figura </w:t>
       </w:r>
-      <w:r>
-        <w:fldChar w:fldCharType="begin"/>
-      </w:r>
-      <w:r>
-        <w:instrText xml:space="preserve"> SEQ Figura \* ARABIC </w:instrText>
-      </w:r>
-      <w:r>
-        <w:fldChar w:fldCharType="separate"/>
-      </w:r>
-      <w:r>
-        <w:rPr>
-          <w:noProof/>
-        </w:rPr>
-        <w:t>23</w:t>
-      </w:r>
-      <w:r>
-        <w:fldChar w:fldCharType="end"/>
-      </w:r>
+      <w:fldSimple w:instr=" STYLEREF 1 \s ">
+        <w:r>
+          <w:rPr>
+            <w:noProof/>
+          </w:rPr>
+          <w:t>4</w:t>
+        </w:r>
+      </w:fldSimple>
+      <w:r>
+        <w:noBreakHyphen/>
+      </w:r>
+      <w:fldSimple w:instr=" SEQ Figura \* ARABIC \s 1 ">
+        <w:r>
+          <w:rPr>
+            <w:noProof/>
+          </w:rPr>
+          <w:t>22</w:t>
+        </w:r>
+      </w:fldSimple>
       <w:r>
         <w:t xml:space="preserve"> - </w:t>
       </w:r>
@@ -11038,13 +10963,21 @@
     </w:p>
     <w:p>
       <w:r>
-        <w:t>A secção d</w:t>
+        <w:t xml:space="preserve">A secção </w:t>
+      </w:r>
+      <w:proofErr w:type="gramStart"/>
+      <w:r>
+        <w:t>d</w:t>
       </w:r>
       <w:r>
         <w:t>a f</w:t>
       </w:r>
       <w:r>
-        <w:t>aturas é crucial para a gestão financeira do sistema, permitindo acompanhar e gerar faturas associadas às reparações realizadas. Esta secção oferece funcionalidades para visualizar faturas já emitidas e gerar novas faturas para serviços concluídos.</w:t>
+        <w:t>aturas</w:t>
+      </w:r>
+      <w:proofErr w:type="gramEnd"/>
+      <w:r>
+        <w:t xml:space="preserve"> é crucial para a gestão financeira do sistema, permitindo acompanhar e gerar faturas associadas às reparações realizadas. Esta secção oferece funcionalidades para visualizar faturas já emitidas e gerar novas faturas para serviços concluídos.</w:t>
       </w:r>
     </w:p>
     <w:p>
@@ -11117,45 +11050,25 @@
       <w:r>
         <w:t xml:space="preserve">Figura </w:t>
       </w:r>
-      <w:r>
-        <w:fldChar w:fldCharType="begin"/>
-      </w:r>
-      <w:r>
-        <w:instrText xml:space="preserve"> STYLEREF 1 \s </w:instrText>
-      </w:r>
-      <w:r>
-        <w:fldChar w:fldCharType="separate"/>
-      </w:r>
-      <w:r>
-        <w:rPr>
-          <w:noProof/>
-        </w:rPr>
-        <w:t>4</w:t>
-      </w:r>
-      <w:r>
-        <w:fldChar w:fldCharType="end"/>
-      </w:r>
+      <w:fldSimple w:instr=" STYLEREF 1 \s ">
+        <w:r>
+          <w:rPr>
+            <w:noProof/>
+          </w:rPr>
+          <w:t>4</w:t>
+        </w:r>
+      </w:fldSimple>
       <w:r>
         <w:noBreakHyphen/>
       </w:r>
-      <w:r>
-        <w:fldChar w:fldCharType="begin"/>
-      </w:r>
-      <w:r>
-        <w:instrText xml:space="preserve"> SEQ Figura \* ARABIC \s 1 </w:instrText>
-      </w:r>
-      <w:r>
-        <w:fldChar w:fldCharType="separate"/>
-      </w:r>
-      <w:r>
-        <w:rPr>
-          <w:noProof/>
-        </w:rPr>
-        <w:t>24</w:t>
-      </w:r>
-      <w:r>
-        <w:fldChar w:fldCharType="end"/>
-      </w:r>
+      <w:fldSimple w:instr=" SEQ Figura \* ARABIC \s 1 ">
+        <w:r>
+          <w:rPr>
+            <w:noProof/>
+          </w:rPr>
+          <w:t>23</w:t>
+        </w:r>
+      </w:fldSimple>
       <w:r>
         <w:t xml:space="preserve"> - Lista de faturas</w:t>
       </w:r>
@@ -11192,6 +11105,7 @@
           <w:noProof/>
           <w:u w:val="single"/>
         </w:rPr>
+        <w:lastRenderedPageBreak/>
         <w:drawing>
           <wp:inline distT="0" distB="0" distL="0" distR="0" wp14:anchorId="00E5592D" wp14:editId="7C9CE071">
             <wp:extent cx="5760720" cy="2675890"/>
@@ -11241,45 +11155,25 @@
       <w:r>
         <w:t xml:space="preserve">Figura </w:t>
       </w:r>
-      <w:r>
-        <w:fldChar w:fldCharType="begin"/>
-      </w:r>
-      <w:r>
-        <w:instrText xml:space="preserve"> STYLEREF 1 \s </w:instrText>
-      </w:r>
-      <w:r>
-        <w:fldChar w:fldCharType="separate"/>
-      </w:r>
-      <w:r>
-        <w:rPr>
-          <w:noProof/>
-        </w:rPr>
-        <w:t>4</w:t>
-      </w:r>
-      <w:r>
-        <w:fldChar w:fldCharType="end"/>
-      </w:r>
+      <w:fldSimple w:instr=" STYLEREF 1 \s ">
+        <w:r>
+          <w:rPr>
+            <w:noProof/>
+          </w:rPr>
+          <w:t>4</w:t>
+        </w:r>
+      </w:fldSimple>
       <w:r>
         <w:noBreakHyphen/>
       </w:r>
-      <w:r>
-        <w:fldChar w:fldCharType="begin"/>
-      </w:r>
-      <w:r>
-        <w:instrText xml:space="preserve"> SEQ Figura \* ARABIC \s 1 </w:instrText>
-      </w:r>
-      <w:r>
-        <w:fldChar w:fldCharType="separate"/>
-      </w:r>
-      <w:r>
-        <w:rPr>
-          <w:noProof/>
-        </w:rPr>
-        <w:t>25</w:t>
-      </w:r>
-      <w:r>
-        <w:fldChar w:fldCharType="end"/>
-      </w:r>
+      <w:fldSimple w:instr=" SEQ Figura \* ARABIC \s 1 ">
+        <w:r>
+          <w:rPr>
+            <w:noProof/>
+          </w:rPr>
+          <w:t>24</w:t>
+        </w:r>
+      </w:fldSimple>
       <w:r>
         <w:t xml:space="preserve"> - Lista de saídas</w:t>
       </w:r>
@@ -11355,45 +11249,25 @@
       <w:r>
         <w:t xml:space="preserve">Figura </w:t>
       </w:r>
-      <w:r>
-        <w:fldChar w:fldCharType="begin"/>
-      </w:r>
-      <w:r>
-        <w:instrText xml:space="preserve"> STYLEREF 1 \s </w:instrText>
-      </w:r>
-      <w:r>
-        <w:fldChar w:fldCharType="separate"/>
-      </w:r>
-      <w:r>
-        <w:rPr>
-          <w:noProof/>
-        </w:rPr>
-        <w:t>4</w:t>
-      </w:r>
-      <w:r>
-        <w:fldChar w:fldCharType="end"/>
-      </w:r>
+      <w:fldSimple w:instr=" STYLEREF 1 \s ">
+        <w:r>
+          <w:rPr>
+            <w:noProof/>
+          </w:rPr>
+          <w:t>4</w:t>
+        </w:r>
+      </w:fldSimple>
       <w:r>
         <w:noBreakHyphen/>
       </w:r>
-      <w:r>
-        <w:fldChar w:fldCharType="begin"/>
-      </w:r>
-      <w:r>
-        <w:instrText xml:space="preserve"> SEQ Figura \* ARABIC \s 1 </w:instrText>
-      </w:r>
-      <w:r>
-        <w:fldChar w:fldCharType="separate"/>
-      </w:r>
-      <w:r>
-        <w:rPr>
-          <w:noProof/>
-        </w:rPr>
-        <w:t>26</w:t>
-      </w:r>
-      <w:r>
-        <w:fldChar w:fldCharType="end"/>
-      </w:r>
+      <w:fldSimple w:instr=" SEQ Figura \* ARABIC \s 1 ">
+        <w:r>
+          <w:rPr>
+            <w:noProof/>
+          </w:rPr>
+          <w:t>25</w:t>
+        </w:r>
+      </w:fldSimple>
       <w:r>
         <w:t xml:space="preserve"> - Detalhes da fatura</w:t>
       </w:r>
@@ -11505,45 +11379,25 @@
       <w:r>
         <w:t xml:space="preserve">Figura </w:t>
       </w:r>
-      <w:r>
-        <w:fldChar w:fldCharType="begin"/>
-      </w:r>
-      <w:r>
-        <w:instrText xml:space="preserve"> STYLEREF 1 \s </w:instrText>
-      </w:r>
-      <w:r>
-        <w:fldChar w:fldCharType="separate"/>
-      </w:r>
-      <w:r>
-        <w:rPr>
-          <w:noProof/>
-        </w:rPr>
-        <w:t>4</w:t>
-      </w:r>
-      <w:r>
-        <w:fldChar w:fldCharType="end"/>
-      </w:r>
+      <w:fldSimple w:instr=" STYLEREF 1 \s ">
+        <w:r>
+          <w:rPr>
+            <w:noProof/>
+          </w:rPr>
+          <w:t>4</w:t>
+        </w:r>
+      </w:fldSimple>
       <w:r>
         <w:noBreakHyphen/>
       </w:r>
-      <w:r>
-        <w:fldChar w:fldCharType="begin"/>
-      </w:r>
-      <w:r>
-        <w:instrText xml:space="preserve"> SEQ Figura \* ARABIC \s 1 </w:instrText>
-      </w:r>
-      <w:r>
-        <w:fldChar w:fldCharType="separate"/>
-      </w:r>
-      <w:r>
-        <w:rPr>
-          <w:noProof/>
-        </w:rPr>
-        <w:t>27</w:t>
-      </w:r>
-      <w:r>
-        <w:fldChar w:fldCharType="end"/>
-      </w:r>
+      <w:fldSimple w:instr=" SEQ Figura \* ARABIC \s 1 ">
+        <w:r>
+          <w:rPr>
+            <w:noProof/>
+          </w:rPr>
+          <w:t>26</w:t>
+        </w:r>
+      </w:fldSimple>
       <w:r>
         <w:t xml:space="preserve"> - Listagem de mão de obra</w:t>
       </w:r>
@@ -11591,6 +11445,7 @@
         <w:rPr>
           <w:noProof/>
         </w:rPr>
+        <w:lastRenderedPageBreak/>
         <w:drawing>
           <wp:inline distT="0" distB="0" distL="0" distR="0" wp14:anchorId="5C0529F1" wp14:editId="452B5E90">
             <wp:extent cx="5760720" cy="2489200"/>
@@ -11637,45 +11492,25 @@
       <w:r>
         <w:t xml:space="preserve">Figura </w:t>
       </w:r>
-      <w:r>
-        <w:fldChar w:fldCharType="begin"/>
-      </w:r>
-      <w:r>
-        <w:instrText xml:space="preserve"> STYLEREF 1 \s </w:instrText>
-      </w:r>
-      <w:r>
-        <w:fldChar w:fldCharType="separate"/>
-      </w:r>
-      <w:r>
-        <w:rPr>
-          <w:noProof/>
-        </w:rPr>
-        <w:t>4</w:t>
-      </w:r>
-      <w:r>
-        <w:fldChar w:fldCharType="end"/>
-      </w:r>
+      <w:fldSimple w:instr=" STYLEREF 1 \s ">
+        <w:r>
+          <w:rPr>
+            <w:noProof/>
+          </w:rPr>
+          <w:t>4</w:t>
+        </w:r>
+      </w:fldSimple>
       <w:r>
         <w:noBreakHyphen/>
       </w:r>
-      <w:r>
-        <w:fldChar w:fldCharType="begin"/>
-      </w:r>
-      <w:r>
-        <w:instrText xml:space="preserve"> SEQ Figura \* ARABIC \s 1 </w:instrText>
-      </w:r>
-      <w:r>
-        <w:fldChar w:fldCharType="separate"/>
-      </w:r>
-      <w:r>
-        <w:rPr>
-          <w:noProof/>
-        </w:rPr>
-        <w:t>28</w:t>
-      </w:r>
-      <w:r>
-        <w:fldChar w:fldCharType="end"/>
-      </w:r>
+      <w:fldSimple w:instr=" SEQ Figura \* ARABIC \s 1 ">
+        <w:r>
+          <w:rPr>
+            <w:noProof/>
+          </w:rPr>
+          <w:t>27</w:t>
+        </w:r>
+      </w:fldSimple>
       <w:r>
         <w:t xml:space="preserve"> - Adicionar mão de obra</w:t>
       </w:r>
@@ -11750,45 +11585,25 @@
       <w:r>
         <w:t xml:space="preserve">Figura </w:t>
       </w:r>
-      <w:r>
-        <w:fldChar w:fldCharType="begin"/>
-      </w:r>
-      <w:r>
-        <w:instrText xml:space="preserve"> STYLEREF 1 \s </w:instrText>
-      </w:r>
-      <w:r>
-        <w:fldChar w:fldCharType="separate"/>
-      </w:r>
-      <w:r>
-        <w:rPr>
-          <w:noProof/>
-        </w:rPr>
-        <w:t>4</w:t>
-      </w:r>
-      <w:r>
-        <w:fldChar w:fldCharType="end"/>
-      </w:r>
+      <w:fldSimple w:instr=" STYLEREF 1 \s ">
+        <w:r>
+          <w:rPr>
+            <w:noProof/>
+          </w:rPr>
+          <w:t>4</w:t>
+        </w:r>
+      </w:fldSimple>
       <w:r>
         <w:noBreakHyphen/>
       </w:r>
-      <w:r>
-        <w:fldChar w:fldCharType="begin"/>
-      </w:r>
-      <w:r>
-        <w:instrText xml:space="preserve"> SEQ Figura \* ARABIC \s 1 </w:instrText>
-      </w:r>
-      <w:r>
-        <w:fldChar w:fldCharType="separate"/>
-      </w:r>
-      <w:r>
-        <w:rPr>
-          <w:noProof/>
-        </w:rPr>
-        <w:t>29</w:t>
-      </w:r>
-      <w:r>
-        <w:fldChar w:fldCharType="end"/>
-      </w:r>
+      <w:fldSimple w:instr=" SEQ Figura \* ARABIC \s 1 ">
+        <w:r>
+          <w:rPr>
+            <w:noProof/>
+          </w:rPr>
+          <w:t>28</w:t>
+        </w:r>
+      </w:fldSimple>
       <w:r>
         <w:t xml:space="preserve"> - Ver detalhes da mão de obra</w:t>
       </w:r>
@@ -11807,120 +11622,1377 @@
     </w:p>
     <w:p>
       <w:r>
-        <w:t>Os testes aos objetos lógicos implementados foram realizados de forma a garantir a integridade e o correto funcionamento das funcionalidades desenvolvidas. Foram utilizados testes unitários para validar as funções críticas, como as inserções e atualizações de dados nas tabelas `</w:t>
-      </w:r>
+        <w:t>Os testes aos objetos lógicos implementados foram realizados de forma a garantir a integridade e o correto funcionamento das funcionalidades desenvolvidas.</w:t>
+      </w:r>
+    </w:p>
+    <w:p>
+      <w:r>
+        <w:t>O processo de teste foi fundamental para identificar e corrigir problemas relacionados com chaves estrangeiras e integridade referencial, garantindo que as operações de inserção, atualização e eliminação sejam realizadas sem erros e que os dados sejam sempre consistentes.</w:t>
+      </w:r>
+    </w:p>
+    <w:p>
+      <w:pPr>
+        <w:rPr>
+          <w:u w:val="single"/>
+        </w:rPr>
+      </w:pPr>
+    </w:p>
+    <w:p>
+      <w:pPr>
+        <w:pStyle w:val="Ttulo2"/>
+      </w:pPr>
       <w:proofErr w:type="spellStart"/>
       <w:r>
+        <w:t>listar_ids_veiculos</w:t>
+      </w:r>
+      <w:proofErr w:type="spellEnd"/>
+    </w:p>
+    <w:p>
+      <w:r>
+        <w:t xml:space="preserve">A função </w:t>
+      </w:r>
+      <w:proofErr w:type="spellStart"/>
+      <w:r>
+        <w:rPr>
+          <w:i/>
+          <w:iCs/>
+        </w:rPr>
+        <w:t>listar_ids_veiculos</w:t>
+      </w:r>
+      <w:proofErr w:type="spellEnd"/>
+      <w:r>
+        <w:t xml:space="preserve"> retorna uma tabela contendo todos os </w:t>
+      </w:r>
+      <w:proofErr w:type="spellStart"/>
+      <w:r>
+        <w:t>ID</w:t>
+      </w:r>
+      <w:r>
+        <w:t>’</w:t>
+      </w:r>
+      <w:r>
+        <w:t>s</w:t>
+      </w:r>
+      <w:proofErr w:type="spellEnd"/>
+      <w:r>
+        <w:t xml:space="preserve"> dos veículos presentes na tabela ve</w:t>
+      </w:r>
+      <w:r>
+        <w:t>í</w:t>
+      </w:r>
+      <w:r>
+        <w:t xml:space="preserve">culo. Ela executa uma consulta </w:t>
+      </w:r>
+      <w:r>
+        <w:rPr>
+          <w:i/>
+          <w:iCs/>
+        </w:rPr>
+        <w:t>SELECT</w:t>
+      </w:r>
+      <w:r>
+        <w:t xml:space="preserve"> que recupera o campo </w:t>
+      </w:r>
+      <w:proofErr w:type="spellStart"/>
+      <w:r>
+        <w:t>id_</w:t>
+      </w:r>
+      <w:proofErr w:type="gramStart"/>
+      <w:r>
+        <w:t>veiculo</w:t>
+      </w:r>
+      <w:proofErr w:type="spellEnd"/>
+      <w:proofErr w:type="gramEnd"/>
+      <w:r>
+        <w:t xml:space="preserve"> de todos os registos na tabela veiculo.</w:t>
+      </w:r>
+    </w:p>
+    <w:p>
+      <w:r>
+        <w:t xml:space="preserve">Este teste verifica se a função </w:t>
+      </w:r>
+      <w:proofErr w:type="spellStart"/>
+      <w:r>
+        <w:rPr>
+          <w:i/>
+          <w:iCs/>
+        </w:rPr>
+        <w:t>listar_ids_veiculos</w:t>
+      </w:r>
+      <w:proofErr w:type="spellEnd"/>
+      <w:r>
+        <w:t xml:space="preserve"> retorna corretamente todos os </w:t>
+      </w:r>
+      <w:proofErr w:type="spellStart"/>
+      <w:r>
+        <w:t>ID</w:t>
+      </w:r>
+      <w:r>
+        <w:t>i</w:t>
+      </w:r>
+      <w:r>
+        <w:t>s</w:t>
+      </w:r>
+      <w:proofErr w:type="spellEnd"/>
+      <w:r>
+        <w:t xml:space="preserve"> dos veículos existentes na tabela </w:t>
+      </w:r>
+      <w:proofErr w:type="gramStart"/>
+      <w:r>
+        <w:t>veiculo</w:t>
+      </w:r>
+      <w:proofErr w:type="gramEnd"/>
+      <w:r>
+        <w:t xml:space="preserve">. O teste garante que a função está </w:t>
+      </w:r>
+      <w:r>
+        <w:t>a retornar</w:t>
+      </w:r>
+      <w:r>
+        <w:t xml:space="preserve"> os dados esperados.</w:t>
+      </w:r>
+    </w:p>
+    <w:p>
+      <w:pPr>
+        <w:keepNext/>
+        <w:jc w:val="center"/>
+      </w:pPr>
+      <w:r>
+        <w:rPr>
+          <w:noProof/>
+        </w:rPr>
+        <w:drawing>
+          <wp:inline distT="0" distB="0" distL="0" distR="0" wp14:anchorId="65EB3E2B" wp14:editId="0FFB3FE3">
+            <wp:extent cx="822960" cy="2741295"/>
+            <wp:effectExtent l="0" t="0" r="0" b="1905"/>
+            <wp:docPr id="1646844304" name="Imagem 8" descr="Uma imagem com texto, captura de ecrã, número&#10;&#10;Descrição gerada automaticamente"/>
+            <wp:cNvGraphicFramePr>
+              <a:graphicFrameLocks xmlns:a="http://schemas.openxmlformats.org/drawingml/2006/main" noChangeAspect="1"/>
+            </wp:cNvGraphicFramePr>
+            <a:graphic xmlns:a="http://schemas.openxmlformats.org/drawingml/2006/main">
+              <a:graphicData uri="http://schemas.openxmlformats.org/drawingml/2006/picture">
+                <pic:pic xmlns:pic="http://schemas.openxmlformats.org/drawingml/2006/picture">
+                  <pic:nvPicPr>
+                    <pic:cNvPr id="1646844304" name="Imagem 8" descr="Uma imagem com texto, captura de ecrã, número&#10;&#10;Descrição gerada automaticamente"/>
+                    <pic:cNvPicPr>
+                      <a:picLocks noChangeAspect="1"/>
+                    </pic:cNvPicPr>
+                  </pic:nvPicPr>
+                  <pic:blipFill>
+                    <a:blip r:embed="rId43">
+                      <a:extLst>
+                        <a:ext uri="{28A0092B-C50C-407E-A947-70E740481C1C}">
+                          <a14:useLocalDpi xmlns:a14="http://schemas.microsoft.com/office/drawing/2010/main" val="0"/>
+                        </a:ext>
+                      </a:extLst>
+                    </a:blip>
+                    <a:srcRect/>
+                    <a:stretch>
+                      <a:fillRect/>
+                    </a:stretch>
+                  </pic:blipFill>
+                  <pic:spPr bwMode="auto">
+                    <a:xfrm>
+                      <a:off x="0" y="0"/>
+                      <a:ext cx="822960" cy="2741295"/>
+                    </a:xfrm>
+                    <a:prstGeom prst="rect">
+                      <a:avLst/>
+                    </a:prstGeom>
+                    <a:noFill/>
+                    <a:ln>
+                      <a:noFill/>
+                    </a:ln>
+                  </pic:spPr>
+                </pic:pic>
+              </a:graphicData>
+            </a:graphic>
+          </wp:inline>
+        </w:drawing>
+      </w:r>
+    </w:p>
+    <w:p>
+      <w:pPr>
+        <w:pStyle w:val="Legenda"/>
+        <w:jc w:val="center"/>
+      </w:pPr>
+      <w:r>
+        <w:t xml:space="preserve">Figura </w:t>
+      </w:r>
+      <w:fldSimple w:instr=" STYLEREF 1 \s ">
+        <w:r>
+          <w:rPr>
+            <w:noProof/>
+          </w:rPr>
+          <w:t>5</w:t>
+        </w:r>
+      </w:fldSimple>
+      <w:r>
+        <w:noBreakHyphen/>
+      </w:r>
+      <w:fldSimple w:instr=" SEQ Figura \* ARABIC \s 1 ">
+        <w:r>
+          <w:rPr>
+            <w:noProof/>
+          </w:rPr>
+          <w:t>1</w:t>
+        </w:r>
+      </w:fldSimple>
+      <w:r>
+        <w:t xml:space="preserve"> </w:t>
+      </w:r>
+      <w:proofErr w:type="spellStart"/>
+      <w:r>
+        <w:t>l</w:t>
+      </w:r>
+      <w:r>
+        <w:t>istar_ids_veiculos</w:t>
+      </w:r>
+      <w:proofErr w:type="spellEnd"/>
+    </w:p>
+    <w:p>
+      <w:pPr>
+        <w:pStyle w:val="Ttulo2"/>
+      </w:pPr>
+      <w:proofErr w:type="spellStart"/>
+      <w:r>
+        <w:lastRenderedPageBreak/>
+        <w:t>listar_ids_clientes</w:t>
+      </w:r>
+      <w:proofErr w:type="spellEnd"/>
+    </w:p>
+    <w:p>
+      <w:r>
+        <w:t xml:space="preserve">A função </w:t>
+      </w:r>
+      <w:proofErr w:type="spellStart"/>
+      <w:r>
+        <w:rPr>
+          <w:i/>
+          <w:iCs/>
+        </w:rPr>
+        <w:t>listar_ids_clientes</w:t>
+      </w:r>
+      <w:proofErr w:type="spellEnd"/>
+      <w:r>
+        <w:t xml:space="preserve"> retorna uma tabela contendo todos os </w:t>
+      </w:r>
+      <w:proofErr w:type="spellStart"/>
+      <w:r>
+        <w:t>ID</w:t>
+      </w:r>
+      <w:r>
+        <w:t>’</w:t>
+      </w:r>
+      <w:r>
+        <w:t>s</w:t>
+      </w:r>
+      <w:proofErr w:type="spellEnd"/>
+      <w:r>
+        <w:t xml:space="preserve"> dos clientes (ou usuários) presentes na tabela </w:t>
+      </w:r>
+      <w:proofErr w:type="spellStart"/>
+      <w:r>
         <w:t>usuarios</w:t>
       </w:r>
       <w:proofErr w:type="spellEnd"/>
       <w:r>
-        <w:t>`, `</w:t>
+        <w:t xml:space="preserve">. Ela executa uma consulta </w:t>
+      </w:r>
+      <w:r>
+        <w:rPr>
+          <w:i/>
+          <w:iCs/>
+        </w:rPr>
+        <w:t>SELECT</w:t>
+      </w:r>
+      <w:r>
+        <w:t xml:space="preserve"> que recupera o campo </w:t>
       </w:r>
       <w:proofErr w:type="spellStart"/>
       <w:r>
-        <w:t>especialidade_usuarios</w:t>
+        <w:t>id_usuarios</w:t>
       </w:r>
       <w:proofErr w:type="spellEnd"/>
       <w:r>
-        <w:t>`, e `faturas`.</w:t>
-      </w:r>
-    </w:p>
-    <w:p>
-      <w:r>
-        <w:t xml:space="preserve">Além disso, foram realizados testes manuais para verificar a integridade das relações entre as tabelas </w:t>
+        <w:t xml:space="preserve"> de todos os registos na tabela </w:t>
       </w:r>
       <w:proofErr w:type="spellStart"/>
       <w:r>
-        <w:t>PostgreSQL</w:t>
+        <w:t>usuarios</w:t>
       </w:r>
       <w:proofErr w:type="spellEnd"/>
       <w:r>
-        <w:t xml:space="preserve"> e as consultas ao </w:t>
+        <w:t>.</w:t>
+      </w:r>
+    </w:p>
+    <w:p>
+      <w:r>
+        <w:t xml:space="preserve">Este teste verifica se a função </w:t>
       </w:r>
       <w:proofErr w:type="spellStart"/>
       <w:r>
-        <w:t>MongoDB</w:t>
+        <w:t>listar_ids_clientes</w:t>
       </w:r>
       <w:proofErr w:type="spellEnd"/>
       <w:r>
-        <w:t>. Estes testes incluíram cenários de uso real, onde os utilizadores realizam operações típicas, como login, gestão de clientes, e encarregados, bem como a visualização de faturas e reparações.</w:t>
-      </w:r>
-    </w:p>
-    <w:p>
-      <w:r>
-        <w:t>O processo de teste foi fundamental para identificar e corrigir problemas relacionados com chaves estrangeiras e integridade referencial, garantindo que as operações de inserção, atualização e eliminação sejam realizadas sem erros e que os dados sejam sempre consistentes.</w:t>
-      </w:r>
-    </w:p>
-    <w:p>
-      <w:pPr>
-        <w:rPr>
-          <w:u w:val="single"/>
-        </w:rPr>
-      </w:pPr>
+        <w:t xml:space="preserve"> retorna corretamente todos os </w:t>
+      </w:r>
+      <w:proofErr w:type="spellStart"/>
+      <w:r>
+        <w:t>ID</w:t>
+      </w:r>
+      <w:r>
+        <w:t>’</w:t>
+      </w:r>
+      <w:r>
+        <w:t>s</w:t>
+      </w:r>
+      <w:proofErr w:type="spellEnd"/>
+      <w:r>
+        <w:t xml:space="preserve"> dos clientes existentes na tabela </w:t>
+      </w:r>
+      <w:proofErr w:type="spellStart"/>
+      <w:r>
+        <w:t>usuarios</w:t>
+      </w:r>
+      <w:proofErr w:type="spellEnd"/>
+      <w:r>
+        <w:t>. O teste garante que a função está retornando os dados esperados.</w:t>
+      </w:r>
+    </w:p>
+    <w:p>
+      <w:pPr>
+        <w:keepNext/>
+        <w:jc w:val="center"/>
+      </w:pPr>
+      <w:r>
+        <w:rPr>
+          <w:noProof/>
+        </w:rPr>
+        <w:drawing>
+          <wp:inline distT="0" distB="0" distL="0" distR="0" wp14:anchorId="6B6F8D57" wp14:editId="6FAD2C90">
+            <wp:extent cx="1228090" cy="2674620"/>
+            <wp:effectExtent l="0" t="0" r="0" b="0"/>
+            <wp:docPr id="292995558" name="Imagem 7" descr="Uma imagem com texto, captura de ecrã, número&#10;&#10;Descrição gerada automaticamente"/>
+            <wp:cNvGraphicFramePr>
+              <a:graphicFrameLocks xmlns:a="http://schemas.openxmlformats.org/drawingml/2006/main" noChangeAspect="1"/>
+            </wp:cNvGraphicFramePr>
+            <a:graphic xmlns:a="http://schemas.openxmlformats.org/drawingml/2006/main">
+              <a:graphicData uri="http://schemas.openxmlformats.org/drawingml/2006/picture">
+                <pic:pic xmlns:pic="http://schemas.openxmlformats.org/drawingml/2006/picture">
+                  <pic:nvPicPr>
+                    <pic:cNvPr id="292995558" name="Imagem 7" descr="Uma imagem com texto, captura de ecrã, número&#10;&#10;Descrição gerada automaticamente"/>
+                    <pic:cNvPicPr>
+                      <a:picLocks noChangeAspect="1"/>
+                    </pic:cNvPicPr>
+                  </pic:nvPicPr>
+                  <pic:blipFill>
+                    <a:blip r:embed="rId44" cstate="print">
+                      <a:extLst>
+                        <a:ext uri="{28A0092B-C50C-407E-A947-70E740481C1C}">
+                          <a14:useLocalDpi xmlns:a14="http://schemas.microsoft.com/office/drawing/2010/main" val="0"/>
+                        </a:ext>
+                      </a:extLst>
+                    </a:blip>
+                    <a:srcRect/>
+                    <a:stretch>
+                      <a:fillRect/>
+                    </a:stretch>
+                  </pic:blipFill>
+                  <pic:spPr bwMode="auto">
+                    <a:xfrm>
+                      <a:off x="0" y="0"/>
+                      <a:ext cx="1228090" cy="2674620"/>
+                    </a:xfrm>
+                    <a:prstGeom prst="rect">
+                      <a:avLst/>
+                    </a:prstGeom>
+                    <a:noFill/>
+                    <a:ln>
+                      <a:noFill/>
+                    </a:ln>
+                  </pic:spPr>
+                </pic:pic>
+              </a:graphicData>
+            </a:graphic>
+          </wp:inline>
+        </w:drawing>
+      </w:r>
+    </w:p>
+    <w:p>
+      <w:pPr>
+        <w:pStyle w:val="Legenda"/>
+        <w:jc w:val="center"/>
+      </w:pPr>
+      <w:r>
+        <w:t xml:space="preserve">Figura </w:t>
+      </w:r>
+      <w:fldSimple w:instr=" STYLEREF 1 \s ">
+        <w:r>
+          <w:rPr>
+            <w:noProof/>
+          </w:rPr>
+          <w:t>5</w:t>
+        </w:r>
+      </w:fldSimple>
+      <w:r>
+        <w:noBreakHyphen/>
+      </w:r>
+      <w:fldSimple w:instr=" SEQ Figura \* ARABIC \s 1 ">
+        <w:r>
+          <w:rPr>
+            <w:noProof/>
+          </w:rPr>
+          <w:t>2</w:t>
+        </w:r>
+      </w:fldSimple>
+      <w:r>
+        <w:t xml:space="preserve"> </w:t>
+      </w:r>
+      <w:proofErr w:type="spellStart"/>
+      <w:r>
+        <w:t>listar_ids_clientes</w:t>
+      </w:r>
+      <w:proofErr w:type="spellEnd"/>
     </w:p>
     <w:p>
       <w:pPr>
         <w:pStyle w:val="Ttulo2"/>
       </w:pPr>
-      <w:bookmarkStart w:id="76" w:name="_Toc175822093"/>
-      <w:r>
-        <w:t>Objeto lógico 1</w:t>
-      </w:r>
-      <w:bookmarkEnd w:id="76"/>
-    </w:p>
-    <w:p>
-      <w:pPr>
-        <w:pStyle w:val="PargrafodaLista"/>
-        <w:numPr>
-          <w:ilvl w:val="0"/>
-          <w:numId w:val="11"/>
-        </w:numPr>
-      </w:pPr>
-      <w:r>
-        <w:t>Nome do objeto lógico:</w:t>
-      </w:r>
-    </w:p>
-    <w:p>
-      <w:pPr>
-        <w:pStyle w:val="PargrafodaLista"/>
-        <w:numPr>
-          <w:ilvl w:val="0"/>
-          <w:numId w:val="11"/>
-        </w:numPr>
-      </w:pPr>
-      <w:r>
-        <w:t>O que faz o objeto lógico:</w:t>
-      </w:r>
-    </w:p>
-    <w:p>
-      <w:pPr>
-        <w:pStyle w:val="PargrafodaLista"/>
-        <w:numPr>
-          <w:ilvl w:val="0"/>
-          <w:numId w:val="11"/>
-        </w:numPr>
-      </w:pPr>
-      <w:r>
-        <w:t>O que faz o teste:</w:t>
-      </w:r>
-    </w:p>
-    <w:p>
-      <w:r>
-        <w:t>Print do teste</w:t>
-      </w:r>
+      <w:proofErr w:type="spellStart"/>
+      <w:r>
+        <w:t>listar_mao_de_obra</w:t>
+      </w:r>
+      <w:proofErr w:type="spellEnd"/>
+    </w:p>
+    <w:p>
+      <w:r>
+        <w:t xml:space="preserve">A função </w:t>
+      </w:r>
+      <w:proofErr w:type="spellStart"/>
+      <w:r>
+        <w:rPr>
+          <w:i/>
+          <w:iCs/>
+        </w:rPr>
+        <w:t>listar_mao_de_obra</w:t>
+      </w:r>
+      <w:proofErr w:type="spellEnd"/>
+      <w:r>
+        <w:t xml:space="preserve"> retorna uma tabela contendo informações sobre todas as entradas na tabela </w:t>
+      </w:r>
+      <w:proofErr w:type="spellStart"/>
+      <w:r>
+        <w:t>mao_de_obra</w:t>
+      </w:r>
+      <w:proofErr w:type="spellEnd"/>
+      <w:r>
+        <w:t>.</w:t>
+      </w:r>
+      <w:r>
+        <w:t xml:space="preserve"> I</w:t>
+      </w:r>
+      <w:r>
+        <w:t>nclui o ID da mão de obra, o nome, o valor associado, além do nome e do NIF do usuário responsável.</w:t>
+      </w:r>
+    </w:p>
+    <w:p>
+      <w:r>
+        <w:t>O teste v</w:t>
+      </w:r>
+      <w:r>
+        <w:t xml:space="preserve">erifica se a função </w:t>
+      </w:r>
+      <w:proofErr w:type="spellStart"/>
+      <w:r>
+        <w:t>listar_mao_de_obra</w:t>
+      </w:r>
+      <w:proofErr w:type="spellEnd"/>
+      <w:r>
+        <w:t xml:space="preserve"> retorna corretamente todas as entradas da tabela </w:t>
+      </w:r>
+      <w:proofErr w:type="spellStart"/>
+      <w:r>
+        <w:t>mao_de_obra</w:t>
+      </w:r>
+      <w:proofErr w:type="spellEnd"/>
+      <w:r>
+        <w:t>, juntamente com as informações do usuário associado.</w:t>
+      </w:r>
+    </w:p>
+    <w:p>
+      <w:pPr>
+        <w:keepNext/>
+        <w:jc w:val="center"/>
+      </w:pPr>
+      <w:r>
+        <w:rPr>
+          <w:noProof/>
+        </w:rPr>
+        <w:lastRenderedPageBreak/>
+        <w:drawing>
+          <wp:inline distT="0" distB="0" distL="0" distR="0" wp14:anchorId="492E9C96" wp14:editId="37FE2E88">
+            <wp:extent cx="5394960" cy="1516380"/>
+            <wp:effectExtent l="0" t="0" r="0" b="7620"/>
+            <wp:docPr id="749851651" name="Imagem 3" descr="Uma imagem com texto, Tipo de letra, número, file&#10;&#10;Descrição gerada automaticamente"/>
+            <wp:cNvGraphicFramePr>
+              <a:graphicFrameLocks xmlns:a="http://schemas.openxmlformats.org/drawingml/2006/main" noChangeAspect="1"/>
+            </wp:cNvGraphicFramePr>
+            <a:graphic xmlns:a="http://schemas.openxmlformats.org/drawingml/2006/main">
+              <a:graphicData uri="http://schemas.openxmlformats.org/drawingml/2006/picture">
+                <pic:pic xmlns:pic="http://schemas.openxmlformats.org/drawingml/2006/picture">
+                  <pic:nvPicPr>
+                    <pic:cNvPr id="749851651" name="Imagem 3" descr="Uma imagem com texto, Tipo de letra, número, file&#10;&#10;Descrição gerada automaticamente"/>
+                    <pic:cNvPicPr>
+                      <a:picLocks noChangeAspect="1"/>
+                    </pic:cNvPicPr>
+                  </pic:nvPicPr>
+                  <pic:blipFill>
+                    <a:blip r:embed="rId45">
+                      <a:extLst>
+                        <a:ext uri="{28A0092B-C50C-407E-A947-70E740481C1C}">
+                          <a14:useLocalDpi xmlns:a14="http://schemas.microsoft.com/office/drawing/2010/main" val="0"/>
+                        </a:ext>
+                      </a:extLst>
+                    </a:blip>
+                    <a:srcRect/>
+                    <a:stretch>
+                      <a:fillRect/>
+                    </a:stretch>
+                  </pic:blipFill>
+                  <pic:spPr bwMode="auto">
+                    <a:xfrm>
+                      <a:off x="0" y="0"/>
+                      <a:ext cx="5394960" cy="1516380"/>
+                    </a:xfrm>
+                    <a:prstGeom prst="rect">
+                      <a:avLst/>
+                    </a:prstGeom>
+                    <a:noFill/>
+                    <a:ln>
+                      <a:noFill/>
+                    </a:ln>
+                  </pic:spPr>
+                </pic:pic>
+              </a:graphicData>
+            </a:graphic>
+          </wp:inline>
+        </w:drawing>
+      </w:r>
+    </w:p>
+    <w:p>
+      <w:pPr>
+        <w:pStyle w:val="Legenda"/>
+        <w:jc w:val="center"/>
+      </w:pPr>
+      <w:r>
+        <w:t xml:space="preserve">Figura </w:t>
+      </w:r>
+      <w:fldSimple w:instr=" STYLEREF 1 \s ">
+        <w:r>
+          <w:rPr>
+            <w:noProof/>
+          </w:rPr>
+          <w:t>5</w:t>
+        </w:r>
+      </w:fldSimple>
+      <w:r>
+        <w:noBreakHyphen/>
+      </w:r>
+      <w:fldSimple w:instr=" SEQ Figura \* ARABIC \s 1 ">
+        <w:r>
+          <w:rPr>
+            <w:noProof/>
+          </w:rPr>
+          <w:t>3</w:t>
+        </w:r>
+      </w:fldSimple>
+      <w:r>
+        <w:t xml:space="preserve"> </w:t>
+      </w:r>
+      <w:proofErr w:type="spellStart"/>
+      <w:r>
+        <w:t>listar_mao_de_obra</w:t>
+      </w:r>
+      <w:proofErr w:type="spellEnd"/>
+    </w:p>
+    <w:p>
+      <w:pPr>
+        <w:pStyle w:val="Ttulo2"/>
+      </w:pPr>
+      <w:proofErr w:type="spellStart"/>
+      <w:r>
+        <w:t>listar_trabalhadores_com_especialidade</w:t>
+      </w:r>
+      <w:proofErr w:type="spellEnd"/>
+    </w:p>
+    <w:p>
+      <w:r>
+        <w:t xml:space="preserve">A função </w:t>
+      </w:r>
+      <w:proofErr w:type="spellStart"/>
+      <w:r>
+        <w:t>listar_trabalhadores_com_especialidade</w:t>
+      </w:r>
+      <w:proofErr w:type="spellEnd"/>
+      <w:r>
+        <w:t xml:space="preserve"> retorna uma tabela contendo os </w:t>
+      </w:r>
+      <w:proofErr w:type="spellStart"/>
+      <w:r>
+        <w:t>ID</w:t>
+      </w:r>
+      <w:r>
+        <w:t>’</w:t>
+      </w:r>
+      <w:r>
+        <w:t>s</w:t>
+      </w:r>
+      <w:proofErr w:type="spellEnd"/>
+      <w:r>
+        <w:t xml:space="preserve"> dos usuários, seus nomes, e a especialidade associada. </w:t>
+      </w:r>
+      <w:r>
+        <w:t>Pesquisa</w:t>
+      </w:r>
+      <w:r>
+        <w:t xml:space="preserve"> os trabalhadores que estão associados a uma especialidade específica e que pertencem ao grupo denominado "Trabalhador".</w:t>
+      </w:r>
+    </w:p>
+    <w:p>
+      <w:r>
+        <w:t>Este teste v</w:t>
+      </w:r>
+      <w:r>
+        <w:t xml:space="preserve">erifica se a função </w:t>
+      </w:r>
+      <w:proofErr w:type="spellStart"/>
+      <w:r>
+        <w:t>listar_trabalhadores_com_especialidade</w:t>
+      </w:r>
+      <w:proofErr w:type="spellEnd"/>
+      <w:r>
+        <w:t xml:space="preserve"> retorna corretamente os trabalhadores associados a uma especialidade e ao grupo "Trabalhador".</w:t>
+      </w:r>
+    </w:p>
+    <w:p>
+      <w:pPr>
+        <w:keepNext/>
+        <w:jc w:val="center"/>
+      </w:pPr>
+      <w:r>
+        <w:rPr>
+          <w:noProof/>
+        </w:rPr>
+        <w:drawing>
+          <wp:inline distT="0" distB="0" distL="0" distR="0" wp14:anchorId="16800203" wp14:editId="43D02837">
+            <wp:extent cx="4351020" cy="1805940"/>
+            <wp:effectExtent l="0" t="0" r="0" b="3810"/>
+            <wp:docPr id="697033176" name="Imagem 4" descr="Uma imagem com texto, captura de ecrã, Tipo de letra, número&#10;&#10;Descrição gerada automaticamente"/>
+            <wp:cNvGraphicFramePr>
+              <a:graphicFrameLocks xmlns:a="http://schemas.openxmlformats.org/drawingml/2006/main" noChangeAspect="1"/>
+            </wp:cNvGraphicFramePr>
+            <a:graphic xmlns:a="http://schemas.openxmlformats.org/drawingml/2006/main">
+              <a:graphicData uri="http://schemas.openxmlformats.org/drawingml/2006/picture">
+                <pic:pic xmlns:pic="http://schemas.openxmlformats.org/drawingml/2006/picture">
+                  <pic:nvPicPr>
+                    <pic:cNvPr id="697033176" name="Imagem 4" descr="Uma imagem com texto, captura de ecrã, Tipo de letra, número&#10;&#10;Descrição gerada automaticamente"/>
+                    <pic:cNvPicPr>
+                      <a:picLocks noChangeAspect="1"/>
+                    </pic:cNvPicPr>
+                  </pic:nvPicPr>
+                  <pic:blipFill>
+                    <a:blip r:embed="rId46">
+                      <a:extLst>
+                        <a:ext uri="{28A0092B-C50C-407E-A947-70E740481C1C}">
+                          <a14:useLocalDpi xmlns:a14="http://schemas.microsoft.com/office/drawing/2010/main" val="0"/>
+                        </a:ext>
+                      </a:extLst>
+                    </a:blip>
+                    <a:srcRect/>
+                    <a:stretch>
+                      <a:fillRect/>
+                    </a:stretch>
+                  </pic:blipFill>
+                  <pic:spPr bwMode="auto">
+                    <a:xfrm>
+                      <a:off x="0" y="0"/>
+                      <a:ext cx="4351020" cy="1805940"/>
+                    </a:xfrm>
+                    <a:prstGeom prst="rect">
+                      <a:avLst/>
+                    </a:prstGeom>
+                    <a:noFill/>
+                    <a:ln>
+                      <a:noFill/>
+                    </a:ln>
+                  </pic:spPr>
+                </pic:pic>
+              </a:graphicData>
+            </a:graphic>
+          </wp:inline>
+        </w:drawing>
+      </w:r>
+    </w:p>
+    <w:p>
+      <w:pPr>
+        <w:pStyle w:val="Legenda"/>
+        <w:jc w:val="center"/>
+      </w:pPr>
+      <w:r>
+        <w:t xml:space="preserve">Figura </w:t>
+      </w:r>
+      <w:fldSimple w:instr=" STYLEREF 1 \s ">
+        <w:r>
+          <w:rPr>
+            <w:noProof/>
+          </w:rPr>
+          <w:t>5</w:t>
+        </w:r>
+      </w:fldSimple>
+      <w:r>
+        <w:noBreakHyphen/>
+      </w:r>
+      <w:fldSimple w:instr=" SEQ Figura \* ARABIC \s 1 ">
+        <w:r>
+          <w:rPr>
+            <w:noProof/>
+          </w:rPr>
+          <w:t>4</w:t>
+        </w:r>
+      </w:fldSimple>
+      <w:r>
+        <w:t xml:space="preserve"> </w:t>
+      </w:r>
+      <w:proofErr w:type="spellStart"/>
+      <w:r>
+        <w:t>listar_trabalhadores_com_especialidade</w:t>
+      </w:r>
+      <w:proofErr w:type="spellEnd"/>
+    </w:p>
+    <w:p>
+      <w:pPr>
+        <w:pStyle w:val="Ttulo2"/>
+      </w:pPr>
+      <w:proofErr w:type="spellStart"/>
+      <w:r>
+        <w:t>listar_faturas</w:t>
+      </w:r>
+      <w:proofErr w:type="spellEnd"/>
+    </w:p>
+    <w:p>
+      <w:r>
+        <w:t xml:space="preserve">A função </w:t>
+      </w:r>
+      <w:proofErr w:type="spellStart"/>
+      <w:r>
+        <w:t>listar_faturas</w:t>
+      </w:r>
+      <w:proofErr w:type="spellEnd"/>
+      <w:r>
+        <w:t xml:space="preserve"> retorna uma tabela com os detalhes das faturas emitidas. Os campos incluem o ID da fatura, ID da saída, ID do usuário (cliente), nome do cliente, NIF do cliente, data de emissão, e o valor total da fatura.</w:t>
+      </w:r>
+    </w:p>
+    <w:p>
+      <w:r>
+        <w:lastRenderedPageBreak/>
+        <w:t>O teste v</w:t>
+      </w:r>
+      <w:r>
+        <w:t xml:space="preserve">erifica se a função </w:t>
+      </w:r>
+      <w:proofErr w:type="spellStart"/>
+      <w:r>
+        <w:t>listar_faturas</w:t>
+      </w:r>
+      <w:proofErr w:type="spellEnd"/>
+      <w:r>
+        <w:t xml:space="preserve"> retorna corretamente todas as faturas presentes no banco de dados, juntamente com os detalhes do cliente e da saída associada.</w:t>
+      </w:r>
+    </w:p>
+    <w:p>
+      <w:pPr>
+        <w:keepNext/>
+        <w:jc w:val="center"/>
+      </w:pPr>
+      <w:r>
+        <w:rPr>
+          <w:noProof/>
+        </w:rPr>
+        <w:drawing>
+          <wp:inline distT="0" distB="0" distL="0" distR="0" wp14:anchorId="53AE5E9F" wp14:editId="3DC84DBC">
+            <wp:extent cx="5394960" cy="1417320"/>
+            <wp:effectExtent l="0" t="0" r="0" b="0"/>
+            <wp:docPr id="1880565481" name="Imagem 5" descr="Uma imagem com texto, Tipo de letra, número, file&#10;&#10;Descrição gerada automaticamente"/>
+            <wp:cNvGraphicFramePr>
+              <a:graphicFrameLocks xmlns:a="http://schemas.openxmlformats.org/drawingml/2006/main" noChangeAspect="1"/>
+            </wp:cNvGraphicFramePr>
+            <a:graphic xmlns:a="http://schemas.openxmlformats.org/drawingml/2006/main">
+              <a:graphicData uri="http://schemas.openxmlformats.org/drawingml/2006/picture">
+                <pic:pic xmlns:pic="http://schemas.openxmlformats.org/drawingml/2006/picture">
+                  <pic:nvPicPr>
+                    <pic:cNvPr id="1880565481" name="Imagem 5" descr="Uma imagem com texto, Tipo de letra, número, file&#10;&#10;Descrição gerada automaticamente"/>
+                    <pic:cNvPicPr>
+                      <a:picLocks noChangeAspect="1"/>
+                    </pic:cNvPicPr>
+                  </pic:nvPicPr>
+                  <pic:blipFill>
+                    <a:blip r:embed="rId47">
+                      <a:extLst>
+                        <a:ext uri="{28A0092B-C50C-407E-A947-70E740481C1C}">
+                          <a14:useLocalDpi xmlns:a14="http://schemas.microsoft.com/office/drawing/2010/main" val="0"/>
+                        </a:ext>
+                      </a:extLst>
+                    </a:blip>
+                    <a:srcRect/>
+                    <a:stretch>
+                      <a:fillRect/>
+                    </a:stretch>
+                  </pic:blipFill>
+                  <pic:spPr bwMode="auto">
+                    <a:xfrm>
+                      <a:off x="0" y="0"/>
+                      <a:ext cx="5394960" cy="1417320"/>
+                    </a:xfrm>
+                    <a:prstGeom prst="rect">
+                      <a:avLst/>
+                    </a:prstGeom>
+                    <a:noFill/>
+                    <a:ln>
+                      <a:noFill/>
+                    </a:ln>
+                  </pic:spPr>
+                </pic:pic>
+              </a:graphicData>
+            </a:graphic>
+          </wp:inline>
+        </w:drawing>
+      </w:r>
+    </w:p>
+    <w:p>
+      <w:pPr>
+        <w:pStyle w:val="Legenda"/>
+        <w:jc w:val="center"/>
+      </w:pPr>
+      <w:r>
+        <w:t xml:space="preserve">Figura </w:t>
+      </w:r>
+      <w:fldSimple w:instr=" STYLEREF 1 \s ">
+        <w:r>
+          <w:rPr>
+            <w:noProof/>
+          </w:rPr>
+          <w:t>5</w:t>
+        </w:r>
+      </w:fldSimple>
+      <w:r>
+        <w:noBreakHyphen/>
+      </w:r>
+      <w:fldSimple w:instr=" SEQ Figura \* ARABIC \s 1 ">
+        <w:r>
+          <w:rPr>
+            <w:noProof/>
+          </w:rPr>
+          <w:t>5</w:t>
+        </w:r>
+      </w:fldSimple>
+      <w:r>
+        <w:t xml:space="preserve"> </w:t>
+      </w:r>
+      <w:proofErr w:type="spellStart"/>
+      <w:r>
+        <w:t>listar_faturas</w:t>
+      </w:r>
+      <w:proofErr w:type="spellEnd"/>
+    </w:p>
+    <w:p>
+      <w:pPr>
+        <w:pStyle w:val="Ttulo2"/>
+      </w:pPr>
+      <w:proofErr w:type="spellStart"/>
+      <w:r>
+        <w:t>listar_saidas_sem_fatura</w:t>
+      </w:r>
+      <w:proofErr w:type="spellEnd"/>
+    </w:p>
+    <w:p>
+      <w:r>
+        <w:t xml:space="preserve">A função </w:t>
+      </w:r>
+      <w:proofErr w:type="spellStart"/>
+      <w:r>
+        <w:t>listar_saidas_sem_fatura</w:t>
+      </w:r>
+      <w:proofErr w:type="spellEnd"/>
+      <w:r>
+        <w:t xml:space="preserve"> retorna uma tabela que lista todas as saídas que não têm faturas associadas. Além disso, para cada saída, a função retorna a data da saída, o nome e NIF do cliente, e uma lista em formato JSON contendo os detalhes da mão de obra associada ao restauro correspondente.</w:t>
+      </w:r>
+    </w:p>
+    <w:p>
+      <w:r>
+        <w:t>O teste realizado v</w:t>
+      </w:r>
+      <w:r>
+        <w:t xml:space="preserve">erifica se a função </w:t>
+      </w:r>
+      <w:proofErr w:type="spellStart"/>
+      <w:r>
+        <w:t>listar_saidas_sem_fatura</w:t>
+      </w:r>
+      <w:proofErr w:type="spellEnd"/>
+      <w:r>
+        <w:t xml:space="preserve"> retorna corretamente as saídas que não têm faturas associadas, junto com as informações detalhadas do cliente e da mão de obra.</w:t>
+      </w:r>
+    </w:p>
+    <w:p>
+      <w:pPr>
+        <w:keepNext/>
+        <w:jc w:val="center"/>
+      </w:pPr>
+      <w:r>
+        <w:rPr>
+          <w:noProof/>
+        </w:rPr>
+        <w:drawing>
+          <wp:inline distT="0" distB="0" distL="0" distR="0" wp14:anchorId="7DABAF20" wp14:editId="64DB02AE">
+            <wp:extent cx="5394960" cy="822960"/>
+            <wp:effectExtent l="0" t="0" r="0" b="0"/>
+            <wp:docPr id="734688567" name="Imagem 6" descr="Uma imagem com texto, Tipo de letra, captura de ecrã, número&#10;&#10;Descrição gerada automaticamente"/>
+            <wp:cNvGraphicFramePr>
+              <a:graphicFrameLocks xmlns:a="http://schemas.openxmlformats.org/drawingml/2006/main" noChangeAspect="1"/>
+            </wp:cNvGraphicFramePr>
+            <a:graphic xmlns:a="http://schemas.openxmlformats.org/drawingml/2006/main">
+              <a:graphicData uri="http://schemas.openxmlformats.org/drawingml/2006/picture">
+                <pic:pic xmlns:pic="http://schemas.openxmlformats.org/drawingml/2006/picture">
+                  <pic:nvPicPr>
+                    <pic:cNvPr id="734688567" name="Imagem 6" descr="Uma imagem com texto, Tipo de letra, captura de ecrã, número&#10;&#10;Descrição gerada automaticamente"/>
+                    <pic:cNvPicPr>
+                      <a:picLocks noChangeAspect="1"/>
+                    </pic:cNvPicPr>
+                  </pic:nvPicPr>
+                  <pic:blipFill>
+                    <a:blip r:embed="rId48" cstate="print">
+                      <a:extLst>
+                        <a:ext uri="{28A0092B-C50C-407E-A947-70E740481C1C}">
+                          <a14:useLocalDpi xmlns:a14="http://schemas.microsoft.com/office/drawing/2010/main" val="0"/>
+                        </a:ext>
+                      </a:extLst>
+                    </a:blip>
+                    <a:srcRect/>
+                    <a:stretch>
+                      <a:fillRect/>
+                    </a:stretch>
+                  </pic:blipFill>
+                  <pic:spPr bwMode="auto">
+                    <a:xfrm>
+                      <a:off x="0" y="0"/>
+                      <a:ext cx="5394960" cy="822960"/>
+                    </a:xfrm>
+                    <a:prstGeom prst="rect">
+                      <a:avLst/>
+                    </a:prstGeom>
+                    <a:noFill/>
+                    <a:ln>
+                      <a:noFill/>
+                    </a:ln>
+                  </pic:spPr>
+                </pic:pic>
+              </a:graphicData>
+            </a:graphic>
+          </wp:inline>
+        </w:drawing>
+      </w:r>
+    </w:p>
+    <w:p>
+      <w:pPr>
+        <w:pStyle w:val="Legenda"/>
+        <w:jc w:val="center"/>
+      </w:pPr>
+      <w:r>
+        <w:t xml:space="preserve">Figura </w:t>
+      </w:r>
+      <w:fldSimple w:instr=" STYLEREF 1 \s ">
+        <w:r>
+          <w:rPr>
+            <w:noProof/>
+          </w:rPr>
+          <w:t>5</w:t>
+        </w:r>
+      </w:fldSimple>
+      <w:r>
+        <w:noBreakHyphen/>
+      </w:r>
+      <w:fldSimple w:instr=" SEQ Figura \* ARABIC \s 1 ">
+        <w:r>
+          <w:rPr>
+            <w:noProof/>
+          </w:rPr>
+          <w:t>6</w:t>
+        </w:r>
+      </w:fldSimple>
+      <w:r>
+        <w:t xml:space="preserve"> </w:t>
+      </w:r>
+      <w:proofErr w:type="spellStart"/>
+      <w:r>
+        <w:t>listar_saidas_sem_fatura</w:t>
+      </w:r>
+      <w:proofErr w:type="spellEnd"/>
+    </w:p>
+    <w:p>
+      <w:pPr>
+        <w:pStyle w:val="Ttulo2"/>
+      </w:pPr>
+      <w:proofErr w:type="spellStart"/>
+      <w:r>
+        <w:t>inserir_</w:t>
+      </w:r>
+      <w:proofErr w:type="gramStart"/>
+      <w:r>
+        <w:t>veiculo</w:t>
+      </w:r>
+      <w:proofErr w:type="spellEnd"/>
+      <w:proofErr w:type="gramEnd"/>
+    </w:p>
+    <w:p>
+      <w:r>
+        <w:t xml:space="preserve">A função </w:t>
+      </w:r>
+      <w:proofErr w:type="spellStart"/>
+      <w:r>
+        <w:t>inserir_</w:t>
+      </w:r>
+      <w:proofErr w:type="gramStart"/>
+      <w:r>
+        <w:t>veiculo</w:t>
+      </w:r>
+      <w:proofErr w:type="spellEnd"/>
+      <w:proofErr w:type="gramEnd"/>
+      <w:r>
+        <w:t xml:space="preserve"> insere um novo registro na tabela veiculo, associando um veículo a uma marca e a um usuário. Após a inserção, a função retorna o </w:t>
+      </w:r>
+      <w:proofErr w:type="spellStart"/>
+      <w:r>
+        <w:t>id_</w:t>
+      </w:r>
+      <w:proofErr w:type="gramStart"/>
+      <w:r>
+        <w:t>veiculo</w:t>
+      </w:r>
+      <w:proofErr w:type="spellEnd"/>
+      <w:proofErr w:type="gramEnd"/>
+      <w:r>
+        <w:t xml:space="preserve"> gerado.</w:t>
+      </w:r>
+    </w:p>
+    <w:p>
+      <w:r>
+        <w:t>O teste v</w:t>
+      </w:r>
+      <w:r>
+        <w:t xml:space="preserve">erifica se a função </w:t>
+      </w:r>
+      <w:proofErr w:type="spellStart"/>
+      <w:r>
+        <w:t>inserir_</w:t>
+      </w:r>
+      <w:proofErr w:type="gramStart"/>
+      <w:r>
+        <w:t>veiculo</w:t>
+      </w:r>
+      <w:proofErr w:type="spellEnd"/>
+      <w:proofErr w:type="gramEnd"/>
+      <w:r>
+        <w:t xml:space="preserve"> insere corretamente um veículo na tabela veiculo e retorna o ID do veículo inserido.</w:t>
+      </w:r>
+    </w:p>
+    <w:p>
+      <w:pPr>
+        <w:keepNext/>
+        <w:jc w:val="center"/>
+      </w:pPr>
+      <w:r>
+        <w:rPr>
+          <w:noProof/>
+        </w:rPr>
+        <w:lastRenderedPageBreak/>
+        <w:drawing>
+          <wp:inline distT="0" distB="0" distL="0" distR="0" wp14:anchorId="268DD05E" wp14:editId="2E480BD8">
+            <wp:extent cx="2657475" cy="1255800"/>
+            <wp:effectExtent l="0" t="0" r="0" b="1905"/>
+            <wp:docPr id="808071164" name="Imagem 9" descr="Uma imagem com texto, captura de ecrã, Tipo de letra, número&#10;&#10;Descrição gerada automaticamente"/>
+            <wp:cNvGraphicFramePr>
+              <a:graphicFrameLocks xmlns:a="http://schemas.openxmlformats.org/drawingml/2006/main" noChangeAspect="1"/>
+            </wp:cNvGraphicFramePr>
+            <a:graphic xmlns:a="http://schemas.openxmlformats.org/drawingml/2006/main">
+              <a:graphicData uri="http://schemas.openxmlformats.org/drawingml/2006/picture">
+                <pic:pic xmlns:pic="http://schemas.openxmlformats.org/drawingml/2006/picture">
+                  <pic:nvPicPr>
+                    <pic:cNvPr id="808071164" name="Imagem 9" descr="Uma imagem com texto, captura de ecrã, Tipo de letra, número&#10;&#10;Descrição gerada automaticamente"/>
+                    <pic:cNvPicPr>
+                      <a:picLocks noChangeAspect="1"/>
+                    </pic:cNvPicPr>
+                  </pic:nvPicPr>
+                  <pic:blipFill>
+                    <a:blip r:embed="rId49">
+                      <a:extLst>
+                        <a:ext uri="{28A0092B-C50C-407E-A947-70E740481C1C}">
+                          <a14:useLocalDpi xmlns:a14="http://schemas.microsoft.com/office/drawing/2010/main" val="0"/>
+                        </a:ext>
+                      </a:extLst>
+                    </a:blip>
+                    <a:srcRect/>
+                    <a:stretch>
+                      <a:fillRect/>
+                    </a:stretch>
+                  </pic:blipFill>
+                  <pic:spPr bwMode="auto">
+                    <a:xfrm>
+                      <a:off x="0" y="0"/>
+                      <a:ext cx="2668654" cy="1261083"/>
+                    </a:xfrm>
+                    <a:prstGeom prst="rect">
+                      <a:avLst/>
+                    </a:prstGeom>
+                    <a:noFill/>
+                    <a:ln>
+                      <a:noFill/>
+                    </a:ln>
+                  </pic:spPr>
+                </pic:pic>
+              </a:graphicData>
+            </a:graphic>
+          </wp:inline>
+        </w:drawing>
+      </w:r>
+    </w:p>
+    <w:p>
+      <w:pPr>
+        <w:pStyle w:val="Legenda"/>
+        <w:jc w:val="center"/>
+      </w:pPr>
+      <w:r>
+        <w:t xml:space="preserve">Figura </w:t>
+      </w:r>
+      <w:fldSimple w:instr=" STYLEREF 1 \s ">
+        <w:r>
+          <w:rPr>
+            <w:noProof/>
+          </w:rPr>
+          <w:t>5</w:t>
+        </w:r>
+      </w:fldSimple>
+      <w:r>
+        <w:noBreakHyphen/>
+      </w:r>
+      <w:fldSimple w:instr=" SEQ Figura \* ARABIC \s 1 ">
+        <w:r>
+          <w:rPr>
+            <w:noProof/>
+          </w:rPr>
+          <w:t>7</w:t>
+        </w:r>
+      </w:fldSimple>
+      <w:r>
+        <w:t xml:space="preserve"> </w:t>
+      </w:r>
+      <w:proofErr w:type="spellStart"/>
+      <w:r>
+        <w:t>inserir_</w:t>
+      </w:r>
+      <w:proofErr w:type="gramStart"/>
+      <w:r>
+        <w:t>veiculo</w:t>
+      </w:r>
+      <w:proofErr w:type="spellEnd"/>
+      <w:proofErr w:type="gramEnd"/>
+    </w:p>
+    <w:p>
+      <w:pPr>
+        <w:pStyle w:val="Ttulo2"/>
+      </w:pPr>
+      <w:proofErr w:type="spellStart"/>
+      <w:r>
+        <w:t>adicionar_mao_de_obra</w:t>
+      </w:r>
+      <w:proofErr w:type="spellEnd"/>
+    </w:p>
+    <w:p>
+      <w:r>
+        <w:t xml:space="preserve">A função </w:t>
+      </w:r>
+      <w:proofErr w:type="spellStart"/>
+      <w:r>
+        <w:t>adicionar_mao_de_obra</w:t>
+      </w:r>
+      <w:proofErr w:type="spellEnd"/>
+      <w:r>
+        <w:t xml:space="preserve"> insere um novo registo na tabela </w:t>
+      </w:r>
+      <w:proofErr w:type="spellStart"/>
+      <w:r>
+        <w:t>mao_de_obra</w:t>
+      </w:r>
+      <w:proofErr w:type="spellEnd"/>
+      <w:r>
+        <w:t xml:space="preserve"> com o ID do usuário (</w:t>
+      </w:r>
+      <w:proofErr w:type="spellStart"/>
+      <w:r>
+        <w:t>p_id_usuario</w:t>
+      </w:r>
+      <w:proofErr w:type="spellEnd"/>
+      <w:r>
+        <w:t>), o nome (</w:t>
+      </w:r>
+      <w:proofErr w:type="spellStart"/>
+      <w:r>
+        <w:t>p_nome</w:t>
+      </w:r>
+      <w:proofErr w:type="spellEnd"/>
+      <w:r>
+        <w:t>) e o valor (</w:t>
+      </w:r>
+      <w:proofErr w:type="spellStart"/>
+      <w:r>
+        <w:t>p_valor</w:t>
+      </w:r>
+      <w:proofErr w:type="spellEnd"/>
+      <w:r>
+        <w:t>) fornecidos.</w:t>
+      </w:r>
+    </w:p>
+    <w:p>
+      <w:r>
+        <w:t>O teste v</w:t>
+      </w:r>
+      <w:r>
+        <w:t xml:space="preserve">erifica se a função </w:t>
+      </w:r>
+      <w:proofErr w:type="spellStart"/>
+      <w:r>
+        <w:t>adicionar_mao_de_obra</w:t>
+      </w:r>
+      <w:proofErr w:type="spellEnd"/>
+      <w:r>
+        <w:t xml:space="preserve"> insere corretamente um novo registo na tabela </w:t>
+      </w:r>
+      <w:proofErr w:type="spellStart"/>
+      <w:r>
+        <w:t>mao_de_obra</w:t>
+      </w:r>
+      <w:proofErr w:type="spellEnd"/>
+      <w:r>
+        <w:t>.</w:t>
+      </w:r>
+    </w:p>
+    <w:p>
+      <w:pPr>
+        <w:keepNext/>
+        <w:jc w:val="center"/>
+      </w:pPr>
+      <w:r>
+        <w:rPr>
+          <w:noProof/>
+        </w:rPr>
+        <w:drawing>
+          <wp:inline distT="0" distB="0" distL="0" distR="0" wp14:anchorId="010B02C2" wp14:editId="379D42F4">
+            <wp:extent cx="3924300" cy="2041367"/>
+            <wp:effectExtent l="0" t="0" r="0" b="0"/>
+            <wp:docPr id="345316850" name="Imagem 10" descr="Uma imagem com texto, captura de ecrã, número, Tipo de letra&#10;&#10;Descrição gerada automaticamente"/>
+            <wp:cNvGraphicFramePr>
+              <a:graphicFrameLocks xmlns:a="http://schemas.openxmlformats.org/drawingml/2006/main" noChangeAspect="1"/>
+            </wp:cNvGraphicFramePr>
+            <a:graphic xmlns:a="http://schemas.openxmlformats.org/drawingml/2006/main">
+              <a:graphicData uri="http://schemas.openxmlformats.org/drawingml/2006/picture">
+                <pic:pic xmlns:pic="http://schemas.openxmlformats.org/drawingml/2006/picture">
+                  <pic:nvPicPr>
+                    <pic:cNvPr id="345316850" name="Imagem 10" descr="Uma imagem com texto, captura de ecrã, número, Tipo de letra&#10;&#10;Descrição gerada automaticamente"/>
+                    <pic:cNvPicPr>
+                      <a:picLocks noChangeAspect="1"/>
+                    </pic:cNvPicPr>
+                  </pic:nvPicPr>
+                  <pic:blipFill>
+                    <a:blip r:embed="rId50">
+                      <a:extLst>
+                        <a:ext uri="{28A0092B-C50C-407E-A947-70E740481C1C}">
+                          <a14:useLocalDpi xmlns:a14="http://schemas.microsoft.com/office/drawing/2010/main" val="0"/>
+                        </a:ext>
+                      </a:extLst>
+                    </a:blip>
+                    <a:srcRect/>
+                    <a:stretch>
+                      <a:fillRect/>
+                    </a:stretch>
+                  </pic:blipFill>
+                  <pic:spPr bwMode="auto">
+                    <a:xfrm>
+                      <a:off x="0" y="0"/>
+                      <a:ext cx="3940767" cy="2049933"/>
+                    </a:xfrm>
+                    <a:prstGeom prst="rect">
+                      <a:avLst/>
+                    </a:prstGeom>
+                    <a:noFill/>
+                    <a:ln>
+                      <a:noFill/>
+                    </a:ln>
+                  </pic:spPr>
+                </pic:pic>
+              </a:graphicData>
+            </a:graphic>
+          </wp:inline>
+        </w:drawing>
+      </w:r>
+    </w:p>
+    <w:p>
+      <w:pPr>
+        <w:pStyle w:val="Legenda"/>
+        <w:jc w:val="center"/>
+      </w:pPr>
+      <w:r>
+        <w:t xml:space="preserve">Figura </w:t>
+      </w:r>
+      <w:fldSimple w:instr=" STYLEREF 1 \s ">
+        <w:r>
+          <w:rPr>
+            <w:noProof/>
+          </w:rPr>
+          <w:t>5</w:t>
+        </w:r>
+      </w:fldSimple>
+      <w:r>
+        <w:noBreakHyphen/>
+      </w:r>
+      <w:fldSimple w:instr=" SEQ Figura \* ARABIC \s 1 ">
+        <w:r>
+          <w:rPr>
+            <w:noProof/>
+          </w:rPr>
+          <w:t>8</w:t>
+        </w:r>
+      </w:fldSimple>
+      <w:r>
+        <w:t xml:space="preserve"> </w:t>
+      </w:r>
+      <w:proofErr w:type="spellStart"/>
+      <w:r>
+        <w:t>adicionar_mao_de_obra</w:t>
+      </w:r>
+      <w:proofErr w:type="spellEnd"/>
     </w:p>
     <w:p/>
     <w:p>
       <w:pPr>
         <w:pStyle w:val="Ttulo1"/>
       </w:pPr>
-      <w:bookmarkStart w:id="77" w:name="_Toc175822094"/>
+      <w:bookmarkStart w:id="76" w:name="_Toc175822094"/>
       <w:r>
         <w:lastRenderedPageBreak/>
         <w:t>Conclusão</w:t>
       </w:r>
-      <w:bookmarkEnd w:id="77"/>
+      <w:bookmarkEnd w:id="76"/>
     </w:p>
     <w:p>
       <w:r>
@@ -11967,7 +13039,15 @@
     </w:p>
     <w:p>
       <w:r>
-        <w:t>A realização dos testes aos objetos lógicos confirmou a robustez das implementações e assegurou que todas as funcionalidades operam conforme esperado. O resultado final é uma aplicação que não só atende às necessidades dos utilizadores, como também está preparada para futuras expansões e melhorias.</w:t>
+        <w:t xml:space="preserve">A realização dos testes aos objetos lógicos confirmou a robustez das implementações e assegurou que todas as funcionalidades operam conforme esperado. O </w:t>
+      </w:r>
+      <w:proofErr w:type="gramStart"/>
+      <w:r>
+        <w:t>resultado final</w:t>
+      </w:r>
+      <w:proofErr w:type="gramEnd"/>
+      <w:r>
+        <w:t xml:space="preserve"> é uma aplicação que não só atende às necessidades dos utilizadores, como também está preparada para futuras expansões e melhorias.</w:t>
       </w:r>
     </w:p>
     <w:p/>
@@ -11989,7 +13069,7 @@
         <w:br w:type="page"/>
       </w:r>
     </w:p>
-    <w:bookmarkStart w:id="78" w:name="_Toc175822095" w:displacedByCustomXml="next"/>
+    <w:bookmarkStart w:id="77" w:name="_Toc175822095" w:displacedByCustomXml="next"/>
     <w:sdt>
       <w:sdtPr>
         <w:rPr>
@@ -12014,7 +13094,7 @@
           <w:r>
             <w:t>Bibliografia</w:t>
           </w:r>
-          <w:bookmarkEnd w:id="78"/>
+          <w:bookmarkEnd w:id="77"/>
         </w:p>
         <w:sdt>
           <w:sdtPr>
@@ -12161,8 +13241,8 @@
     </w:sdt>
     <w:p/>
     <w:sectPr>
-      <w:headerReference w:type="default" r:id="rId43"/>
-      <w:footerReference w:type="default" r:id="rId44"/>
+      <w:headerReference w:type="default" r:id="rId51"/>
+      <w:footerReference w:type="default" r:id="rId52"/>
       <w:pgSz w:w="11907" w:h="16840" w:code="9"/>
       <w:pgMar w:top="1418" w:right="1134" w:bottom="1134" w:left="1701" w:header="709" w:footer="709" w:gutter="0"/>
       <w:cols w:space="708"/>
@@ -12521,7 +13601,7 @@
         <w:sz w:val="20"/>
         <w:szCs w:val="20"/>
       </w:rPr>
-      <w:t>4</w:t>
+      <w:t>6</w:t>
     </w:r>
     <w:r>
       <w:rPr>
@@ -12570,7 +13650,7 @@
         <w:sz w:val="20"/>
         <w:szCs w:val="20"/>
       </w:rPr>
-      <w:t>Desenvolvimento</w:t>
+      <w:t>Conclusão</w:t>
     </w:r>
     <w:r>
       <w:rPr>
@@ -15032,7 +16112,6 @@
   <w:style w:type="character" w:default="1" w:styleId="Tipodeletrapredefinidodopargrafo">
     <w:name w:val="Default Paragraph Font"/>
     <w:uiPriority w:val="1"/>
-    <w:semiHidden/>
     <w:unhideWhenUsed/>
   </w:style>
   <w:style w:type="table" w:default="1" w:styleId="Tabelanormal">

</xml_diff>

<commit_message>
Adicionado secção sobre testes no relatório
</commit_message>
<xml_diff>
--- a/Projeto/BD2_Relatório.docx
+++ b/Projeto/BD2_Relatório.docx
@@ -7503,7 +7503,28 @@
                               <w:fldChar w:fldCharType="begin"/>
                             </w:r>
                             <w:r>
-                              <w:instrText xml:space="preserve"> SEQ Figura \* ARABIC </w:instrText>
+                              <w:instrText xml:space="preserve"> STYLEREF 1 \s </w:instrText>
+                            </w:r>
+                            <w:r>
+                              <w:fldChar w:fldCharType="separate"/>
+                            </w:r>
+                            <w:r>
+                              <w:rPr>
+                                <w:noProof/>
+                              </w:rPr>
+                              <w:t>3</w:t>
+                            </w:r>
+                            <w:r>
+                              <w:fldChar w:fldCharType="end"/>
+                            </w:r>
+                            <w:r>
+                              <w:noBreakHyphen/>
+                            </w:r>
+                            <w:r>
+                              <w:fldChar w:fldCharType="begin"/>
+                            </w:r>
+                            <w:r>
+                              <w:instrText xml:space="preserve"> SEQ Figura \* ARABIC \s 1 </w:instrText>
                             </w:r>
                             <w:r>
                               <w:fldChar w:fldCharType="separate"/>
@@ -7561,7 +7582,28 @@
                         <w:fldChar w:fldCharType="begin"/>
                       </w:r>
                       <w:r>
-                        <w:instrText xml:space="preserve"> SEQ Figura \* ARABIC </w:instrText>
+                        <w:instrText xml:space="preserve"> STYLEREF 1 \s </w:instrText>
+                      </w:r>
+                      <w:r>
+                        <w:fldChar w:fldCharType="separate"/>
+                      </w:r>
+                      <w:r>
+                        <w:rPr>
+                          <w:noProof/>
+                        </w:rPr>
+                        <w:t>3</w:t>
+                      </w:r>
+                      <w:r>
+                        <w:fldChar w:fldCharType="end"/>
+                      </w:r>
+                      <w:r>
+                        <w:noBreakHyphen/>
+                      </w:r>
+                      <w:r>
+                        <w:fldChar w:fldCharType="begin"/>
+                      </w:r>
+                      <w:r>
+                        <w:instrText xml:space="preserve"> SEQ Figura \* ARABIC \s 1 </w:instrText>
                       </w:r>
                       <w:r>
                         <w:fldChar w:fldCharType="separate"/>
@@ -7593,6 +7635,7 @@
           <w:b w:val="0"/>
           <w:bCs w:val="0"/>
           <w:iCs w:val="0"/>
+          <w:noProof/>
           <w:color w:val="FF0000"/>
           <w:sz w:val="24"/>
           <w:szCs w:val="24"/>
@@ -7725,7 +7768,28 @@
                               <w:fldChar w:fldCharType="begin"/>
                             </w:r>
                             <w:r>
-                              <w:instrText xml:space="preserve"> SEQ Figura \* ARABIC </w:instrText>
+                              <w:instrText xml:space="preserve"> STYLEREF 1 \s </w:instrText>
+                            </w:r>
+                            <w:r>
+                              <w:fldChar w:fldCharType="separate"/>
+                            </w:r>
+                            <w:r>
+                              <w:rPr>
+                                <w:noProof/>
+                              </w:rPr>
+                              <w:t>3</w:t>
+                            </w:r>
+                            <w:r>
+                              <w:fldChar w:fldCharType="end"/>
+                            </w:r>
+                            <w:r>
+                              <w:noBreakHyphen/>
+                            </w:r>
+                            <w:r>
+                              <w:fldChar w:fldCharType="begin"/>
+                            </w:r>
+                            <w:r>
+                              <w:instrText xml:space="preserve"> SEQ Figura \* ARABIC \s 1 </w:instrText>
                             </w:r>
                             <w:r>
                               <w:fldChar w:fldCharType="separate"/>
@@ -7782,7 +7846,28 @@
                         <w:fldChar w:fldCharType="begin"/>
                       </w:r>
                       <w:r>
-                        <w:instrText xml:space="preserve"> SEQ Figura \* ARABIC </w:instrText>
+                        <w:instrText xml:space="preserve"> STYLEREF 1 \s </w:instrText>
+                      </w:r>
+                      <w:r>
+                        <w:fldChar w:fldCharType="separate"/>
+                      </w:r>
+                      <w:r>
+                        <w:rPr>
+                          <w:noProof/>
+                        </w:rPr>
+                        <w:t>3</w:t>
+                      </w:r>
+                      <w:r>
+                        <w:fldChar w:fldCharType="end"/>
+                      </w:r>
+                      <w:r>
+                        <w:noBreakHyphen/>
+                      </w:r>
+                      <w:r>
+                        <w:fldChar w:fldCharType="begin"/>
+                      </w:r>
+                      <w:r>
+                        <w:instrText xml:space="preserve"> SEQ Figura \* ARABIC \s 1 </w:instrText>
                       </w:r>
                       <w:r>
                         <w:fldChar w:fldCharType="separate"/>
@@ -7810,6 +7895,7 @@
       </w:r>
       <w:r>
         <w:rPr>
+          <w:noProof/>
           <w:color w:val="FF0000"/>
           <w:u w:val="single"/>
         </w:rPr>
@@ -7870,13 +7956,7 @@
         </w:drawing>
       </w:r>
       <w:r>
-        <w:t xml:space="preserve">Modelo </w:t>
-      </w:r>
-      <w:r>
-        <w:t>Conceptual</w:t>
-      </w:r>
-      <w:r>
-        <w:t xml:space="preserve"> de dados – Power Designer</w:t>
+        <w:t>Modelo Conceptual de dados – Power Designer</w:t>
       </w:r>
     </w:p>
     <w:p>
@@ -8222,9 +8302,6 @@
         <w:t>4</w:t>
       </w:r>
       <w:r>
-        <w:rPr>
-          <w:noProof/>
-        </w:rPr>
         <w:fldChar w:fldCharType="end"/>
       </w:r>
       <w:r>
@@ -8246,9 +8323,6 @@
         <w:t>1</w:t>
       </w:r>
       <w:r>
-        <w:rPr>
-          <w:noProof/>
-        </w:rPr>
         <w:fldChar w:fldCharType="end"/>
       </w:r>
       <w:r>
@@ -8406,9 +8480,6 @@
         <w:t>4</w:t>
       </w:r>
       <w:r>
-        <w:rPr>
-          <w:noProof/>
-        </w:rPr>
         <w:fldChar w:fldCharType="end"/>
       </w:r>
       <w:r>
@@ -8430,9 +8501,6 @@
         <w:t>2</w:t>
       </w:r>
       <w:r>
-        <w:rPr>
-          <w:noProof/>
-        </w:rPr>
         <w:fldChar w:fldCharType="end"/>
       </w:r>
       <w:r>
@@ -8529,9 +8597,6 @@
         <w:t>4</w:t>
       </w:r>
       <w:r>
-        <w:rPr>
-          <w:noProof/>
-        </w:rPr>
         <w:fldChar w:fldCharType="end"/>
       </w:r>
       <w:r>
@@ -8553,9 +8618,6 @@
         <w:t>3</w:t>
       </w:r>
       <w:r>
-        <w:rPr>
-          <w:noProof/>
-        </w:rPr>
         <w:fldChar w:fldCharType="end"/>
       </w:r>
       <w:r>
@@ -8650,9 +8712,6 @@
         <w:t>4</w:t>
       </w:r>
       <w:r>
-        <w:rPr>
-          <w:noProof/>
-        </w:rPr>
         <w:fldChar w:fldCharType="end"/>
       </w:r>
       <w:r>
@@ -8674,9 +8733,6 @@
         <w:t>4</w:t>
       </w:r>
       <w:r>
-        <w:rPr>
-          <w:noProof/>
-        </w:rPr>
         <w:fldChar w:fldCharType="end"/>
       </w:r>
       <w:r>
@@ -8884,9 +8940,6 @@
         <w:t>4</w:t>
       </w:r>
       <w:r>
-        <w:rPr>
-          <w:noProof/>
-        </w:rPr>
         <w:fldChar w:fldCharType="end"/>
       </w:r>
       <w:r>
@@ -8908,9 +8961,6 @@
         <w:t>5</w:t>
       </w:r>
       <w:r>
-        <w:rPr>
-          <w:noProof/>
-        </w:rPr>
         <w:fldChar w:fldCharType="end"/>
       </w:r>
       <w:r>
@@ -9036,9 +9086,6 @@
         <w:t>4</w:t>
       </w:r>
       <w:r>
-        <w:rPr>
-          <w:noProof/>
-        </w:rPr>
         <w:fldChar w:fldCharType="end"/>
       </w:r>
       <w:r>
@@ -9060,9 +9107,6 @@
         <w:t>6</w:t>
       </w:r>
       <w:r>
-        <w:rPr>
-          <w:noProof/>
-        </w:rPr>
         <w:fldChar w:fldCharType="end"/>
       </w:r>
       <w:r>
@@ -9168,9 +9212,6 @@
         <w:t>4</w:t>
       </w:r>
       <w:r>
-        <w:rPr>
-          <w:noProof/>
-        </w:rPr>
         <w:fldChar w:fldCharType="end"/>
       </w:r>
       <w:r>
@@ -9192,9 +9233,6 @@
         <w:t>7</w:t>
       </w:r>
       <w:r>
-        <w:rPr>
-          <w:noProof/>
-        </w:rPr>
         <w:fldChar w:fldCharType="end"/>
       </w:r>
       <w:r>
@@ -9297,9 +9335,6 @@
         <w:t>4</w:t>
       </w:r>
       <w:r>
-        <w:rPr>
-          <w:noProof/>
-        </w:rPr>
         <w:fldChar w:fldCharType="end"/>
       </w:r>
       <w:r>
@@ -9321,9 +9356,6 @@
         <w:t>8</w:t>
       </w:r>
       <w:r>
-        <w:rPr>
-          <w:noProof/>
-        </w:rPr>
         <w:fldChar w:fldCharType="end"/>
       </w:r>
       <w:r>
@@ -9423,9 +9455,6 @@
         <w:t>4</w:t>
       </w:r>
       <w:r>
-        <w:rPr>
-          <w:noProof/>
-        </w:rPr>
         <w:fldChar w:fldCharType="end"/>
       </w:r>
       <w:r>
@@ -9447,9 +9476,6 @@
         <w:t>9</w:t>
       </w:r>
       <w:r>
-        <w:rPr>
-          <w:noProof/>
-        </w:rPr>
         <w:fldChar w:fldCharType="end"/>
       </w:r>
       <w:r>
@@ -9765,9 +9791,6 @@
         <w:t>4</w:t>
       </w:r>
       <w:r>
-        <w:rPr>
-          <w:noProof/>
-        </w:rPr>
         <w:fldChar w:fldCharType="end"/>
       </w:r>
       <w:r>
@@ -9789,9 +9812,6 @@
         <w:t>10</w:t>
       </w:r>
       <w:r>
-        <w:rPr>
-          <w:noProof/>
-        </w:rPr>
         <w:fldChar w:fldCharType="end"/>
       </w:r>
       <w:r>
@@ -9892,9 +9912,6 @@
         <w:t>4</w:t>
       </w:r>
       <w:r>
-        <w:rPr>
-          <w:noProof/>
-        </w:rPr>
         <w:fldChar w:fldCharType="end"/>
       </w:r>
       <w:r>
@@ -9916,9 +9933,6 @@
         <w:t>11</w:t>
       </w:r>
       <w:r>
-        <w:rPr>
-          <w:noProof/>
-        </w:rPr>
         <w:fldChar w:fldCharType="end"/>
       </w:r>
       <w:r>
@@ -10030,9 +10044,6 @@
         <w:t>4</w:t>
       </w:r>
       <w:r>
-        <w:rPr>
-          <w:noProof/>
-        </w:rPr>
         <w:fldChar w:fldCharType="end"/>
       </w:r>
       <w:r>
@@ -10054,9 +10065,6 @@
         <w:t>12</w:t>
       </w:r>
       <w:r>
-        <w:rPr>
-          <w:noProof/>
-        </w:rPr>
         <w:fldChar w:fldCharType="end"/>
       </w:r>
       <w:r>
@@ -10169,9 +10177,6 @@
         <w:t>4</w:t>
       </w:r>
       <w:r>
-        <w:rPr>
-          <w:noProof/>
-        </w:rPr>
         <w:fldChar w:fldCharType="end"/>
       </w:r>
       <w:r>
@@ -10193,9 +10198,6 @@
         <w:t>13</w:t>
       </w:r>
       <w:r>
-        <w:rPr>
-          <w:noProof/>
-        </w:rPr>
         <w:fldChar w:fldCharType="end"/>
       </w:r>
       <w:r>
@@ -10298,9 +10300,6 @@
         <w:t>4</w:t>
       </w:r>
       <w:r>
-        <w:rPr>
-          <w:noProof/>
-        </w:rPr>
         <w:fldChar w:fldCharType="end"/>
       </w:r>
       <w:r>
@@ -10322,9 +10321,6 @@
         <w:t>14</w:t>
       </w:r>
       <w:r>
-        <w:rPr>
-          <w:noProof/>
-        </w:rPr>
         <w:fldChar w:fldCharType="end"/>
       </w:r>
       <w:r>
@@ -10403,9 +10399,6 @@
         <w:t>4</w:t>
       </w:r>
       <w:r>
-        <w:rPr>
-          <w:noProof/>
-        </w:rPr>
         <w:fldChar w:fldCharType="end"/>
       </w:r>
       <w:r>
@@ -10427,9 +10420,6 @@
         <w:t>15</w:t>
       </w:r>
       <w:r>
-        <w:rPr>
-          <w:noProof/>
-        </w:rPr>
         <w:fldChar w:fldCharType="end"/>
       </w:r>
       <w:r>
@@ -10580,9 +10570,6 @@
         <w:t>4</w:t>
       </w:r>
       <w:r>
-        <w:rPr>
-          <w:noProof/>
-        </w:rPr>
         <w:fldChar w:fldCharType="end"/>
       </w:r>
       <w:r>
@@ -10604,9 +10591,6 @@
         <w:t>16</w:t>
       </w:r>
       <w:r>
-        <w:rPr>
-          <w:noProof/>
-        </w:rPr>
         <w:fldChar w:fldCharType="end"/>
       </w:r>
       <w:r>
@@ -10786,9 +10770,6 @@
         <w:t>4</w:t>
       </w:r>
       <w:r>
-        <w:rPr>
-          <w:noProof/>
-        </w:rPr>
         <w:fldChar w:fldCharType="end"/>
       </w:r>
       <w:r>
@@ -10810,9 +10791,6 @@
         <w:t>17</w:t>
       </w:r>
       <w:r>
-        <w:rPr>
-          <w:noProof/>
-        </w:rPr>
         <w:fldChar w:fldCharType="end"/>
       </w:r>
       <w:r>
@@ -10919,9 +10897,6 @@
         <w:t>4</w:t>
       </w:r>
       <w:r>
-        <w:rPr>
-          <w:noProof/>
-        </w:rPr>
         <w:fldChar w:fldCharType="end"/>
       </w:r>
       <w:r>
@@ -10943,9 +10918,6 @@
         <w:t>18</w:t>
       </w:r>
       <w:r>
-        <w:rPr>
-          <w:noProof/>
-        </w:rPr>
         <w:fldChar w:fldCharType="end"/>
       </w:r>
       <w:r>
@@ -11106,9 +11078,6 @@
         <w:t>4</w:t>
       </w:r>
       <w:r>
-        <w:rPr>
-          <w:noProof/>
-        </w:rPr>
         <w:fldChar w:fldCharType="end"/>
       </w:r>
       <w:r>
@@ -11130,9 +11099,6 @@
         <w:t>19</w:t>
       </w:r>
       <w:r>
-        <w:rPr>
-          <w:noProof/>
-        </w:rPr>
         <w:fldChar w:fldCharType="end"/>
       </w:r>
       <w:r>
@@ -11279,9 +11245,6 @@
         <w:t>4</w:t>
       </w:r>
       <w:r>
-        <w:rPr>
-          <w:noProof/>
-        </w:rPr>
         <w:fldChar w:fldCharType="end"/>
       </w:r>
       <w:r>
@@ -11303,9 +11266,6 @@
         <w:t>20</w:t>
       </w:r>
       <w:r>
-        <w:rPr>
-          <w:noProof/>
-        </w:rPr>
         <w:fldChar w:fldCharType="end"/>
       </w:r>
       <w:r>
@@ -11435,9 +11395,6 @@
         <w:t>4</w:t>
       </w:r>
       <w:r>
-        <w:rPr>
-          <w:noProof/>
-        </w:rPr>
         <w:fldChar w:fldCharType="end"/>
       </w:r>
       <w:r>
@@ -11459,9 +11416,6 @@
         <w:t>21</w:t>
       </w:r>
       <w:r>
-        <w:rPr>
-          <w:noProof/>
-        </w:rPr>
         <w:fldChar w:fldCharType="end"/>
       </w:r>
       <w:r>
@@ -11589,9 +11543,6 @@
         <w:t>4</w:t>
       </w:r>
       <w:r>
-        <w:rPr>
-          <w:noProof/>
-        </w:rPr>
         <w:fldChar w:fldCharType="end"/>
       </w:r>
       <w:r>
@@ -11613,9 +11564,6 @@
         <w:t>22</w:t>
       </w:r>
       <w:r>
-        <w:rPr>
-          <w:noProof/>
-        </w:rPr>
         <w:fldChar w:fldCharType="end"/>
       </w:r>
       <w:r>
@@ -11734,9 +11682,6 @@
         <w:t>4</w:t>
       </w:r>
       <w:r>
-        <w:rPr>
-          <w:noProof/>
-        </w:rPr>
         <w:fldChar w:fldCharType="end"/>
       </w:r>
       <w:r>
@@ -11758,9 +11703,6 @@
         <w:t>23</w:t>
       </w:r>
       <w:r>
-        <w:rPr>
-          <w:noProof/>
-        </w:rPr>
         <w:fldChar w:fldCharType="end"/>
       </w:r>
       <w:r>
@@ -11865,9 +11807,6 @@
         <w:t>4</w:t>
       </w:r>
       <w:r>
-        <w:rPr>
-          <w:noProof/>
-        </w:rPr>
         <w:fldChar w:fldCharType="end"/>
       </w:r>
       <w:r>
@@ -11889,9 +11828,6 @@
         <w:t>24</w:t>
       </w:r>
       <w:r>
-        <w:rPr>
-          <w:noProof/>
-        </w:rPr>
         <w:fldChar w:fldCharType="end"/>
       </w:r>
       <w:r>
@@ -11985,9 +11921,6 @@
         <w:t>4</w:t>
       </w:r>
       <w:r>
-        <w:rPr>
-          <w:noProof/>
-        </w:rPr>
         <w:fldChar w:fldCharType="end"/>
       </w:r>
       <w:r>
@@ -12009,9 +11942,6 @@
         <w:t>25</w:t>
       </w:r>
       <w:r>
-        <w:rPr>
-          <w:noProof/>
-        </w:rPr>
         <w:fldChar w:fldCharType="end"/>
       </w:r>
       <w:r>
@@ -12141,9 +12071,6 @@
         <w:t>4</w:t>
       </w:r>
       <w:r>
-        <w:rPr>
-          <w:noProof/>
-        </w:rPr>
         <w:fldChar w:fldCharType="end"/>
       </w:r>
       <w:r>
@@ -12165,9 +12092,6 @@
         <w:t>26</w:t>
       </w:r>
       <w:r>
-        <w:rPr>
-          <w:noProof/>
-        </w:rPr>
         <w:fldChar w:fldCharType="end"/>
       </w:r>
       <w:r>
@@ -12280,9 +12204,6 @@
         <w:t>4</w:t>
       </w:r>
       <w:r>
-        <w:rPr>
-          <w:noProof/>
-        </w:rPr>
         <w:fldChar w:fldCharType="end"/>
       </w:r>
       <w:r>
@@ -12304,9 +12225,6 @@
         <w:t>27</w:t>
       </w:r>
       <w:r>
-        <w:rPr>
-          <w:noProof/>
-        </w:rPr>
         <w:fldChar w:fldCharType="end"/>
       </w:r>
       <w:r>
@@ -12399,9 +12317,6 @@
         <w:t>4</w:t>
       </w:r>
       <w:r>
-        <w:rPr>
-          <w:noProof/>
-        </w:rPr>
         <w:fldChar w:fldCharType="end"/>
       </w:r>
       <w:r>
@@ -12423,9 +12338,6 @@
         <w:t>28</w:t>
       </w:r>
       <w:r>
-        <w:rPr>
-          <w:noProof/>
-        </w:rPr>
         <w:fldChar w:fldCharType="end"/>
       </w:r>
       <w:r>
@@ -12446,91 +12358,49 @@
     </w:p>
     <w:p>
       <w:r>
-        <w:t>Os testes aos objetos lógicos implementados foram realizados de forma a garantir a integridade e o correto funcionamento das funcionalidades desenvolvidas.</w:t>
-      </w:r>
-    </w:p>
-    <w:p>
-      <w:r>
-        <w:t>O processo de teste foi fundamental para identificar e corrigir problemas relacionados com chaves estrangeiras e integridade referencial, garantindo que as operações de inserção, atualização e eliminação sejam realizadas sem erros e que os dados sejam sempre consistentes.</w:t>
-      </w:r>
-    </w:p>
-    <w:p>
-      <w:pPr>
-        <w:rPr>
-          <w:u w:val="single"/>
-        </w:rPr>
-      </w:pPr>
+        <w:t xml:space="preserve">Neste capítulo, são descritos os testes realizados para verificar a integridade e o funcionamento correto dos procedimentos armazenados, funções e triggers implementadas na base de dados </w:t>
+      </w:r>
+      <w:r>
+        <w:t>da aplicação</w:t>
+      </w:r>
+      <w:r>
+        <w:t xml:space="preserve">. Os testes foram executados por meio de um script que realiza operações sobre as principais funcionalidades do sistema, incluindo a inserção de clientes e encarregados, criação, </w:t>
+      </w:r>
+      <w:r>
+        <w:t>atualização</w:t>
+      </w:r>
+      <w:r>
+        <w:t xml:space="preserve"> e </w:t>
+      </w:r>
+      <w:r>
+        <w:t>eliminação</w:t>
+      </w:r>
+      <w:r>
+        <w:t xml:space="preserve"> de restauros, criação de faturas, contagem de clientes, veículos e faturas e a verificação de reparações completas</w:t>
+      </w:r>
+      <w:r>
+        <w:t>, entre outros</w:t>
+      </w:r>
+      <w:r>
+        <w:t>.</w:t>
+      </w:r>
+    </w:p>
+    <w:p>
+      <w:r>
+        <w:t>O script de testes foi projetado para cobrir os principais fluxos de operações sobre a base de dados, de modo a garantir que todas as funcionalidades essenciais estão implementadas corretamente e funcionam de acordo com as expectativas.</w:t>
+      </w:r>
     </w:p>
     <w:p>
       <w:pPr>
         <w:pStyle w:val="Ttulo2"/>
       </w:pPr>
       <w:r>
-        <w:t>listar_ids_veiculos</w:t>
-      </w:r>
-    </w:p>
-    <w:p>
-      <w:r>
-        <w:t xml:space="preserve">A função </w:t>
-      </w:r>
-      <w:r>
-        <w:rPr>
-          <w:i/>
-          <w:iCs/>
-        </w:rPr>
-        <w:t>listar_ids_veiculos</w:t>
-      </w:r>
-      <w:r>
-        <w:t xml:space="preserve"> retorna uma tabela contendo todos os ID</w:t>
-      </w:r>
-      <w:r>
-        <w:t>’</w:t>
-      </w:r>
-      <w:r>
-        <w:t>s dos veículos presentes na tabela ve</w:t>
-      </w:r>
-      <w:r>
-        <w:t>í</w:t>
-      </w:r>
-      <w:r>
-        <w:t xml:space="preserve">culo. Ela executa uma consulta </w:t>
-      </w:r>
-      <w:r>
-        <w:rPr>
-          <w:i/>
-          <w:iCs/>
-        </w:rPr>
-        <w:t>SELECT</w:t>
-      </w:r>
-      <w:r>
-        <w:t xml:space="preserve"> que recupera o campo id_veiculo de todos os registos na tabela veiculo.</w:t>
-      </w:r>
-    </w:p>
-    <w:p>
-      <w:r>
-        <w:t xml:space="preserve">Este teste verifica se a função </w:t>
-      </w:r>
-      <w:r>
-        <w:rPr>
-          <w:i/>
-          <w:iCs/>
-        </w:rPr>
-        <w:t>listar_ids_veiculos</w:t>
-      </w:r>
-      <w:r>
-        <w:t xml:space="preserve"> retorna corretamente todos os ID</w:t>
-      </w:r>
-      <w:r>
-        <w:t>i</w:t>
-      </w:r>
-      <w:r>
-        <w:t xml:space="preserve">s dos veículos existentes na tabela veiculo. O teste garante que a função está </w:t>
-      </w:r>
-      <w:r>
-        <w:t>a retornar</w:t>
-      </w:r>
-      <w:r>
-        <w:t xml:space="preserve"> os dados esperados.</w:t>
+        <w:t>Resultado dos Testes</w:t>
+      </w:r>
+    </w:p>
+    <w:p>
+      <w:r>
+        <w:t xml:space="preserve">Durante a execução do script, o sistema retornou uma série de notificações que indicam o sucesso ou falha de cada teste realizado. </w:t>
       </w:r>
     </w:p>
     <w:p>
@@ -12539,14 +12409,11 @@
         <w:jc w:val="center"/>
       </w:pPr>
       <w:r>
-        <w:rPr>
-          <w:noProof/>
-        </w:rPr>
         <w:drawing>
-          <wp:inline distT="0" distB="0" distL="0" distR="0" wp14:anchorId="65EB3E2B" wp14:editId="0FFB3FE3">
-            <wp:extent cx="822960" cy="2741295"/>
-            <wp:effectExtent l="0" t="0" r="0" b="1905"/>
-            <wp:docPr id="1646844304" name="Imagem 8" descr="Uma imagem com texto, captura de ecrã, número&#10;&#10;Descrição gerada automaticamente"/>
+          <wp:inline distT="0" distB="0" distL="0" distR="0" wp14:anchorId="0AF5DC0F" wp14:editId="21878274">
+            <wp:extent cx="5760720" cy="1831340"/>
+            <wp:effectExtent l="0" t="0" r="0" b="0"/>
+            <wp:docPr id="736796317" name="Imagem 1" descr="Uma imagem com texto, Tipo de letra, documento, captura de ecrã&#10;&#10;Descrição gerada automaticamente"/>
             <wp:cNvGraphicFramePr>
               <a:graphicFrameLocks xmlns:a="http://schemas.openxmlformats.org/drawingml/2006/main" noChangeAspect="1"/>
             </wp:cNvGraphicFramePr>
@@ -12554,36 +12421,23 @@
               <a:graphicData uri="http://schemas.openxmlformats.org/drawingml/2006/picture">
                 <pic:pic xmlns:pic="http://schemas.openxmlformats.org/drawingml/2006/picture">
                   <pic:nvPicPr>
-                    <pic:cNvPr id="1646844304" name="Imagem 8" descr="Uma imagem com texto, captura de ecrã, número&#10;&#10;Descrição gerada automaticamente"/>
-                    <pic:cNvPicPr>
-                      <a:picLocks noChangeAspect="1"/>
-                    </pic:cNvPicPr>
+                    <pic:cNvPr id="736796317" name="Imagem 1" descr="Uma imagem com texto, Tipo de letra, documento, captura de ecrã&#10;&#10;Descrição gerada automaticamente"/>
+                    <pic:cNvPicPr/>
                   </pic:nvPicPr>
                   <pic:blipFill>
-                    <a:blip r:embed="rId45">
-                      <a:extLst>
-                        <a:ext uri="{28A0092B-C50C-407E-A947-70E740481C1C}">
-                          <a14:useLocalDpi xmlns:a14="http://schemas.microsoft.com/office/drawing/2010/main" val="0"/>
-                        </a:ext>
-                      </a:extLst>
-                    </a:blip>
-                    <a:srcRect/>
+                    <a:blip r:embed="rId45"/>
                     <a:stretch>
                       <a:fillRect/>
                     </a:stretch>
                   </pic:blipFill>
-                  <pic:spPr bwMode="auto">
+                  <pic:spPr>
                     <a:xfrm>
                       <a:off x="0" y="0"/>
-                      <a:ext cx="822960" cy="2741295"/>
+                      <a:ext cx="5760720" cy="1831340"/>
                     </a:xfrm>
                     <a:prstGeom prst="rect">
                       <a:avLst/>
                     </a:prstGeom>
-                    <a:noFill/>
-                    <a:ln>
-                      <a:noFill/>
-                    </a:ln>
                   </pic:spPr>
                 </pic:pic>
               </a:graphicData>
@@ -12616,9 +12470,6 @@
         <w:t>5</w:t>
       </w:r>
       <w:r>
-        <w:rPr>
-          <w:noProof/>
-        </w:rPr>
         <w:fldChar w:fldCharType="end"/>
       </w:r>
       <w:r>
@@ -12640,1060 +12491,37 @@
         <w:t>1</w:t>
       </w:r>
       <w:r>
-        <w:rPr>
-          <w:noProof/>
-        </w:rPr>
         <w:fldChar w:fldCharType="end"/>
       </w:r>
       <w:r>
-        <w:t xml:space="preserve"> l</w:t>
-      </w:r>
-      <w:r>
-        <w:t>istar_ids_veiculos</w:t>
-      </w:r>
-    </w:p>
-    <w:p>
-      <w:pPr>
-        <w:pStyle w:val="Ttulo2"/>
-      </w:pPr>
-      <w:r>
-        <w:lastRenderedPageBreak/>
-        <w:t>listar_ids_clientes</w:t>
-      </w:r>
-    </w:p>
-    <w:p>
-      <w:r>
-        <w:t xml:space="preserve">A função </w:t>
-      </w:r>
-      <w:r>
-        <w:rPr>
-          <w:i/>
-          <w:iCs/>
-        </w:rPr>
-        <w:t>listar_ids_clientes</w:t>
-      </w:r>
-      <w:r>
-        <w:t xml:space="preserve"> retorna uma tabela contendo todos os ID</w:t>
-      </w:r>
-      <w:r>
-        <w:t>’</w:t>
-      </w:r>
-      <w:r>
-        <w:t xml:space="preserve">s dos clientes (ou usuários) presentes na tabela usuarios. Ela executa uma consulta </w:t>
-      </w:r>
-      <w:r>
-        <w:rPr>
-          <w:i/>
-          <w:iCs/>
-        </w:rPr>
-        <w:t>SELECT</w:t>
-      </w:r>
-      <w:r>
-        <w:t xml:space="preserve"> que recupera o campo id_usuarios de todos os registos na tabela usuarios.</w:t>
-      </w:r>
-    </w:p>
-    <w:p>
-      <w:r>
-        <w:t>Este teste verifica se a função listar_ids_clientes retorna corretamente todos os ID</w:t>
-      </w:r>
-      <w:r>
-        <w:t>’</w:t>
-      </w:r>
-      <w:r>
-        <w:t>s dos clientes existentes na tabela usuarios. O teste garante que a função está retornando os dados esperados.</w:t>
-      </w:r>
-    </w:p>
-    <w:p>
-      <w:pPr>
-        <w:keepNext/>
-        <w:jc w:val="center"/>
-      </w:pPr>
-      <w:r>
-        <w:rPr>
-          <w:noProof/>
-        </w:rPr>
-        <w:drawing>
-          <wp:inline distT="0" distB="0" distL="0" distR="0" wp14:anchorId="6B6F8D57" wp14:editId="6FAD2C90">
-            <wp:extent cx="1228090" cy="2674620"/>
-            <wp:effectExtent l="0" t="0" r="0" b="0"/>
-            <wp:docPr id="292995558" name="Imagem 7" descr="Uma imagem com texto, captura de ecrã, número&#10;&#10;Descrição gerada automaticamente"/>
-            <wp:cNvGraphicFramePr>
-              <a:graphicFrameLocks xmlns:a="http://schemas.openxmlformats.org/drawingml/2006/main" noChangeAspect="1"/>
-            </wp:cNvGraphicFramePr>
-            <a:graphic xmlns:a="http://schemas.openxmlformats.org/drawingml/2006/main">
-              <a:graphicData uri="http://schemas.openxmlformats.org/drawingml/2006/picture">
-                <pic:pic xmlns:pic="http://schemas.openxmlformats.org/drawingml/2006/picture">
-                  <pic:nvPicPr>
-                    <pic:cNvPr id="292995558" name="Imagem 7" descr="Uma imagem com texto, captura de ecrã, número&#10;&#10;Descrição gerada automaticamente"/>
-                    <pic:cNvPicPr>
-                      <a:picLocks noChangeAspect="1"/>
-                    </pic:cNvPicPr>
-                  </pic:nvPicPr>
-                  <pic:blipFill>
-                    <a:blip r:embed="rId46" cstate="print">
-                      <a:extLst>
-                        <a:ext uri="{28A0092B-C50C-407E-A947-70E740481C1C}">
-                          <a14:useLocalDpi xmlns:a14="http://schemas.microsoft.com/office/drawing/2010/main" val="0"/>
-                        </a:ext>
-                      </a:extLst>
-                    </a:blip>
-                    <a:srcRect/>
-                    <a:stretch>
-                      <a:fillRect/>
-                    </a:stretch>
-                  </pic:blipFill>
-                  <pic:spPr bwMode="auto">
-                    <a:xfrm>
-                      <a:off x="0" y="0"/>
-                      <a:ext cx="1228090" cy="2674620"/>
-                    </a:xfrm>
-                    <a:prstGeom prst="rect">
-                      <a:avLst/>
-                    </a:prstGeom>
-                    <a:noFill/>
-                    <a:ln>
-                      <a:noFill/>
-                    </a:ln>
-                  </pic:spPr>
-                </pic:pic>
-              </a:graphicData>
-            </a:graphic>
-          </wp:inline>
-        </w:drawing>
-      </w:r>
-    </w:p>
-    <w:p>
-      <w:pPr>
-        <w:pStyle w:val="Legenda"/>
-        <w:jc w:val="center"/>
-      </w:pPr>
-      <w:r>
-        <w:t xml:space="preserve">Figura </w:t>
-      </w:r>
-      <w:r>
-        <w:fldChar w:fldCharType="begin"/>
-      </w:r>
-      <w:r>
-        <w:instrText xml:space="preserve"> STYLEREF 1 \s </w:instrText>
-      </w:r>
-      <w:r>
-        <w:fldChar w:fldCharType="separate"/>
-      </w:r>
-      <w:r>
-        <w:rPr>
-          <w:noProof/>
-        </w:rPr>
-        <w:t>5</w:t>
-      </w:r>
-      <w:r>
-        <w:rPr>
-          <w:noProof/>
-        </w:rPr>
-        <w:fldChar w:fldCharType="end"/>
-      </w:r>
-      <w:r>
-        <w:noBreakHyphen/>
-      </w:r>
-      <w:r>
-        <w:fldChar w:fldCharType="begin"/>
-      </w:r>
-      <w:r>
-        <w:instrText xml:space="preserve"> SEQ Figura \* ARABIC \s 1 </w:instrText>
-      </w:r>
-      <w:r>
-        <w:fldChar w:fldCharType="separate"/>
-      </w:r>
-      <w:r>
-        <w:rPr>
-          <w:noProof/>
-        </w:rPr>
-        <w:t>2</w:t>
-      </w:r>
-      <w:r>
-        <w:rPr>
-          <w:noProof/>
-        </w:rPr>
-        <w:fldChar w:fldCharType="end"/>
+        <w:t xml:space="preserve"> Resultado do script de testes</w:t>
+      </w:r>
+    </w:p>
+    <w:p/>
+    <w:p>
+      <w:r>
+        <w:t xml:space="preserve">O output exibido na consola </w:t>
+      </w:r>
+      <w:r>
+        <w:t>mostra</w:t>
       </w:r>
       <w:r>
         <w:t xml:space="preserve"> </w:t>
       </w:r>
       <w:r>
-        <w:t>listar_ids_clientes</w:t>
-      </w:r>
-    </w:p>
-    <w:p>
-      <w:pPr>
-        <w:pStyle w:val="Ttulo2"/>
-      </w:pPr>
-      <w:r>
-        <w:t>listar_mao_de_obra</w:t>
-      </w:r>
-    </w:p>
-    <w:p>
-      <w:r>
-        <w:t xml:space="preserve">A função </w:t>
-      </w:r>
-      <w:r>
-        <w:rPr>
-          <w:i/>
-          <w:iCs/>
-        </w:rPr>
-        <w:t>listar_mao_de_obra</w:t>
-      </w:r>
-      <w:r>
-        <w:t xml:space="preserve"> retorna uma tabela contendo informações sobre todas as entradas na tabela mao_de_obra.</w:t>
-      </w:r>
-      <w:r>
-        <w:t xml:space="preserve"> I</w:t>
-      </w:r>
-      <w:r>
-        <w:t>nclui o ID da mão de obra, o nome, o valor associado, além do nome e do NIF do usuário responsável.</w:t>
-      </w:r>
-    </w:p>
-    <w:p>
-      <w:r>
-        <w:t>O teste v</w:t>
-      </w:r>
-      <w:r>
-        <w:t>erifica se a função listar_mao_de_obra retorna corretamente todas as entradas da tabela mao_de_obra, juntamente com as informações do usuário associado.</w:t>
-      </w:r>
-    </w:p>
-    <w:p>
-      <w:pPr>
-        <w:keepNext/>
-        <w:jc w:val="center"/>
-      </w:pPr>
-      <w:r>
-        <w:rPr>
-          <w:noProof/>
-        </w:rPr>
-        <w:lastRenderedPageBreak/>
-        <w:drawing>
-          <wp:inline distT="0" distB="0" distL="0" distR="0" wp14:anchorId="492E9C96" wp14:editId="37FE2E88">
-            <wp:extent cx="5394960" cy="1516380"/>
-            <wp:effectExtent l="0" t="0" r="0" b="7620"/>
-            <wp:docPr id="749851651" name="Imagem 3" descr="Uma imagem com texto, Tipo de letra, número, file&#10;&#10;Descrição gerada automaticamente"/>
-            <wp:cNvGraphicFramePr>
-              <a:graphicFrameLocks xmlns:a="http://schemas.openxmlformats.org/drawingml/2006/main" noChangeAspect="1"/>
-            </wp:cNvGraphicFramePr>
-            <a:graphic xmlns:a="http://schemas.openxmlformats.org/drawingml/2006/main">
-              <a:graphicData uri="http://schemas.openxmlformats.org/drawingml/2006/picture">
-                <pic:pic xmlns:pic="http://schemas.openxmlformats.org/drawingml/2006/picture">
-                  <pic:nvPicPr>
-                    <pic:cNvPr id="749851651" name="Imagem 3" descr="Uma imagem com texto, Tipo de letra, número, file&#10;&#10;Descrição gerada automaticamente"/>
-                    <pic:cNvPicPr>
-                      <a:picLocks noChangeAspect="1"/>
-                    </pic:cNvPicPr>
-                  </pic:nvPicPr>
-                  <pic:blipFill>
-                    <a:blip r:embed="rId47">
-                      <a:extLst>
-                        <a:ext uri="{28A0092B-C50C-407E-A947-70E740481C1C}">
-                          <a14:useLocalDpi xmlns:a14="http://schemas.microsoft.com/office/drawing/2010/main" val="0"/>
-                        </a:ext>
-                      </a:extLst>
-                    </a:blip>
-                    <a:srcRect/>
-                    <a:stretch>
-                      <a:fillRect/>
-                    </a:stretch>
-                  </pic:blipFill>
-                  <pic:spPr bwMode="auto">
-                    <a:xfrm>
-                      <a:off x="0" y="0"/>
-                      <a:ext cx="5394960" cy="1516380"/>
-                    </a:xfrm>
-                    <a:prstGeom prst="rect">
-                      <a:avLst/>
-                    </a:prstGeom>
-                    <a:noFill/>
-                    <a:ln>
-                      <a:noFill/>
-                    </a:ln>
-                  </pic:spPr>
-                </pic:pic>
-              </a:graphicData>
-            </a:graphic>
-          </wp:inline>
-        </w:drawing>
-      </w:r>
-    </w:p>
-    <w:p>
-      <w:pPr>
-        <w:pStyle w:val="Legenda"/>
-        <w:jc w:val="center"/>
-      </w:pPr>
-      <w:r>
-        <w:t xml:space="preserve">Figura </w:t>
-      </w:r>
-      <w:r>
-        <w:fldChar w:fldCharType="begin"/>
-      </w:r>
-      <w:r>
-        <w:instrText xml:space="preserve"> STYLEREF 1 \s </w:instrText>
-      </w:r>
-      <w:r>
-        <w:fldChar w:fldCharType="separate"/>
-      </w:r>
-      <w:r>
-        <w:rPr>
-          <w:noProof/>
-        </w:rPr>
-        <w:t>5</w:t>
-      </w:r>
-      <w:r>
-        <w:rPr>
-          <w:noProof/>
-        </w:rPr>
-        <w:fldChar w:fldCharType="end"/>
-      </w:r>
-      <w:r>
-        <w:noBreakHyphen/>
-      </w:r>
-      <w:r>
-        <w:fldChar w:fldCharType="begin"/>
-      </w:r>
-      <w:r>
-        <w:instrText xml:space="preserve"> SEQ Figura \* ARABIC \s 1 </w:instrText>
-      </w:r>
-      <w:r>
-        <w:fldChar w:fldCharType="separate"/>
-      </w:r>
-      <w:r>
-        <w:rPr>
-          <w:noProof/>
-        </w:rPr>
-        <w:t>3</w:t>
-      </w:r>
-      <w:r>
-        <w:rPr>
-          <w:noProof/>
-        </w:rPr>
-        <w:fldChar w:fldCharType="end"/>
-      </w:r>
-      <w:r>
-        <w:t xml:space="preserve"> </w:t>
-      </w:r>
-      <w:r>
-        <w:t>listar_mao_de_obra</w:t>
-      </w:r>
-    </w:p>
-    <w:p>
-      <w:pPr>
-        <w:pStyle w:val="Ttulo2"/>
-      </w:pPr>
-      <w:r>
-        <w:t>listar_trabalhadores_com_especialidade</w:t>
-      </w:r>
-    </w:p>
-    <w:p>
-      <w:r>
-        <w:t>A função listar_trabalhadores_com_especialidade retorna uma tabela contendo os ID</w:t>
-      </w:r>
-      <w:r>
-        <w:t>’</w:t>
-      </w:r>
-      <w:r>
-        <w:t xml:space="preserve">s dos usuários, seus nomes, e a especialidade associada. </w:t>
-      </w:r>
-      <w:r>
-        <w:t>Pesquisa</w:t>
-      </w:r>
-      <w:r>
-        <w:t xml:space="preserve"> os trabalhadores que estão associados a uma especialidade específica e que pertencem ao grupo denominado "Trabalhador".</w:t>
-      </w:r>
-    </w:p>
-    <w:p>
-      <w:r>
-        <w:t>Este teste v</w:t>
-      </w:r>
-      <w:r>
-        <w:t>erifica se a função listar_trabalhadores_com_especialidade retorna corretamente os trabalhadores associados a uma especialidade e ao grupo "Trabalhador".</w:t>
-      </w:r>
-    </w:p>
-    <w:p>
-      <w:pPr>
-        <w:keepNext/>
-        <w:jc w:val="center"/>
-      </w:pPr>
-      <w:r>
-        <w:rPr>
-          <w:noProof/>
-        </w:rPr>
-        <w:drawing>
-          <wp:inline distT="0" distB="0" distL="0" distR="0" wp14:anchorId="16800203" wp14:editId="43D02837">
-            <wp:extent cx="4351020" cy="1805940"/>
-            <wp:effectExtent l="0" t="0" r="0" b="3810"/>
-            <wp:docPr id="697033176" name="Imagem 4" descr="Uma imagem com texto, captura de ecrã, Tipo de letra, número&#10;&#10;Descrição gerada automaticamente"/>
-            <wp:cNvGraphicFramePr>
-              <a:graphicFrameLocks xmlns:a="http://schemas.openxmlformats.org/drawingml/2006/main" noChangeAspect="1"/>
-            </wp:cNvGraphicFramePr>
-            <a:graphic xmlns:a="http://schemas.openxmlformats.org/drawingml/2006/main">
-              <a:graphicData uri="http://schemas.openxmlformats.org/drawingml/2006/picture">
-                <pic:pic xmlns:pic="http://schemas.openxmlformats.org/drawingml/2006/picture">
-                  <pic:nvPicPr>
-                    <pic:cNvPr id="697033176" name="Imagem 4" descr="Uma imagem com texto, captura de ecrã, Tipo de letra, número&#10;&#10;Descrição gerada automaticamente"/>
-                    <pic:cNvPicPr>
-                      <a:picLocks noChangeAspect="1"/>
-                    </pic:cNvPicPr>
-                  </pic:nvPicPr>
-                  <pic:blipFill>
-                    <a:blip r:embed="rId48">
-                      <a:extLst>
-                        <a:ext uri="{28A0092B-C50C-407E-A947-70E740481C1C}">
-                          <a14:useLocalDpi xmlns:a14="http://schemas.microsoft.com/office/drawing/2010/main" val="0"/>
-                        </a:ext>
-                      </a:extLst>
-                    </a:blip>
-                    <a:srcRect/>
-                    <a:stretch>
-                      <a:fillRect/>
-                    </a:stretch>
-                  </pic:blipFill>
-                  <pic:spPr bwMode="auto">
-                    <a:xfrm>
-                      <a:off x="0" y="0"/>
-                      <a:ext cx="4351020" cy="1805940"/>
-                    </a:xfrm>
-                    <a:prstGeom prst="rect">
-                      <a:avLst/>
-                    </a:prstGeom>
-                    <a:noFill/>
-                    <a:ln>
-                      <a:noFill/>
-                    </a:ln>
-                  </pic:spPr>
-                </pic:pic>
-              </a:graphicData>
-            </a:graphic>
-          </wp:inline>
-        </w:drawing>
-      </w:r>
-    </w:p>
-    <w:p>
-      <w:pPr>
-        <w:pStyle w:val="Legenda"/>
-        <w:jc w:val="center"/>
-      </w:pPr>
-      <w:r>
-        <w:t xml:space="preserve">Figura </w:t>
-      </w:r>
-      <w:r>
-        <w:fldChar w:fldCharType="begin"/>
-      </w:r>
-      <w:r>
-        <w:instrText xml:space="preserve"> STYLEREF 1 \s </w:instrText>
-      </w:r>
-      <w:r>
-        <w:fldChar w:fldCharType="separate"/>
-      </w:r>
-      <w:r>
-        <w:rPr>
-          <w:noProof/>
-        </w:rPr>
-        <w:t>5</w:t>
-      </w:r>
-      <w:r>
-        <w:rPr>
-          <w:noProof/>
-        </w:rPr>
-        <w:fldChar w:fldCharType="end"/>
-      </w:r>
-      <w:r>
-        <w:noBreakHyphen/>
-      </w:r>
-      <w:r>
-        <w:fldChar w:fldCharType="begin"/>
-      </w:r>
-      <w:r>
-        <w:instrText xml:space="preserve"> SEQ Figura \* ARABIC \s 1 </w:instrText>
-      </w:r>
-      <w:r>
-        <w:fldChar w:fldCharType="separate"/>
-      </w:r>
-      <w:r>
-        <w:rPr>
-          <w:noProof/>
-        </w:rPr>
-        <w:t>4</w:t>
-      </w:r>
-      <w:r>
-        <w:rPr>
-          <w:noProof/>
-        </w:rPr>
-        <w:fldChar w:fldCharType="end"/>
-      </w:r>
-      <w:r>
-        <w:t xml:space="preserve"> </w:t>
-      </w:r>
-      <w:r>
-        <w:t>listar_trabalhadores_com_especialidade</w:t>
-      </w:r>
-    </w:p>
-    <w:p>
-      <w:pPr>
-        <w:pStyle w:val="Ttulo2"/>
-      </w:pPr>
-      <w:r>
-        <w:t>listar_faturas</w:t>
-      </w:r>
-    </w:p>
-    <w:p>
-      <w:r>
-        <w:t>A função listar_faturas retorna uma tabela com os detalhes das faturas emitidas. Os campos incluem o ID da fatura, ID da saída, ID do usuário (cliente), nome do cliente, NIF do cliente, data de emissão, e o valor total da fatura.</w:t>
-      </w:r>
-    </w:p>
-    <w:p>
-      <w:r>
-        <w:lastRenderedPageBreak/>
-        <w:t>O teste v</w:t>
-      </w:r>
-      <w:r>
-        <w:t>erifica se a função listar_faturas retorna corretamente todas as faturas presentes no banco de dados, juntamente com os detalhes do cliente e da saída associada.</w:t>
-      </w:r>
-    </w:p>
-    <w:p>
-      <w:pPr>
-        <w:keepNext/>
-        <w:jc w:val="center"/>
-      </w:pPr>
-      <w:r>
-        <w:rPr>
-          <w:noProof/>
-        </w:rPr>
-        <w:drawing>
-          <wp:inline distT="0" distB="0" distL="0" distR="0" wp14:anchorId="53AE5E9F" wp14:editId="3DC84DBC">
-            <wp:extent cx="5394960" cy="1417320"/>
-            <wp:effectExtent l="0" t="0" r="0" b="0"/>
-            <wp:docPr id="1880565481" name="Imagem 5" descr="Uma imagem com texto, Tipo de letra, número, file&#10;&#10;Descrição gerada automaticamente"/>
-            <wp:cNvGraphicFramePr>
-              <a:graphicFrameLocks xmlns:a="http://schemas.openxmlformats.org/drawingml/2006/main" noChangeAspect="1"/>
-            </wp:cNvGraphicFramePr>
-            <a:graphic xmlns:a="http://schemas.openxmlformats.org/drawingml/2006/main">
-              <a:graphicData uri="http://schemas.openxmlformats.org/drawingml/2006/picture">
-                <pic:pic xmlns:pic="http://schemas.openxmlformats.org/drawingml/2006/picture">
-                  <pic:nvPicPr>
-                    <pic:cNvPr id="1880565481" name="Imagem 5" descr="Uma imagem com texto, Tipo de letra, número, file&#10;&#10;Descrição gerada automaticamente"/>
-                    <pic:cNvPicPr>
-                      <a:picLocks noChangeAspect="1"/>
-                    </pic:cNvPicPr>
-                  </pic:nvPicPr>
-                  <pic:blipFill>
-                    <a:blip r:embed="rId49">
-                      <a:extLst>
-                        <a:ext uri="{28A0092B-C50C-407E-A947-70E740481C1C}">
-                          <a14:useLocalDpi xmlns:a14="http://schemas.microsoft.com/office/drawing/2010/main" val="0"/>
-                        </a:ext>
-                      </a:extLst>
-                    </a:blip>
-                    <a:srcRect/>
-                    <a:stretch>
-                      <a:fillRect/>
-                    </a:stretch>
-                  </pic:blipFill>
-                  <pic:spPr bwMode="auto">
-                    <a:xfrm>
-                      <a:off x="0" y="0"/>
-                      <a:ext cx="5394960" cy="1417320"/>
-                    </a:xfrm>
-                    <a:prstGeom prst="rect">
-                      <a:avLst/>
-                    </a:prstGeom>
-                    <a:noFill/>
-                    <a:ln>
-                      <a:noFill/>
-                    </a:ln>
-                  </pic:spPr>
-                </pic:pic>
-              </a:graphicData>
-            </a:graphic>
-          </wp:inline>
-        </w:drawing>
-      </w:r>
-    </w:p>
-    <w:p>
-      <w:pPr>
-        <w:pStyle w:val="Legenda"/>
-        <w:jc w:val="center"/>
-      </w:pPr>
-      <w:r>
-        <w:t xml:space="preserve">Figura </w:t>
-      </w:r>
-      <w:r>
-        <w:fldChar w:fldCharType="begin"/>
-      </w:r>
-      <w:r>
-        <w:instrText xml:space="preserve"> STYLEREF 1 \s </w:instrText>
-      </w:r>
-      <w:r>
-        <w:fldChar w:fldCharType="separate"/>
-      </w:r>
-      <w:r>
-        <w:rPr>
-          <w:noProof/>
-        </w:rPr>
-        <w:t>5</w:t>
-      </w:r>
-      <w:r>
-        <w:rPr>
-          <w:noProof/>
-        </w:rPr>
-        <w:fldChar w:fldCharType="end"/>
-      </w:r>
-      <w:r>
-        <w:noBreakHyphen/>
-      </w:r>
-      <w:r>
-        <w:fldChar w:fldCharType="begin"/>
-      </w:r>
-      <w:r>
-        <w:instrText xml:space="preserve"> SEQ Figura \* ARABIC \s 1 </w:instrText>
-      </w:r>
-      <w:r>
-        <w:fldChar w:fldCharType="separate"/>
-      </w:r>
-      <w:r>
-        <w:rPr>
-          <w:noProof/>
-        </w:rPr>
-        <w:t>5</w:t>
-      </w:r>
-      <w:r>
-        <w:rPr>
-          <w:noProof/>
-        </w:rPr>
-        <w:fldChar w:fldCharType="end"/>
-      </w:r>
-      <w:r>
-        <w:t xml:space="preserve"> </w:t>
-      </w:r>
-      <w:r>
-        <w:t>listar_faturas</w:t>
-      </w:r>
-    </w:p>
-    <w:p>
-      <w:pPr>
-        <w:pStyle w:val="Ttulo2"/>
-      </w:pPr>
-      <w:r>
-        <w:t>listar_saidas_sem_fatura</w:t>
-      </w:r>
-    </w:p>
-    <w:p>
-      <w:r>
-        <w:t>A função listar_saidas_sem_fatura retorna uma tabela que lista todas as saídas que não têm faturas associadas. Além disso, para cada saída, a função retorna a data da saída, o nome e NIF do cliente, e uma lista em formato JSON contendo os detalhes da mão de obra associada ao restauro correspondente.</w:t>
-      </w:r>
-    </w:p>
-    <w:p>
-      <w:r>
-        <w:t>O teste realizado v</w:t>
-      </w:r>
-      <w:r>
-        <w:t>erifica se a função listar_saidas_sem_fatura retorna corretamente as saídas que não têm faturas associadas, junto com as informações detalhadas do cliente e da mão de obra.</w:t>
-      </w:r>
-    </w:p>
-    <w:p>
-      <w:pPr>
-        <w:keepNext/>
-        <w:jc w:val="center"/>
-      </w:pPr>
-      <w:r>
-        <w:rPr>
-          <w:noProof/>
-        </w:rPr>
-        <w:drawing>
-          <wp:inline distT="0" distB="0" distL="0" distR="0" wp14:anchorId="7DABAF20" wp14:editId="474678C0">
-            <wp:extent cx="5394960" cy="822960"/>
-            <wp:effectExtent l="0" t="0" r="0" b="0"/>
-            <wp:docPr id="734688567" name="Imagem 6" descr="Uma imagem com texto, Tipo de letra, captura de ecrã, número&#10;&#10;Descrição gerada automaticamente"/>
-            <wp:cNvGraphicFramePr>
-              <a:graphicFrameLocks xmlns:a="http://schemas.openxmlformats.org/drawingml/2006/main" noChangeAspect="1"/>
-            </wp:cNvGraphicFramePr>
-            <a:graphic xmlns:a="http://schemas.openxmlformats.org/drawingml/2006/main">
-              <a:graphicData uri="http://schemas.openxmlformats.org/drawingml/2006/picture">
-                <pic:pic xmlns:pic="http://schemas.openxmlformats.org/drawingml/2006/picture">
-                  <pic:nvPicPr>
-                    <pic:cNvPr id="734688567" name="Imagem 6" descr="Uma imagem com texto, Tipo de letra, captura de ecrã, número&#10;&#10;Descrição gerada automaticamente"/>
-                    <pic:cNvPicPr>
-                      <a:picLocks noChangeAspect="1"/>
-                    </pic:cNvPicPr>
-                  </pic:nvPicPr>
-                  <pic:blipFill>
-                    <a:blip r:embed="rId50" cstate="print">
-                      <a:extLst>
-                        <a:ext uri="{28A0092B-C50C-407E-A947-70E740481C1C}">
-                          <a14:useLocalDpi xmlns:a14="http://schemas.microsoft.com/office/drawing/2010/main" val="0"/>
-                        </a:ext>
-                      </a:extLst>
-                    </a:blip>
-                    <a:srcRect/>
-                    <a:stretch>
-                      <a:fillRect/>
-                    </a:stretch>
-                  </pic:blipFill>
-                  <pic:spPr bwMode="auto">
-                    <a:xfrm>
-                      <a:off x="0" y="0"/>
-                      <a:ext cx="5394960" cy="822960"/>
-                    </a:xfrm>
-                    <a:prstGeom prst="rect">
-                      <a:avLst/>
-                    </a:prstGeom>
-                    <a:noFill/>
-                    <a:ln>
-                      <a:noFill/>
-                    </a:ln>
-                  </pic:spPr>
-                </pic:pic>
-              </a:graphicData>
-            </a:graphic>
-          </wp:inline>
-        </w:drawing>
-      </w:r>
-    </w:p>
-    <w:p>
-      <w:pPr>
-        <w:pStyle w:val="Legenda"/>
-        <w:jc w:val="center"/>
-      </w:pPr>
-      <w:r>
-        <w:t xml:space="preserve">Figura </w:t>
-      </w:r>
-      <w:r>
-        <w:fldChar w:fldCharType="begin"/>
-      </w:r>
-      <w:r>
-        <w:instrText xml:space="preserve"> STYLEREF 1 \s </w:instrText>
-      </w:r>
-      <w:r>
-        <w:fldChar w:fldCharType="separate"/>
-      </w:r>
-      <w:r>
-        <w:rPr>
-          <w:noProof/>
-        </w:rPr>
-        <w:t>5</w:t>
-      </w:r>
-      <w:r>
-        <w:rPr>
-          <w:noProof/>
-        </w:rPr>
-        <w:fldChar w:fldCharType="end"/>
-      </w:r>
-      <w:r>
-        <w:noBreakHyphen/>
-      </w:r>
-      <w:r>
-        <w:fldChar w:fldCharType="begin"/>
-      </w:r>
-      <w:r>
-        <w:instrText xml:space="preserve"> SEQ Figura \* ARABIC \s 1 </w:instrText>
-      </w:r>
-      <w:r>
-        <w:fldChar w:fldCharType="separate"/>
-      </w:r>
-      <w:r>
-        <w:rPr>
-          <w:noProof/>
-        </w:rPr>
-        <w:t>6</w:t>
-      </w:r>
-      <w:r>
-        <w:rPr>
-          <w:noProof/>
-        </w:rPr>
-        <w:fldChar w:fldCharType="end"/>
-      </w:r>
-      <w:r>
-        <w:t xml:space="preserve"> </w:t>
-      </w:r>
-      <w:r>
-        <w:t>listar_saidas_sem_fatura</w:t>
-      </w:r>
-    </w:p>
-    <w:p>
-      <w:pPr>
-        <w:pStyle w:val="Ttulo2"/>
-      </w:pPr>
-      <w:r>
-        <w:t>inserir_veiculo</w:t>
-      </w:r>
-    </w:p>
-    <w:p>
-      <w:r>
-        <w:t>A função inserir_veiculo insere um novo registro na tabela veiculo, associando um veículo a uma marca e a um usuário. Após a inserção, a função retorna o id_veiculo gerado.</w:t>
-      </w:r>
-    </w:p>
-    <w:p>
-      <w:r>
-        <w:t>O teste v</w:t>
-      </w:r>
-      <w:r>
-        <w:t>erifica se a função inserir_veiculo insere corretamente um veículo na tabela veiculo e retorna o ID do veículo inserido.</w:t>
-      </w:r>
-    </w:p>
-    <w:p>
-      <w:pPr>
-        <w:keepNext/>
-        <w:jc w:val="center"/>
-      </w:pPr>
-      <w:r>
-        <w:rPr>
-          <w:noProof/>
-        </w:rPr>
-        <w:lastRenderedPageBreak/>
-        <w:drawing>
-          <wp:inline distT="0" distB="0" distL="0" distR="0" wp14:anchorId="268DD05E" wp14:editId="2E480BD8">
-            <wp:extent cx="2657475" cy="1255800"/>
-            <wp:effectExtent l="0" t="0" r="0" b="1905"/>
-            <wp:docPr id="808071164" name="Imagem 9" descr="Uma imagem com texto, captura de ecrã, Tipo de letra, número&#10;&#10;Descrição gerada automaticamente"/>
-            <wp:cNvGraphicFramePr>
-              <a:graphicFrameLocks xmlns:a="http://schemas.openxmlformats.org/drawingml/2006/main" noChangeAspect="1"/>
-            </wp:cNvGraphicFramePr>
-            <a:graphic xmlns:a="http://schemas.openxmlformats.org/drawingml/2006/main">
-              <a:graphicData uri="http://schemas.openxmlformats.org/drawingml/2006/picture">
-                <pic:pic xmlns:pic="http://schemas.openxmlformats.org/drawingml/2006/picture">
-                  <pic:nvPicPr>
-                    <pic:cNvPr id="808071164" name="Imagem 9" descr="Uma imagem com texto, captura de ecrã, Tipo de letra, número&#10;&#10;Descrição gerada automaticamente"/>
-                    <pic:cNvPicPr>
-                      <a:picLocks noChangeAspect="1"/>
-                    </pic:cNvPicPr>
-                  </pic:nvPicPr>
-                  <pic:blipFill>
-                    <a:blip r:embed="rId51">
-                      <a:extLst>
-                        <a:ext uri="{28A0092B-C50C-407E-A947-70E740481C1C}">
-                          <a14:useLocalDpi xmlns:a14="http://schemas.microsoft.com/office/drawing/2010/main" val="0"/>
-                        </a:ext>
-                      </a:extLst>
-                    </a:blip>
-                    <a:srcRect/>
-                    <a:stretch>
-                      <a:fillRect/>
-                    </a:stretch>
-                  </pic:blipFill>
-                  <pic:spPr bwMode="auto">
-                    <a:xfrm>
-                      <a:off x="0" y="0"/>
-                      <a:ext cx="2668654" cy="1261083"/>
-                    </a:xfrm>
-                    <a:prstGeom prst="rect">
-                      <a:avLst/>
-                    </a:prstGeom>
-                    <a:noFill/>
-                    <a:ln>
-                      <a:noFill/>
-                    </a:ln>
-                  </pic:spPr>
-                </pic:pic>
-              </a:graphicData>
-            </a:graphic>
-          </wp:inline>
-        </w:drawing>
-      </w:r>
-    </w:p>
-    <w:p>
-      <w:pPr>
-        <w:pStyle w:val="Legenda"/>
-        <w:jc w:val="center"/>
-      </w:pPr>
-      <w:r>
-        <w:t xml:space="preserve">Figura </w:t>
-      </w:r>
-      <w:r>
-        <w:fldChar w:fldCharType="begin"/>
-      </w:r>
-      <w:r>
-        <w:instrText xml:space="preserve"> STYLEREF 1 \s </w:instrText>
-      </w:r>
-      <w:r>
-        <w:fldChar w:fldCharType="separate"/>
-      </w:r>
-      <w:r>
-        <w:rPr>
-          <w:noProof/>
-        </w:rPr>
-        <w:t>5</w:t>
-      </w:r>
-      <w:r>
-        <w:rPr>
-          <w:noProof/>
-        </w:rPr>
-        <w:fldChar w:fldCharType="end"/>
-      </w:r>
-      <w:r>
-        <w:noBreakHyphen/>
-      </w:r>
-      <w:r>
-        <w:fldChar w:fldCharType="begin"/>
-      </w:r>
-      <w:r>
-        <w:instrText xml:space="preserve"> SEQ Figura \* ARABIC \s 1 </w:instrText>
-      </w:r>
-      <w:r>
-        <w:fldChar w:fldCharType="separate"/>
-      </w:r>
-      <w:r>
-        <w:rPr>
-          <w:noProof/>
-        </w:rPr>
-        <w:t>7</w:t>
-      </w:r>
-      <w:r>
-        <w:rPr>
-          <w:noProof/>
-        </w:rPr>
-        <w:fldChar w:fldCharType="end"/>
-      </w:r>
-      <w:r>
-        <w:t xml:space="preserve"> </w:t>
-      </w:r>
-      <w:r>
-        <w:t>inserir_veiculo</w:t>
-      </w:r>
-    </w:p>
-    <w:p>
-      <w:pPr>
-        <w:pStyle w:val="Ttulo2"/>
-      </w:pPr>
-      <w:r>
-        <w:t>adicionar_mao_de_obra</w:t>
-      </w:r>
-    </w:p>
-    <w:p>
-      <w:r>
-        <w:t>A função adicionar_mao_de_obra insere um novo registo na tabela mao_de_obra com o ID do usuário (p_id_usuario), o nome (p_nome) e o valor (p_valor) fornecidos.</w:t>
-      </w:r>
-    </w:p>
-    <w:p>
-      <w:r>
-        <w:t>O teste v</w:t>
-      </w:r>
-      <w:r>
-        <w:t>erifica se a função adicionar_mao_de_obra insere corretamente um novo registo na tabela mao_de_obra.</w:t>
-      </w:r>
-    </w:p>
-    <w:p>
-      <w:pPr>
-        <w:keepNext/>
-        <w:jc w:val="center"/>
-      </w:pPr>
-      <w:r>
-        <w:rPr>
-          <w:noProof/>
-        </w:rPr>
-        <w:drawing>
-          <wp:inline distT="0" distB="0" distL="0" distR="0" wp14:anchorId="010B02C2" wp14:editId="379D42F4">
-            <wp:extent cx="3924300" cy="2041367"/>
-            <wp:effectExtent l="0" t="0" r="0" b="0"/>
-            <wp:docPr id="345316850" name="Imagem 10" descr="Uma imagem com texto, captura de ecrã, número, Tipo de letra&#10;&#10;Descrição gerada automaticamente"/>
-            <wp:cNvGraphicFramePr>
-              <a:graphicFrameLocks xmlns:a="http://schemas.openxmlformats.org/drawingml/2006/main" noChangeAspect="1"/>
-            </wp:cNvGraphicFramePr>
-            <a:graphic xmlns:a="http://schemas.openxmlformats.org/drawingml/2006/main">
-              <a:graphicData uri="http://schemas.openxmlformats.org/drawingml/2006/picture">
-                <pic:pic xmlns:pic="http://schemas.openxmlformats.org/drawingml/2006/picture">
-                  <pic:nvPicPr>
-                    <pic:cNvPr id="345316850" name="Imagem 10" descr="Uma imagem com texto, captura de ecrã, número, Tipo de letra&#10;&#10;Descrição gerada automaticamente"/>
-                    <pic:cNvPicPr>
-                      <a:picLocks noChangeAspect="1"/>
-                    </pic:cNvPicPr>
-                  </pic:nvPicPr>
-                  <pic:blipFill>
-                    <a:blip r:embed="rId52">
-                      <a:extLst>
-                        <a:ext uri="{28A0092B-C50C-407E-A947-70E740481C1C}">
-                          <a14:useLocalDpi xmlns:a14="http://schemas.microsoft.com/office/drawing/2010/main" val="0"/>
-                        </a:ext>
-                      </a:extLst>
-                    </a:blip>
-                    <a:srcRect/>
-                    <a:stretch>
-                      <a:fillRect/>
-                    </a:stretch>
-                  </pic:blipFill>
-                  <pic:spPr bwMode="auto">
-                    <a:xfrm>
-                      <a:off x="0" y="0"/>
-                      <a:ext cx="3940767" cy="2049933"/>
-                    </a:xfrm>
-                    <a:prstGeom prst="rect">
-                      <a:avLst/>
-                    </a:prstGeom>
-                    <a:noFill/>
-                    <a:ln>
-                      <a:noFill/>
-                    </a:ln>
-                  </pic:spPr>
-                </pic:pic>
-              </a:graphicData>
-            </a:graphic>
-          </wp:inline>
-        </w:drawing>
-      </w:r>
-    </w:p>
-    <w:p>
-      <w:pPr>
-        <w:pStyle w:val="Legenda"/>
-        <w:jc w:val="center"/>
-      </w:pPr>
-      <w:r>
-        <w:t xml:space="preserve">Figura </w:t>
-      </w:r>
-      <w:r>
-        <w:fldChar w:fldCharType="begin"/>
-      </w:r>
-      <w:r>
-        <w:instrText xml:space="preserve"> STYLEREF 1 \s </w:instrText>
-      </w:r>
-      <w:r>
-        <w:fldChar w:fldCharType="separate"/>
-      </w:r>
-      <w:r>
-        <w:rPr>
-          <w:noProof/>
-        </w:rPr>
-        <w:t>5</w:t>
-      </w:r>
-      <w:r>
-        <w:rPr>
-          <w:noProof/>
-        </w:rPr>
-        <w:fldChar w:fldCharType="end"/>
-      </w:r>
-      <w:r>
-        <w:noBreakHyphen/>
-      </w:r>
-      <w:r>
-        <w:fldChar w:fldCharType="begin"/>
-      </w:r>
-      <w:r>
-        <w:instrText xml:space="preserve"> SEQ Figura \* ARABIC \s 1 </w:instrText>
-      </w:r>
-      <w:r>
-        <w:fldChar w:fldCharType="separate"/>
-      </w:r>
-      <w:r>
-        <w:rPr>
-          <w:noProof/>
-        </w:rPr>
-        <w:t>8</w:t>
-      </w:r>
-      <w:r>
-        <w:rPr>
-          <w:noProof/>
-        </w:rPr>
-        <w:fldChar w:fldCharType="end"/>
-      </w:r>
-      <w:r>
-        <w:t xml:space="preserve"> </w:t>
-      </w:r>
-      <w:r>
-        <w:t>adicionar_mao_de_obra</w:t>
-      </w:r>
-    </w:p>
-    <w:p/>
+        <w:t>se os vários testes foram bem-sucedidos ou falharam.</w:t>
+      </w:r>
+    </w:p>
+    <w:p>
+      <w:pPr>
+        <w:rPr>
+          <w:u w:val="single"/>
+        </w:rPr>
+      </w:pPr>
+      <w:r>
+        <w:t>Esse resultado destaca áreas que funcionam conforme o esperado, ao mesmo tempo que sinaliza pontos que necessitam de revisão e correção para garantir a completa operacionalidade do sistema.</w:t>
+      </w:r>
+    </w:p>
     <w:p>
       <w:pPr>
         <w:pStyle w:val="Ttulo1"/>
@@ -13923,8 +12751,8 @@
     </w:sdt>
     <w:p/>
     <w:sectPr>
-      <w:headerReference w:type="default" r:id="rId53"/>
-      <w:footerReference w:type="default" r:id="rId54"/>
+      <w:headerReference w:type="default" r:id="rId46"/>
+      <w:footerReference w:type="default" r:id="rId47"/>
       <w:pgSz w:w="11907" w:h="16840" w:code="9"/>
       <w:pgMar w:top="1418" w:right="1134" w:bottom="1134" w:left="1701" w:header="709" w:footer="709" w:gutter="0"/>
       <w:cols w:space="708"/>
@@ -14838,9 +13666,9 @@
     </w:lvl>
   </w:abstractNum>
   <w:abstractNum w:abstractNumId="4" w15:restartNumberingAfterBreak="0">
-    <w:nsid w:val="209A6F1F"/>
+    <w:nsid w:val="13C22FA6"/>
     <w:multiLevelType w:val="multilevel"/>
-    <w:tmpl w:val="72DE363C"/>
+    <w:tmpl w:val="85406EF4"/>
     <w:lvl w:ilvl="0">
       <w:start w:val="1"/>
       <w:numFmt w:val="bullet"/>
@@ -14987,6 +13815,155 @@
     </w:lvl>
   </w:abstractNum>
   <w:abstractNum w:abstractNumId="5" w15:restartNumberingAfterBreak="0">
+    <w:nsid w:val="209A6F1F"/>
+    <w:multiLevelType w:val="multilevel"/>
+    <w:tmpl w:val="72DE363C"/>
+    <w:lvl w:ilvl="0">
+      <w:start w:val="1"/>
+      <w:numFmt w:val="bullet"/>
+      <w:lvlText w:val=""/>
+      <w:lvlJc w:val="left"/>
+      <w:pPr>
+        <w:tabs>
+          <w:tab w:val="num" w:pos="720"/>
+        </w:tabs>
+        <w:ind w:left="720" w:hanging="360"/>
+      </w:pPr>
+      <w:rPr>
+        <w:rFonts w:ascii="Symbol" w:hAnsi="Symbol" w:hint="default"/>
+        <w:sz w:val="20"/>
+      </w:rPr>
+    </w:lvl>
+    <w:lvl w:ilvl="1" w:tentative="1">
+      <w:start w:val="1"/>
+      <w:numFmt w:val="bullet"/>
+      <w:lvlText w:val="o"/>
+      <w:lvlJc w:val="left"/>
+      <w:pPr>
+        <w:tabs>
+          <w:tab w:val="num" w:pos="1440"/>
+        </w:tabs>
+        <w:ind w:left="1440" w:hanging="360"/>
+      </w:pPr>
+      <w:rPr>
+        <w:rFonts w:ascii="Courier New" w:hAnsi="Courier New" w:hint="default"/>
+        <w:sz w:val="20"/>
+      </w:rPr>
+    </w:lvl>
+    <w:lvl w:ilvl="2" w:tentative="1">
+      <w:start w:val="1"/>
+      <w:numFmt w:val="bullet"/>
+      <w:lvlText w:val=""/>
+      <w:lvlJc w:val="left"/>
+      <w:pPr>
+        <w:tabs>
+          <w:tab w:val="num" w:pos="2160"/>
+        </w:tabs>
+        <w:ind w:left="2160" w:hanging="360"/>
+      </w:pPr>
+      <w:rPr>
+        <w:rFonts w:ascii="Wingdings" w:hAnsi="Wingdings" w:hint="default"/>
+        <w:sz w:val="20"/>
+      </w:rPr>
+    </w:lvl>
+    <w:lvl w:ilvl="3" w:tentative="1">
+      <w:start w:val="1"/>
+      <w:numFmt w:val="bullet"/>
+      <w:lvlText w:val=""/>
+      <w:lvlJc w:val="left"/>
+      <w:pPr>
+        <w:tabs>
+          <w:tab w:val="num" w:pos="2880"/>
+        </w:tabs>
+        <w:ind w:left="2880" w:hanging="360"/>
+      </w:pPr>
+      <w:rPr>
+        <w:rFonts w:ascii="Wingdings" w:hAnsi="Wingdings" w:hint="default"/>
+        <w:sz w:val="20"/>
+      </w:rPr>
+    </w:lvl>
+    <w:lvl w:ilvl="4" w:tentative="1">
+      <w:start w:val="1"/>
+      <w:numFmt w:val="bullet"/>
+      <w:lvlText w:val=""/>
+      <w:lvlJc w:val="left"/>
+      <w:pPr>
+        <w:tabs>
+          <w:tab w:val="num" w:pos="3600"/>
+        </w:tabs>
+        <w:ind w:left="3600" w:hanging="360"/>
+      </w:pPr>
+      <w:rPr>
+        <w:rFonts w:ascii="Wingdings" w:hAnsi="Wingdings" w:hint="default"/>
+        <w:sz w:val="20"/>
+      </w:rPr>
+    </w:lvl>
+    <w:lvl w:ilvl="5" w:tentative="1">
+      <w:start w:val="1"/>
+      <w:numFmt w:val="bullet"/>
+      <w:lvlText w:val=""/>
+      <w:lvlJc w:val="left"/>
+      <w:pPr>
+        <w:tabs>
+          <w:tab w:val="num" w:pos="4320"/>
+        </w:tabs>
+        <w:ind w:left="4320" w:hanging="360"/>
+      </w:pPr>
+      <w:rPr>
+        <w:rFonts w:ascii="Wingdings" w:hAnsi="Wingdings" w:hint="default"/>
+        <w:sz w:val="20"/>
+      </w:rPr>
+    </w:lvl>
+    <w:lvl w:ilvl="6" w:tentative="1">
+      <w:start w:val="1"/>
+      <w:numFmt w:val="bullet"/>
+      <w:lvlText w:val=""/>
+      <w:lvlJc w:val="left"/>
+      <w:pPr>
+        <w:tabs>
+          <w:tab w:val="num" w:pos="5040"/>
+        </w:tabs>
+        <w:ind w:left="5040" w:hanging="360"/>
+      </w:pPr>
+      <w:rPr>
+        <w:rFonts w:ascii="Wingdings" w:hAnsi="Wingdings" w:hint="default"/>
+        <w:sz w:val="20"/>
+      </w:rPr>
+    </w:lvl>
+    <w:lvl w:ilvl="7" w:tentative="1">
+      <w:start w:val="1"/>
+      <w:numFmt w:val="bullet"/>
+      <w:lvlText w:val=""/>
+      <w:lvlJc w:val="left"/>
+      <w:pPr>
+        <w:tabs>
+          <w:tab w:val="num" w:pos="5760"/>
+        </w:tabs>
+        <w:ind w:left="5760" w:hanging="360"/>
+      </w:pPr>
+      <w:rPr>
+        <w:rFonts w:ascii="Wingdings" w:hAnsi="Wingdings" w:hint="default"/>
+        <w:sz w:val="20"/>
+      </w:rPr>
+    </w:lvl>
+    <w:lvl w:ilvl="8" w:tentative="1">
+      <w:start w:val="1"/>
+      <w:numFmt w:val="bullet"/>
+      <w:lvlText w:val=""/>
+      <w:lvlJc w:val="left"/>
+      <w:pPr>
+        <w:tabs>
+          <w:tab w:val="num" w:pos="6480"/>
+        </w:tabs>
+        <w:ind w:left="6480" w:hanging="360"/>
+      </w:pPr>
+      <w:rPr>
+        <w:rFonts w:ascii="Wingdings" w:hAnsi="Wingdings" w:hint="default"/>
+        <w:sz w:val="20"/>
+      </w:rPr>
+    </w:lvl>
+  </w:abstractNum>
+  <w:abstractNum w:abstractNumId="6" w15:restartNumberingAfterBreak="0">
     <w:nsid w:val="24A04568"/>
     <w:multiLevelType w:val="hybridMultilevel"/>
     <w:tmpl w:val="87844F20"/>
@@ -15100,7 +14077,7 @@
       </w:rPr>
     </w:lvl>
   </w:abstractNum>
-  <w:abstractNum w:abstractNumId="6" w15:restartNumberingAfterBreak="0">
+  <w:abstractNum w:abstractNumId="7" w15:restartNumberingAfterBreak="0">
     <w:nsid w:val="3476431C"/>
     <w:multiLevelType w:val="hybridMultilevel"/>
     <w:tmpl w:val="B1CC85D8"/>
@@ -15214,7 +14191,7 @@
       </w:rPr>
     </w:lvl>
   </w:abstractNum>
-  <w:abstractNum w:abstractNumId="7" w15:restartNumberingAfterBreak="0">
+  <w:abstractNum w:abstractNumId="8" w15:restartNumberingAfterBreak="0">
     <w:nsid w:val="34CF2661"/>
     <w:multiLevelType w:val="hybridMultilevel"/>
     <w:tmpl w:val="1C08AF6A"/>
@@ -15354,7 +14331,7 @@
       </w:rPr>
     </w:lvl>
   </w:abstractNum>
-  <w:abstractNum w:abstractNumId="8" w15:restartNumberingAfterBreak="0">
+  <w:abstractNum w:abstractNumId="9" w15:restartNumberingAfterBreak="0">
     <w:nsid w:val="53B934A0"/>
     <w:multiLevelType w:val="multilevel"/>
     <w:tmpl w:val="3A460AC8"/>
@@ -15503,7 +14480,7 @@
       </w:rPr>
     </w:lvl>
   </w:abstractNum>
-  <w:abstractNum w:abstractNumId="9" w15:restartNumberingAfterBreak="0">
+  <w:abstractNum w:abstractNumId="10" w15:restartNumberingAfterBreak="0">
     <w:nsid w:val="5403435F"/>
     <w:multiLevelType w:val="hybridMultilevel"/>
     <w:tmpl w:val="AD308AC8"/>
@@ -15643,7 +14620,7 @@
       </w:rPr>
     </w:lvl>
   </w:abstractNum>
-  <w:abstractNum w:abstractNumId="10" w15:restartNumberingAfterBreak="0">
+  <w:abstractNum w:abstractNumId="11" w15:restartNumberingAfterBreak="0">
     <w:nsid w:val="598B752D"/>
     <w:multiLevelType w:val="hybridMultilevel"/>
     <w:tmpl w:val="52807648"/>
@@ -15733,7 +14710,7 @@
       </w:pPr>
     </w:lvl>
   </w:abstractNum>
-  <w:abstractNum w:abstractNumId="11" w15:restartNumberingAfterBreak="0">
+  <w:abstractNum w:abstractNumId="12" w15:restartNumberingAfterBreak="0">
     <w:nsid w:val="64107DBA"/>
     <w:multiLevelType w:val="hybridMultilevel"/>
     <w:tmpl w:val="A0205FA6"/>
@@ -15874,7 +14851,7 @@
       </w:rPr>
     </w:lvl>
   </w:abstractNum>
-  <w:abstractNum w:abstractNumId="12" w15:restartNumberingAfterBreak="0">
+  <w:abstractNum w:abstractNumId="13" w15:restartNumberingAfterBreak="0">
     <w:nsid w:val="6BD50EBF"/>
     <w:multiLevelType w:val="multilevel"/>
     <w:tmpl w:val="5680BF78"/>
@@ -16017,7 +14994,7 @@
       </w:rPr>
     </w:lvl>
   </w:abstractNum>
-  <w:abstractNum w:abstractNumId="13" w15:restartNumberingAfterBreak="0">
+  <w:abstractNum w:abstractNumId="14" w15:restartNumberingAfterBreak="0">
     <w:nsid w:val="799B73D0"/>
     <w:multiLevelType w:val="multilevel"/>
     <w:tmpl w:val="A8AC4184"/>
@@ -16167,16 +15144,16 @@
     </w:lvl>
   </w:abstractNum>
   <w:num w:numId="1" w16cid:durableId="1320189113">
+    <w:abstractNumId w:val="13"/>
+  </w:num>
+  <w:num w:numId="2" w16cid:durableId="1563324345">
     <w:abstractNumId w:val="12"/>
   </w:num>
-  <w:num w:numId="2" w16cid:durableId="1563324345">
-    <w:abstractNumId w:val="11"/>
-  </w:num>
   <w:num w:numId="3" w16cid:durableId="650720374">
-    <w:abstractNumId w:val="9"/>
+    <w:abstractNumId w:val="10"/>
   </w:num>
   <w:num w:numId="4" w16cid:durableId="114251363">
-    <w:abstractNumId w:val="7"/>
+    <w:abstractNumId w:val="8"/>
   </w:num>
   <w:num w:numId="5" w16cid:durableId="950479478">
     <w:abstractNumId w:val="1"/>
@@ -16185,27 +15162,30 @@
     <w:abstractNumId w:val="0"/>
   </w:num>
   <w:num w:numId="7" w16cid:durableId="1860577946">
-    <w:abstractNumId w:val="10"/>
+    <w:abstractNumId w:val="11"/>
   </w:num>
   <w:num w:numId="8" w16cid:durableId="2100053364">
-    <w:abstractNumId w:val="8"/>
+    <w:abstractNumId w:val="9"/>
   </w:num>
   <w:num w:numId="9" w16cid:durableId="783888559">
-    <w:abstractNumId w:val="5"/>
+    <w:abstractNumId w:val="6"/>
   </w:num>
   <w:num w:numId="10" w16cid:durableId="1685015712">
-    <w:abstractNumId w:val="13"/>
+    <w:abstractNumId w:val="14"/>
   </w:num>
   <w:num w:numId="11" w16cid:durableId="756442686">
     <w:abstractNumId w:val="3"/>
   </w:num>
   <w:num w:numId="12" w16cid:durableId="858785332">
-    <w:abstractNumId w:val="6"/>
+    <w:abstractNumId w:val="7"/>
   </w:num>
   <w:num w:numId="13" w16cid:durableId="1408965669">
     <w:abstractNumId w:val="2"/>
   </w:num>
   <w:num w:numId="14" w16cid:durableId="363947905">
+    <w:abstractNumId w:val="5"/>
+  </w:num>
+  <w:num w:numId="15" w16cid:durableId="2069956263">
     <w:abstractNumId w:val="4"/>
   </w:num>
   <w:numIdMacAtCleanup w:val="5"/>
@@ -16794,7 +15774,6 @@
   <w:style w:type="character" w:default="1" w:styleId="Tipodeletrapredefinidodopargrafo">
     <w:name w:val="Default Paragraph Font"/>
     <w:uiPriority w:val="1"/>
-    <w:semiHidden/>
     <w:unhideWhenUsed/>
   </w:style>
   <w:style w:type="table" w:default="1" w:styleId="Tabelanormal">

</xml_diff>